<commit_message>
Add "Add Pictures to Albums" Activity & Scenario
</commit_message>
<xml_diff>
--- a/Iteration III/Document/Scenario.docx
+++ b/Iteration III/Document/Scenario.docx
@@ -26,8 +26,6 @@
         </w:rPr>
         <w:t>کارخواست  ورود</w:t>
       </w:r>
-      <w:bookmarkStart w:id="0" w:name="_GoBack"/>
-      <w:bookmarkEnd w:id="0"/>
     </w:p>
     <w:tbl>
       <w:tblPr>
@@ -4598,23 +4596,7 @@
                 <w:sz w:val="28"/>
                 <w:szCs w:val="28"/>
               </w:rPr>
-              <w:t xml:space="preserve">Forgot </w:t>
-            </w:r>
-            <w:proofErr w:type="spellStart"/>
-            <w:r>
-              <w:rPr>
-                <w:sz w:val="28"/>
-                <w:szCs w:val="28"/>
-              </w:rPr>
-              <w:t>Userrname</w:t>
-            </w:r>
-            <w:proofErr w:type="spellEnd"/>
-            <w:r>
-              <w:rPr>
-                <w:sz w:val="28"/>
-                <w:szCs w:val="28"/>
-              </w:rPr>
-              <w:t>/Password</w:t>
+              <w:t>Forgot Userrname/Password</w:t>
             </w:r>
             <w:r>
               <w:rPr>
@@ -8099,7 +8081,6 @@
               </w:rPr>
               <w:t xml:space="preserve"> </w:t>
             </w:r>
-            <w:proofErr w:type="spellStart"/>
             <w:r>
               <w:rPr>
                 <w:sz w:val="28"/>
@@ -8107,7 +8088,6 @@
               </w:rPr>
               <w:t>pikr</w:t>
             </w:r>
-            <w:proofErr w:type="spellEnd"/>
             <w:r>
               <w:rPr>
                 <w:rFonts w:hint="cs"/>
@@ -9044,6 +9024,1526 @@
         </w:rPr>
       </w:pPr>
     </w:p>
+    <w:p>
+      <w:pPr>
+        <w:rPr>
+          <w:sz w:val="28"/>
+          <w:szCs w:val="28"/>
+        </w:rPr>
+      </w:pPr>
+      <w:r>
+        <w:rPr>
+          <w:sz w:val="28"/>
+          <w:szCs w:val="28"/>
+        </w:rPr>
+        <w:br w:type="page"/>
+      </w:r>
+    </w:p>
+    <w:tbl>
+      <w:tblPr>
+        <w:tblStyle w:val="TableGrid"/>
+        <w:tblpPr w:leftFromText="180" w:rightFromText="180" w:vertAnchor="text" w:horzAnchor="margin" w:tblpY="476"/>
+        <w:bidiVisual/>
+        <w:tblW w:w="0" w:type="auto"/>
+        <w:tblLook w:val="00A0" w:firstRow="1" w:lastRow="0" w:firstColumn="1" w:lastColumn="0" w:noHBand="0" w:noVBand="0"/>
+      </w:tblPr>
+      <w:tblGrid>
+        <w:gridCol w:w="1904"/>
+        <w:gridCol w:w="2694"/>
+        <w:gridCol w:w="4644"/>
+      </w:tblGrid>
+      <w:tr>
+        <w:tc>
+          <w:tcPr>
+            <w:tcW w:w="1904" w:type="dxa"/>
+            <w:tcBorders>
+              <w:top w:val="single" w:sz="4" w:space="0" w:color="auto"/>
+              <w:left w:val="single" w:sz="4" w:space="0" w:color="auto"/>
+              <w:bottom w:val="single" w:sz="4" w:space="0" w:color="auto"/>
+              <w:right w:val="single" w:sz="4" w:space="0" w:color="auto"/>
+            </w:tcBorders>
+            <w:shd w:val="clear" w:color="auto" w:fill="08AC10"/>
+            <w:vAlign w:val="center"/>
+            <w:hideMark/>
+          </w:tcPr>
+          <w:p>
+            <w:pPr>
+              <w:bidi/>
+              <w:jc w:val="center"/>
+              <w:rPr>
+                <w:b/>
+                <w:bCs/>
+                <w:sz w:val="28"/>
+                <w:szCs w:val="28"/>
+              </w:rPr>
+            </w:pPr>
+            <w:r>
+              <w:rPr>
+                <w:rFonts w:hint="cs"/>
+                <w:b/>
+                <w:bCs/>
+                <w:sz w:val="28"/>
+                <w:szCs w:val="28"/>
+                <w:rtl/>
+              </w:rPr>
+              <w:lastRenderedPageBreak/>
+              <w:t>کارخواست</w:t>
+            </w:r>
+          </w:p>
+        </w:tc>
+        <w:tc>
+          <w:tcPr>
+            <w:tcW w:w="7338" w:type="dxa"/>
+            <w:gridSpan w:val="2"/>
+            <w:tcBorders>
+              <w:top w:val="single" w:sz="4" w:space="0" w:color="auto"/>
+              <w:left w:val="single" w:sz="4" w:space="0" w:color="auto"/>
+              <w:bottom w:val="single" w:sz="4" w:space="0" w:color="auto"/>
+              <w:right w:val="single" w:sz="4" w:space="0" w:color="auto"/>
+            </w:tcBorders>
+          </w:tcPr>
+          <w:p>
+            <w:pPr>
+              <w:bidi/>
+              <w:jc w:val="lowKashida"/>
+              <w:rPr>
+                <w:sz w:val="28"/>
+                <w:szCs w:val="28"/>
+                <w:rtl/>
+                <w:lang w:bidi="fa-IR"/>
+              </w:rPr>
+            </w:pPr>
+            <w:r>
+              <w:rPr>
+                <w:rFonts w:hint="cs"/>
+                <w:sz w:val="28"/>
+                <w:szCs w:val="28"/>
+                <w:rtl/>
+                <w:lang w:bidi="fa-IR"/>
+              </w:rPr>
+              <w:t>اضافه کردن عکس به آلبوم</w:t>
+            </w:r>
+          </w:p>
+        </w:tc>
+      </w:tr>
+      <w:tr>
+        <w:trPr>
+          <w:trHeight w:val="478"/>
+        </w:trPr>
+        <w:tc>
+          <w:tcPr>
+            <w:tcW w:w="1904" w:type="dxa"/>
+            <w:tcBorders>
+              <w:top w:val="single" w:sz="4" w:space="0" w:color="auto"/>
+              <w:left w:val="single" w:sz="4" w:space="0" w:color="auto"/>
+              <w:bottom w:val="single" w:sz="4" w:space="0" w:color="auto"/>
+              <w:right w:val="single" w:sz="4" w:space="0" w:color="auto"/>
+            </w:tcBorders>
+            <w:shd w:val="clear" w:color="auto" w:fill="08AC10"/>
+            <w:vAlign w:val="center"/>
+            <w:hideMark/>
+          </w:tcPr>
+          <w:p>
+            <w:pPr>
+              <w:bidi/>
+              <w:jc w:val="center"/>
+              <w:rPr>
+                <w:b/>
+                <w:bCs/>
+                <w:sz w:val="28"/>
+                <w:szCs w:val="28"/>
+              </w:rPr>
+            </w:pPr>
+            <w:r>
+              <w:rPr>
+                <w:rFonts w:hint="cs"/>
+                <w:b/>
+                <w:bCs/>
+                <w:sz w:val="28"/>
+                <w:szCs w:val="28"/>
+                <w:rtl/>
+              </w:rPr>
+              <w:t>بازیگر</w:t>
+            </w:r>
+          </w:p>
+        </w:tc>
+        <w:tc>
+          <w:tcPr>
+            <w:tcW w:w="7338" w:type="dxa"/>
+            <w:gridSpan w:val="2"/>
+            <w:tcBorders>
+              <w:top w:val="single" w:sz="4" w:space="0" w:color="auto"/>
+              <w:left w:val="single" w:sz="4" w:space="0" w:color="auto"/>
+              <w:bottom w:val="single" w:sz="4" w:space="0" w:color="auto"/>
+              <w:right w:val="single" w:sz="4" w:space="0" w:color="auto"/>
+            </w:tcBorders>
+          </w:tcPr>
+          <w:p>
+            <w:pPr>
+              <w:bidi/>
+              <w:jc w:val="lowKashida"/>
+              <w:rPr>
+                <w:rFonts w:hint="cs"/>
+                <w:sz w:val="28"/>
+                <w:szCs w:val="28"/>
+                <w:rtl/>
+                <w:lang w:bidi="fa-IR"/>
+              </w:rPr>
+            </w:pPr>
+            <w:r>
+              <w:rPr>
+                <w:rFonts w:hint="cs"/>
+                <w:sz w:val="28"/>
+                <w:szCs w:val="28"/>
+                <w:rtl/>
+              </w:rPr>
+              <w:t xml:space="preserve">کاربر </w:t>
+            </w:r>
+            <w:r>
+              <w:rPr>
+                <w:sz w:val="28"/>
+                <w:szCs w:val="28"/>
+              </w:rPr>
+              <w:t>pickr</w:t>
+            </w:r>
+          </w:p>
+        </w:tc>
+      </w:tr>
+      <w:tr>
+        <w:tc>
+          <w:tcPr>
+            <w:tcW w:w="1904" w:type="dxa"/>
+            <w:tcBorders>
+              <w:top w:val="single" w:sz="4" w:space="0" w:color="auto"/>
+              <w:left w:val="single" w:sz="4" w:space="0" w:color="auto"/>
+              <w:bottom w:val="single" w:sz="4" w:space="0" w:color="auto"/>
+              <w:right w:val="single" w:sz="4" w:space="0" w:color="auto"/>
+            </w:tcBorders>
+            <w:shd w:val="clear" w:color="auto" w:fill="08AC10"/>
+            <w:vAlign w:val="center"/>
+            <w:hideMark/>
+          </w:tcPr>
+          <w:p>
+            <w:pPr>
+              <w:bidi/>
+              <w:jc w:val="center"/>
+              <w:rPr>
+                <w:b/>
+                <w:bCs/>
+                <w:sz w:val="28"/>
+                <w:szCs w:val="28"/>
+              </w:rPr>
+            </w:pPr>
+            <w:r>
+              <w:rPr>
+                <w:rFonts w:hint="cs"/>
+                <w:b/>
+                <w:bCs/>
+                <w:sz w:val="28"/>
+                <w:szCs w:val="28"/>
+                <w:rtl/>
+              </w:rPr>
+              <w:t>نوع</w:t>
+            </w:r>
+          </w:p>
+        </w:tc>
+        <w:tc>
+          <w:tcPr>
+            <w:tcW w:w="7338" w:type="dxa"/>
+            <w:gridSpan w:val="2"/>
+            <w:tcBorders>
+              <w:top w:val="single" w:sz="4" w:space="0" w:color="auto"/>
+              <w:left w:val="single" w:sz="4" w:space="0" w:color="auto"/>
+              <w:bottom w:val="single" w:sz="4" w:space="0" w:color="auto"/>
+              <w:right w:val="single" w:sz="4" w:space="0" w:color="auto"/>
+            </w:tcBorders>
+          </w:tcPr>
+          <w:p>
+            <w:pPr>
+              <w:bidi/>
+              <w:jc w:val="lowKashida"/>
+              <w:rPr>
+                <w:sz w:val="28"/>
+                <w:szCs w:val="28"/>
+              </w:rPr>
+            </w:pPr>
+            <w:r>
+              <w:rPr>
+                <w:rFonts w:hint="cs"/>
+                <w:sz w:val="28"/>
+                <w:szCs w:val="28"/>
+                <w:rtl/>
+              </w:rPr>
+              <w:t>اصلی</w:t>
+            </w:r>
+          </w:p>
+        </w:tc>
+      </w:tr>
+      <w:tr>
+        <w:tc>
+          <w:tcPr>
+            <w:tcW w:w="1904" w:type="dxa"/>
+            <w:tcBorders>
+              <w:top w:val="single" w:sz="4" w:space="0" w:color="auto"/>
+              <w:left w:val="single" w:sz="4" w:space="0" w:color="auto"/>
+              <w:bottom w:val="single" w:sz="4" w:space="0" w:color="auto"/>
+              <w:right w:val="single" w:sz="4" w:space="0" w:color="auto"/>
+            </w:tcBorders>
+            <w:shd w:val="clear" w:color="auto" w:fill="08AC10"/>
+            <w:vAlign w:val="center"/>
+            <w:hideMark/>
+          </w:tcPr>
+          <w:p>
+            <w:pPr>
+              <w:bidi/>
+              <w:jc w:val="center"/>
+              <w:rPr>
+                <w:b/>
+                <w:bCs/>
+                <w:sz w:val="28"/>
+                <w:szCs w:val="28"/>
+              </w:rPr>
+            </w:pPr>
+            <w:r>
+              <w:rPr>
+                <w:rFonts w:hint="cs"/>
+                <w:b/>
+                <w:bCs/>
+                <w:sz w:val="28"/>
+                <w:szCs w:val="28"/>
+                <w:rtl/>
+              </w:rPr>
+              <w:t>هدف</w:t>
+            </w:r>
+          </w:p>
+        </w:tc>
+        <w:tc>
+          <w:tcPr>
+            <w:tcW w:w="7338" w:type="dxa"/>
+            <w:gridSpan w:val="2"/>
+            <w:tcBorders>
+              <w:top w:val="single" w:sz="4" w:space="0" w:color="auto"/>
+              <w:left w:val="single" w:sz="4" w:space="0" w:color="auto"/>
+              <w:bottom w:val="single" w:sz="4" w:space="0" w:color="auto"/>
+              <w:right w:val="single" w:sz="4" w:space="0" w:color="auto"/>
+            </w:tcBorders>
+          </w:tcPr>
+          <w:p>
+            <w:pPr>
+              <w:bidi/>
+              <w:jc w:val="lowKashida"/>
+              <w:rPr>
+                <w:sz w:val="28"/>
+                <w:szCs w:val="28"/>
+              </w:rPr>
+            </w:pPr>
+            <w:r>
+              <w:rPr>
+                <w:rFonts w:hint="cs"/>
+                <w:sz w:val="28"/>
+                <w:szCs w:val="28"/>
+                <w:rtl/>
+              </w:rPr>
+              <w:t>افزودن عکس به آلبوم دلخواه</w:t>
+            </w:r>
+          </w:p>
+        </w:tc>
+      </w:tr>
+      <w:tr>
+        <w:tc>
+          <w:tcPr>
+            <w:tcW w:w="1904" w:type="dxa"/>
+            <w:tcBorders>
+              <w:top w:val="single" w:sz="4" w:space="0" w:color="auto"/>
+              <w:left w:val="single" w:sz="4" w:space="0" w:color="auto"/>
+              <w:bottom w:val="single" w:sz="4" w:space="0" w:color="auto"/>
+              <w:right w:val="single" w:sz="4" w:space="0" w:color="auto"/>
+            </w:tcBorders>
+            <w:shd w:val="clear" w:color="auto" w:fill="08AC10"/>
+            <w:vAlign w:val="center"/>
+            <w:hideMark/>
+          </w:tcPr>
+          <w:p>
+            <w:pPr>
+              <w:bidi/>
+              <w:jc w:val="center"/>
+              <w:rPr>
+                <w:b/>
+                <w:bCs/>
+                <w:sz w:val="28"/>
+                <w:szCs w:val="28"/>
+              </w:rPr>
+            </w:pPr>
+            <w:r>
+              <w:rPr>
+                <w:rFonts w:hint="cs"/>
+                <w:b/>
+                <w:bCs/>
+                <w:sz w:val="28"/>
+                <w:szCs w:val="28"/>
+                <w:rtl/>
+              </w:rPr>
+              <w:t>پیش فرض</w:t>
+            </w:r>
+          </w:p>
+        </w:tc>
+        <w:tc>
+          <w:tcPr>
+            <w:tcW w:w="7338" w:type="dxa"/>
+            <w:gridSpan w:val="2"/>
+            <w:tcBorders>
+              <w:top w:val="single" w:sz="4" w:space="0" w:color="auto"/>
+              <w:left w:val="single" w:sz="4" w:space="0" w:color="auto"/>
+              <w:bottom w:val="single" w:sz="4" w:space="0" w:color="auto"/>
+              <w:right w:val="single" w:sz="4" w:space="0" w:color="auto"/>
+            </w:tcBorders>
+          </w:tcPr>
+          <w:p>
+            <w:pPr>
+              <w:bidi/>
+              <w:jc w:val="lowKashida"/>
+              <w:rPr>
+                <w:sz w:val="28"/>
+                <w:szCs w:val="28"/>
+                <w:rtl/>
+                <w:lang w:bidi="fa-IR"/>
+              </w:rPr>
+            </w:pPr>
+            <w:r>
+              <w:rPr>
+                <w:rFonts w:hint="cs"/>
+                <w:sz w:val="28"/>
+                <w:szCs w:val="28"/>
+                <w:rtl/>
+              </w:rPr>
+              <w:t xml:space="preserve">کاربر لاگین </w:t>
+            </w:r>
+            <w:r>
+              <w:rPr>
+                <w:rFonts w:hint="cs"/>
+                <w:sz w:val="28"/>
+                <w:szCs w:val="28"/>
+                <w:rtl/>
+                <w:lang w:bidi="fa-IR"/>
+              </w:rPr>
+              <w:t>کرده</w:t>
+            </w:r>
+            <w:r>
+              <w:rPr>
+                <w:rFonts w:hint="cs"/>
+                <w:sz w:val="28"/>
+                <w:szCs w:val="28"/>
+                <w:rtl/>
+                <w:lang w:bidi="fa-IR"/>
+              </w:rPr>
+              <w:t xml:space="preserve"> است</w:t>
+            </w:r>
+          </w:p>
+        </w:tc>
+      </w:tr>
+      <w:tr>
+        <w:tc>
+          <w:tcPr>
+            <w:tcW w:w="1904" w:type="dxa"/>
+            <w:tcBorders>
+              <w:top w:val="single" w:sz="4" w:space="0" w:color="auto"/>
+              <w:left w:val="single" w:sz="4" w:space="0" w:color="auto"/>
+              <w:bottom w:val="single" w:sz="4" w:space="0" w:color="auto"/>
+              <w:right w:val="single" w:sz="4" w:space="0" w:color="auto"/>
+            </w:tcBorders>
+            <w:shd w:val="clear" w:color="auto" w:fill="08AC10"/>
+            <w:vAlign w:val="center"/>
+            <w:hideMark/>
+          </w:tcPr>
+          <w:p>
+            <w:pPr>
+              <w:bidi/>
+              <w:jc w:val="center"/>
+              <w:rPr>
+                <w:b/>
+                <w:bCs/>
+                <w:sz w:val="28"/>
+                <w:szCs w:val="28"/>
+              </w:rPr>
+            </w:pPr>
+            <w:r>
+              <w:rPr>
+                <w:rFonts w:hint="cs"/>
+                <w:b/>
+                <w:bCs/>
+                <w:sz w:val="28"/>
+                <w:szCs w:val="28"/>
+                <w:rtl/>
+              </w:rPr>
+              <w:t>پس فرض</w:t>
+            </w:r>
+          </w:p>
+        </w:tc>
+        <w:tc>
+          <w:tcPr>
+            <w:tcW w:w="7338" w:type="dxa"/>
+            <w:gridSpan w:val="2"/>
+            <w:tcBorders>
+              <w:top w:val="single" w:sz="4" w:space="0" w:color="auto"/>
+              <w:left w:val="single" w:sz="4" w:space="0" w:color="auto"/>
+              <w:bottom w:val="single" w:sz="4" w:space="0" w:color="auto"/>
+              <w:right w:val="single" w:sz="4" w:space="0" w:color="auto"/>
+            </w:tcBorders>
+          </w:tcPr>
+          <w:p>
+            <w:pPr>
+              <w:bidi/>
+              <w:jc w:val="lowKashida"/>
+              <w:rPr>
+                <w:sz w:val="28"/>
+                <w:szCs w:val="28"/>
+              </w:rPr>
+            </w:pPr>
+            <w:r>
+              <w:rPr>
+                <w:rFonts w:hint="cs"/>
+                <w:sz w:val="28"/>
+                <w:szCs w:val="28"/>
+                <w:rtl/>
+              </w:rPr>
+              <w:t>اضافه شدن عکس در آلبوم مربوطه</w:t>
+            </w:r>
+          </w:p>
+        </w:tc>
+      </w:tr>
+      <w:tr>
+        <w:tc>
+          <w:tcPr>
+            <w:tcW w:w="1904" w:type="dxa"/>
+            <w:tcBorders>
+              <w:top w:val="single" w:sz="4" w:space="0" w:color="auto"/>
+              <w:left w:val="single" w:sz="4" w:space="0" w:color="auto"/>
+              <w:bottom w:val="single" w:sz="4" w:space="0" w:color="auto"/>
+              <w:right w:val="single" w:sz="4" w:space="0" w:color="auto"/>
+            </w:tcBorders>
+            <w:shd w:val="clear" w:color="auto" w:fill="08AC10"/>
+            <w:vAlign w:val="center"/>
+            <w:hideMark/>
+          </w:tcPr>
+          <w:p>
+            <w:pPr>
+              <w:bidi/>
+              <w:jc w:val="center"/>
+              <w:rPr>
+                <w:b/>
+                <w:bCs/>
+                <w:sz w:val="28"/>
+                <w:szCs w:val="28"/>
+              </w:rPr>
+            </w:pPr>
+            <w:r>
+              <w:rPr>
+                <w:rFonts w:hint="cs"/>
+                <w:b/>
+                <w:bCs/>
+                <w:sz w:val="28"/>
+                <w:szCs w:val="28"/>
+                <w:rtl/>
+              </w:rPr>
+              <w:t>شرح ها</w:t>
+            </w:r>
+          </w:p>
+        </w:tc>
+        <w:tc>
+          <w:tcPr>
+            <w:tcW w:w="7338" w:type="dxa"/>
+            <w:gridSpan w:val="2"/>
+            <w:tcBorders>
+              <w:top w:val="single" w:sz="4" w:space="0" w:color="auto"/>
+              <w:left w:val="single" w:sz="4" w:space="0" w:color="auto"/>
+              <w:bottom w:val="single" w:sz="4" w:space="0" w:color="auto"/>
+              <w:right w:val="single" w:sz="4" w:space="0" w:color="auto"/>
+            </w:tcBorders>
+          </w:tcPr>
+          <w:p>
+            <w:pPr>
+              <w:bidi/>
+              <w:jc w:val="lowKashida"/>
+              <w:rPr>
+                <w:rFonts w:hint="cs"/>
+                <w:sz w:val="28"/>
+                <w:szCs w:val="28"/>
+                <w:rtl/>
+                <w:lang w:bidi="fa-IR"/>
+              </w:rPr>
+            </w:pPr>
+            <w:r>
+              <w:rPr>
+                <w:rFonts w:hint="cs"/>
+                <w:sz w:val="28"/>
+                <w:szCs w:val="28"/>
+                <w:rtl/>
+                <w:lang w:bidi="fa-IR"/>
+              </w:rPr>
+              <w:t xml:space="preserve">کاربر بر روی </w:t>
+            </w:r>
+            <w:r>
+              <w:rPr>
+                <w:rFonts w:hint="cs"/>
+                <w:sz w:val="28"/>
+                <w:szCs w:val="28"/>
+                <w:rtl/>
+                <w:lang w:bidi="fa-IR"/>
+              </w:rPr>
+              <w:t xml:space="preserve">دکمه </w:t>
+            </w:r>
+            <w:r>
+              <w:rPr>
+                <w:sz w:val="28"/>
+                <w:szCs w:val="28"/>
+                <w:lang w:bidi="fa-IR"/>
+              </w:rPr>
+              <w:t>pick</w:t>
+            </w:r>
+            <w:r>
+              <w:rPr>
+                <w:rFonts w:hint="cs"/>
+                <w:sz w:val="28"/>
+                <w:szCs w:val="28"/>
+                <w:rtl/>
+                <w:lang w:bidi="fa-IR"/>
+              </w:rPr>
+              <w:t>، که با بردن اشاره گر بر روی عکس ظاهر می</w:t>
+            </w:r>
+            <w:r>
+              <w:rPr>
+                <w:sz w:val="28"/>
+                <w:szCs w:val="28"/>
+                <w:rtl/>
+                <w:lang w:bidi="fa-IR"/>
+              </w:rPr>
+              <w:softHyphen/>
+            </w:r>
+            <w:r>
+              <w:rPr>
+                <w:rFonts w:hint="cs"/>
+                <w:sz w:val="28"/>
+                <w:szCs w:val="28"/>
+                <w:rtl/>
+                <w:lang w:bidi="fa-IR"/>
+              </w:rPr>
+              <w:t>شود، کلیک کرده، صفحه</w:t>
+            </w:r>
+            <w:r>
+              <w:rPr>
+                <w:rFonts w:hint="cs"/>
+                <w:sz w:val="28"/>
+                <w:szCs w:val="28"/>
+                <w:rtl/>
+                <w:lang w:bidi="fa-IR"/>
+              </w:rPr>
+              <w:softHyphen/>
+              <w:t xml:space="preserve">ای بصورت </w:t>
+            </w:r>
+            <w:r>
+              <w:rPr>
+                <w:sz w:val="28"/>
+                <w:szCs w:val="28"/>
+                <w:lang w:bidi="fa-IR"/>
+              </w:rPr>
+              <w:t>pop up</w:t>
+            </w:r>
+            <w:r>
+              <w:rPr>
+                <w:rFonts w:hint="cs"/>
+                <w:sz w:val="28"/>
+                <w:szCs w:val="28"/>
+                <w:rtl/>
+                <w:lang w:bidi="fa-IR"/>
+              </w:rPr>
+              <w:t xml:space="preserve"> نمایان می</w:t>
+            </w:r>
+            <w:r>
+              <w:rPr>
+                <w:rFonts w:hint="cs"/>
+                <w:sz w:val="28"/>
+                <w:szCs w:val="28"/>
+                <w:rtl/>
+                <w:lang w:bidi="fa-IR"/>
+              </w:rPr>
+              <w:softHyphen/>
+              <w:t xml:space="preserve">شود و آلبوم مورد نظر خود را انتخاب کرده دکمه </w:t>
+            </w:r>
+            <w:r>
+              <w:rPr>
+                <w:sz w:val="28"/>
+                <w:szCs w:val="28"/>
+                <w:lang w:bidi="fa-IR"/>
+              </w:rPr>
+              <w:t>Add</w:t>
+            </w:r>
+            <w:r>
+              <w:rPr>
+                <w:rFonts w:hint="cs"/>
+                <w:sz w:val="28"/>
+                <w:szCs w:val="28"/>
+                <w:rtl/>
+                <w:lang w:bidi="fa-IR"/>
+              </w:rPr>
+              <w:t xml:space="preserve"> را می</w:t>
+            </w:r>
+            <w:r>
+              <w:rPr>
+                <w:rFonts w:hint="cs"/>
+                <w:sz w:val="28"/>
+                <w:szCs w:val="28"/>
+                <w:rtl/>
+                <w:lang w:bidi="fa-IR"/>
+              </w:rPr>
+              <w:softHyphen/>
+              <w:t>زند.</w:t>
+            </w:r>
+          </w:p>
+        </w:tc>
+      </w:tr>
+      <w:tr>
+        <w:tc>
+          <w:tcPr>
+            <w:tcW w:w="1904" w:type="dxa"/>
+            <w:tcBorders>
+              <w:top w:val="single" w:sz="4" w:space="0" w:color="auto"/>
+              <w:left w:val="single" w:sz="4" w:space="0" w:color="auto"/>
+              <w:bottom w:val="single" w:sz="4" w:space="0" w:color="auto"/>
+              <w:right w:val="single" w:sz="4" w:space="0" w:color="auto"/>
+            </w:tcBorders>
+            <w:shd w:val="clear" w:color="auto" w:fill="08AC10"/>
+            <w:vAlign w:val="center"/>
+            <w:hideMark/>
+          </w:tcPr>
+          <w:p>
+            <w:pPr>
+              <w:bidi/>
+              <w:jc w:val="center"/>
+              <w:rPr>
+                <w:b/>
+                <w:bCs/>
+                <w:sz w:val="28"/>
+                <w:szCs w:val="28"/>
+              </w:rPr>
+            </w:pPr>
+            <w:r>
+              <w:rPr>
+                <w:rFonts w:hint="cs"/>
+                <w:b/>
+                <w:bCs/>
+                <w:sz w:val="28"/>
+                <w:szCs w:val="28"/>
+                <w:rtl/>
+              </w:rPr>
+              <w:t>نیازها</w:t>
+            </w:r>
+          </w:p>
+        </w:tc>
+        <w:tc>
+          <w:tcPr>
+            <w:tcW w:w="7338" w:type="dxa"/>
+            <w:gridSpan w:val="2"/>
+            <w:tcBorders>
+              <w:top w:val="single" w:sz="4" w:space="0" w:color="auto"/>
+              <w:left w:val="single" w:sz="4" w:space="0" w:color="auto"/>
+              <w:bottom w:val="single" w:sz="4" w:space="0" w:color="auto"/>
+              <w:right w:val="single" w:sz="4" w:space="0" w:color="auto"/>
+            </w:tcBorders>
+          </w:tcPr>
+          <w:p>
+            <w:pPr>
+              <w:bidi/>
+              <w:jc w:val="lowKashida"/>
+              <w:rPr>
+                <w:rFonts w:hint="cs"/>
+                <w:sz w:val="28"/>
+                <w:szCs w:val="28"/>
+                <w:rtl/>
+                <w:lang w:bidi="fa-IR"/>
+              </w:rPr>
+            </w:pPr>
+            <w:r>
+              <w:rPr>
+                <w:sz w:val="28"/>
+                <w:szCs w:val="28"/>
+              </w:rPr>
+              <w:t>Add Pictures to Albums</w:t>
+            </w:r>
+          </w:p>
+        </w:tc>
+      </w:tr>
+      <w:tr>
+        <w:tc>
+          <w:tcPr>
+            <w:tcW w:w="4598" w:type="dxa"/>
+            <w:gridSpan w:val="2"/>
+            <w:tcBorders>
+              <w:top w:val="single" w:sz="4" w:space="0" w:color="auto"/>
+              <w:left w:val="single" w:sz="4" w:space="0" w:color="auto"/>
+              <w:bottom w:val="single" w:sz="4" w:space="0" w:color="auto"/>
+              <w:right w:val="single" w:sz="4" w:space="0" w:color="auto"/>
+            </w:tcBorders>
+            <w:shd w:val="clear" w:color="auto" w:fill="08AC10"/>
+            <w:vAlign w:val="center"/>
+            <w:hideMark/>
+          </w:tcPr>
+          <w:p>
+            <w:pPr>
+              <w:bidi/>
+              <w:jc w:val="center"/>
+              <w:rPr>
+                <w:b/>
+                <w:bCs/>
+                <w:sz w:val="28"/>
+                <w:szCs w:val="28"/>
+              </w:rPr>
+            </w:pPr>
+            <w:r>
+              <w:rPr>
+                <w:rFonts w:hint="cs"/>
+                <w:b/>
+                <w:bCs/>
+                <w:sz w:val="28"/>
+                <w:szCs w:val="28"/>
+                <w:rtl/>
+              </w:rPr>
+              <w:t>عمل بازیگر</w:t>
+            </w:r>
+          </w:p>
+        </w:tc>
+        <w:tc>
+          <w:tcPr>
+            <w:tcW w:w="4644" w:type="dxa"/>
+            <w:tcBorders>
+              <w:top w:val="single" w:sz="4" w:space="0" w:color="auto"/>
+              <w:left w:val="single" w:sz="4" w:space="0" w:color="auto"/>
+              <w:bottom w:val="single" w:sz="4" w:space="0" w:color="auto"/>
+              <w:right w:val="single" w:sz="4" w:space="0" w:color="auto"/>
+            </w:tcBorders>
+            <w:shd w:val="clear" w:color="auto" w:fill="08AC10"/>
+            <w:vAlign w:val="center"/>
+            <w:hideMark/>
+          </w:tcPr>
+          <w:p>
+            <w:pPr>
+              <w:bidi/>
+              <w:jc w:val="center"/>
+              <w:rPr>
+                <w:b/>
+                <w:bCs/>
+                <w:sz w:val="28"/>
+                <w:szCs w:val="28"/>
+              </w:rPr>
+            </w:pPr>
+            <w:r>
+              <w:rPr>
+                <w:rFonts w:hint="cs"/>
+                <w:b/>
+                <w:bCs/>
+                <w:sz w:val="28"/>
+                <w:szCs w:val="28"/>
+                <w:rtl/>
+              </w:rPr>
+              <w:t>واکنش سیستم</w:t>
+            </w:r>
+          </w:p>
+        </w:tc>
+      </w:tr>
+      <w:tr>
+        <w:tc>
+          <w:tcPr>
+            <w:tcW w:w="4598" w:type="dxa"/>
+            <w:gridSpan w:val="2"/>
+            <w:tcBorders>
+              <w:top w:val="single" w:sz="4" w:space="0" w:color="auto"/>
+              <w:left w:val="single" w:sz="4" w:space="0" w:color="auto"/>
+              <w:bottom w:val="single" w:sz="4" w:space="0" w:color="auto"/>
+              <w:right w:val="single" w:sz="4" w:space="0" w:color="auto"/>
+            </w:tcBorders>
+          </w:tcPr>
+          <w:p>
+            <w:pPr>
+              <w:pStyle w:val="ListParagraph"/>
+              <w:numPr>
+                <w:ilvl w:val="0"/>
+                <w:numId w:val="6"/>
+              </w:numPr>
+              <w:bidi/>
+              <w:jc w:val="lowKashida"/>
+              <w:rPr>
+                <w:sz w:val="28"/>
+                <w:szCs w:val="28"/>
+              </w:rPr>
+            </w:pPr>
+            <w:r>
+              <w:rPr>
+                <w:rFonts w:hint="cs"/>
+                <w:sz w:val="28"/>
+                <w:szCs w:val="28"/>
+                <w:rtl/>
+                <w:lang w:bidi="fa-IR"/>
+              </w:rPr>
+              <w:t xml:space="preserve">کاربر بر روی </w:t>
+            </w:r>
+            <w:r>
+              <w:rPr>
+                <w:rFonts w:hint="cs"/>
+                <w:sz w:val="28"/>
+                <w:szCs w:val="28"/>
+                <w:rtl/>
+                <w:lang w:bidi="fa-IR"/>
+              </w:rPr>
+              <w:t xml:space="preserve">دکمه </w:t>
+            </w:r>
+            <w:r>
+              <w:rPr>
+                <w:sz w:val="28"/>
+                <w:szCs w:val="28"/>
+                <w:lang w:bidi="fa-IR"/>
+              </w:rPr>
+              <w:t>pick</w:t>
+            </w:r>
+            <w:r>
+              <w:rPr>
+                <w:rFonts w:hint="cs"/>
+                <w:sz w:val="28"/>
+                <w:szCs w:val="28"/>
+                <w:rtl/>
+                <w:lang w:bidi="fa-IR"/>
+              </w:rPr>
+              <w:t xml:space="preserve"> کلیک می</w:t>
+            </w:r>
+            <w:r>
+              <w:rPr>
+                <w:rFonts w:hint="cs"/>
+                <w:sz w:val="28"/>
+                <w:szCs w:val="28"/>
+                <w:rtl/>
+                <w:lang w:bidi="fa-IR"/>
+              </w:rPr>
+              <w:softHyphen/>
+              <w:t>کند.</w:t>
+            </w:r>
+          </w:p>
+        </w:tc>
+        <w:tc>
+          <w:tcPr>
+            <w:tcW w:w="4644" w:type="dxa"/>
+            <w:tcBorders>
+              <w:top w:val="single" w:sz="4" w:space="0" w:color="auto"/>
+              <w:left w:val="single" w:sz="4" w:space="0" w:color="auto"/>
+              <w:bottom w:val="single" w:sz="4" w:space="0" w:color="auto"/>
+              <w:right w:val="single" w:sz="4" w:space="0" w:color="auto"/>
+            </w:tcBorders>
+          </w:tcPr>
+          <w:p>
+            <w:pPr>
+              <w:pStyle w:val="ListParagraph"/>
+              <w:numPr>
+                <w:ilvl w:val="0"/>
+                <w:numId w:val="6"/>
+              </w:numPr>
+              <w:bidi/>
+              <w:jc w:val="lowKashida"/>
+              <w:rPr>
+                <w:sz w:val="28"/>
+                <w:szCs w:val="28"/>
+              </w:rPr>
+            </w:pPr>
+            <w:r>
+              <w:rPr>
+                <w:rFonts w:hint="cs"/>
+                <w:sz w:val="28"/>
+                <w:szCs w:val="28"/>
+                <w:rtl/>
+                <w:lang w:bidi="fa-IR"/>
+              </w:rPr>
+              <w:t xml:space="preserve">سپس یک </w:t>
+            </w:r>
+            <w:r>
+              <w:rPr>
+                <w:sz w:val="28"/>
+                <w:szCs w:val="28"/>
+                <w:lang w:bidi="fa-IR"/>
+              </w:rPr>
+              <w:t>popup</w:t>
+            </w:r>
+            <w:r>
+              <w:rPr>
+                <w:rFonts w:hint="cs"/>
+                <w:sz w:val="28"/>
+                <w:szCs w:val="28"/>
+                <w:rtl/>
+                <w:lang w:bidi="fa-IR"/>
+              </w:rPr>
+              <w:t xml:space="preserve"> نمایش داده می</w:t>
+            </w:r>
+            <w:r>
+              <w:rPr>
+                <w:rFonts w:hint="cs"/>
+                <w:sz w:val="28"/>
+                <w:szCs w:val="28"/>
+                <w:rtl/>
+                <w:lang w:bidi="fa-IR"/>
+              </w:rPr>
+              <w:softHyphen/>
+              <w:t>شود.</w:t>
+            </w:r>
+          </w:p>
+        </w:tc>
+      </w:tr>
+      <w:tr>
+        <w:tc>
+          <w:tcPr>
+            <w:tcW w:w="4598" w:type="dxa"/>
+            <w:gridSpan w:val="2"/>
+            <w:tcBorders>
+              <w:top w:val="single" w:sz="4" w:space="0" w:color="auto"/>
+              <w:left w:val="single" w:sz="4" w:space="0" w:color="auto"/>
+              <w:bottom w:val="single" w:sz="4" w:space="0" w:color="auto"/>
+              <w:right w:val="single" w:sz="4" w:space="0" w:color="auto"/>
+            </w:tcBorders>
+          </w:tcPr>
+          <w:p>
+            <w:pPr>
+              <w:pStyle w:val="ListParagraph"/>
+              <w:numPr>
+                <w:ilvl w:val="0"/>
+                <w:numId w:val="6"/>
+              </w:numPr>
+              <w:bidi/>
+              <w:jc w:val="lowKashida"/>
+              <w:rPr>
+                <w:sz w:val="28"/>
+                <w:szCs w:val="28"/>
+                <w:rtl/>
+              </w:rPr>
+            </w:pPr>
+            <w:r>
+              <w:rPr>
+                <w:rFonts w:hint="cs"/>
+                <w:sz w:val="28"/>
+                <w:szCs w:val="28"/>
+                <w:rtl/>
+                <w:lang w:bidi="fa-IR"/>
+              </w:rPr>
+              <w:t>کاربر از میان گزینه</w:t>
+            </w:r>
+            <w:r>
+              <w:rPr>
+                <w:rFonts w:hint="cs"/>
+                <w:sz w:val="28"/>
+                <w:szCs w:val="28"/>
+                <w:rtl/>
+                <w:lang w:bidi="fa-IR"/>
+              </w:rPr>
+              <w:softHyphen/>
+              <w:t>های موجود(آلبوم</w:t>
+            </w:r>
+            <w:r>
+              <w:rPr>
+                <w:rFonts w:hint="cs"/>
+                <w:sz w:val="28"/>
+                <w:szCs w:val="28"/>
+                <w:rtl/>
+                <w:lang w:bidi="fa-IR"/>
+              </w:rPr>
+              <w:softHyphen/>
+              <w:t>هایی که قبلا اضافه کرده است) یکی را برمی</w:t>
+            </w:r>
+            <w:r>
+              <w:rPr>
+                <w:sz w:val="28"/>
+                <w:szCs w:val="28"/>
+                <w:rtl/>
+                <w:lang w:bidi="fa-IR"/>
+              </w:rPr>
+              <w:softHyphen/>
+            </w:r>
+            <w:r>
+              <w:rPr>
+                <w:rFonts w:hint="cs"/>
+                <w:sz w:val="28"/>
+                <w:szCs w:val="28"/>
+                <w:rtl/>
+                <w:lang w:bidi="fa-IR"/>
+              </w:rPr>
+              <w:t>گزیند.</w:t>
+            </w:r>
+          </w:p>
+        </w:tc>
+        <w:tc>
+          <w:tcPr>
+            <w:tcW w:w="4644" w:type="dxa"/>
+            <w:tcBorders>
+              <w:top w:val="single" w:sz="4" w:space="0" w:color="auto"/>
+              <w:left w:val="single" w:sz="4" w:space="0" w:color="auto"/>
+              <w:bottom w:val="single" w:sz="4" w:space="0" w:color="auto"/>
+              <w:right w:val="single" w:sz="4" w:space="0" w:color="auto"/>
+            </w:tcBorders>
+          </w:tcPr>
+          <w:p>
+            <w:pPr>
+              <w:bidi/>
+              <w:ind w:left="360"/>
+              <w:jc w:val="lowKashida"/>
+              <w:rPr>
+                <w:sz w:val="28"/>
+                <w:szCs w:val="28"/>
+                <w:rtl/>
+              </w:rPr>
+            </w:pPr>
+          </w:p>
+        </w:tc>
+      </w:tr>
+      <w:tr>
+        <w:tc>
+          <w:tcPr>
+            <w:tcW w:w="4598" w:type="dxa"/>
+            <w:gridSpan w:val="2"/>
+            <w:tcBorders>
+              <w:top w:val="single" w:sz="4" w:space="0" w:color="auto"/>
+              <w:left w:val="single" w:sz="4" w:space="0" w:color="auto"/>
+              <w:bottom w:val="single" w:sz="4" w:space="0" w:color="auto"/>
+              <w:right w:val="single" w:sz="4" w:space="0" w:color="auto"/>
+            </w:tcBorders>
+          </w:tcPr>
+          <w:p>
+            <w:pPr>
+              <w:pStyle w:val="ListParagraph"/>
+              <w:numPr>
+                <w:ilvl w:val="0"/>
+                <w:numId w:val="6"/>
+              </w:numPr>
+              <w:bidi/>
+              <w:jc w:val="lowKashida"/>
+              <w:rPr>
+                <w:sz w:val="28"/>
+                <w:szCs w:val="28"/>
+                <w:rtl/>
+              </w:rPr>
+            </w:pPr>
+            <w:r>
+              <w:rPr>
+                <w:rFonts w:hint="cs"/>
+                <w:sz w:val="28"/>
+                <w:szCs w:val="28"/>
+                <w:rtl/>
+                <w:lang w:bidi="fa-IR"/>
+              </w:rPr>
+              <w:t xml:space="preserve">بر روی گزینه </w:t>
+            </w:r>
+            <w:r>
+              <w:rPr>
+                <w:sz w:val="28"/>
+                <w:szCs w:val="28"/>
+                <w:lang w:bidi="fa-IR"/>
+              </w:rPr>
+              <w:t>Add</w:t>
+            </w:r>
+            <w:r>
+              <w:rPr>
+                <w:rFonts w:hint="cs"/>
+                <w:sz w:val="28"/>
+                <w:szCs w:val="28"/>
+                <w:rtl/>
+                <w:lang w:bidi="fa-IR"/>
+              </w:rPr>
+              <w:t xml:space="preserve"> کلیک می</w:t>
+            </w:r>
+            <w:r>
+              <w:rPr>
+                <w:rFonts w:hint="cs"/>
+                <w:sz w:val="28"/>
+                <w:szCs w:val="28"/>
+                <w:rtl/>
+                <w:lang w:bidi="fa-IR"/>
+              </w:rPr>
+              <w:softHyphen/>
+              <w:t>کند.</w:t>
+            </w:r>
+          </w:p>
+        </w:tc>
+        <w:tc>
+          <w:tcPr>
+            <w:tcW w:w="4644" w:type="dxa"/>
+            <w:tcBorders>
+              <w:top w:val="single" w:sz="4" w:space="0" w:color="auto"/>
+              <w:left w:val="single" w:sz="4" w:space="0" w:color="auto"/>
+              <w:bottom w:val="single" w:sz="4" w:space="0" w:color="auto"/>
+              <w:right w:val="single" w:sz="4" w:space="0" w:color="auto"/>
+            </w:tcBorders>
+          </w:tcPr>
+          <w:p>
+            <w:pPr>
+              <w:pStyle w:val="ListParagraph"/>
+              <w:numPr>
+                <w:ilvl w:val="0"/>
+                <w:numId w:val="6"/>
+              </w:numPr>
+              <w:bidi/>
+              <w:jc w:val="lowKashida"/>
+              <w:rPr>
+                <w:sz w:val="28"/>
+                <w:szCs w:val="28"/>
+                <w:rtl/>
+              </w:rPr>
+            </w:pPr>
+            <w:r>
+              <w:rPr>
+                <w:sz w:val="28"/>
+                <w:szCs w:val="28"/>
+              </w:rPr>
+              <w:t>id</w:t>
+            </w:r>
+            <w:r>
+              <w:rPr>
+                <w:rFonts w:hint="cs"/>
+                <w:sz w:val="28"/>
+                <w:szCs w:val="28"/>
+                <w:rtl/>
+                <w:lang w:bidi="fa-IR"/>
+              </w:rPr>
+              <w:t xml:space="preserve"> عکس را </w:t>
+            </w:r>
+            <w:r>
+              <w:rPr>
+                <w:rFonts w:hint="cs"/>
+                <w:sz w:val="28"/>
+                <w:szCs w:val="28"/>
+                <w:rtl/>
+                <w:lang w:bidi="fa-IR"/>
+              </w:rPr>
+              <w:t>به همراه</w:t>
+            </w:r>
+            <w:r>
+              <w:rPr>
+                <w:rFonts w:hint="cs"/>
+                <w:sz w:val="28"/>
+                <w:szCs w:val="28"/>
+                <w:rtl/>
+                <w:lang w:bidi="fa-IR"/>
+              </w:rPr>
+              <w:t xml:space="preserve"> </w:t>
+            </w:r>
+            <w:r>
+              <w:rPr>
+                <w:sz w:val="28"/>
+                <w:szCs w:val="28"/>
+                <w:lang w:bidi="fa-IR"/>
+              </w:rPr>
+              <w:t>id</w:t>
+            </w:r>
+            <w:r>
+              <w:rPr>
+                <w:rFonts w:hint="cs"/>
+                <w:sz w:val="28"/>
+                <w:szCs w:val="28"/>
+                <w:rtl/>
+                <w:lang w:bidi="fa-IR"/>
+              </w:rPr>
+              <w:t xml:space="preserve"> آلبوم در</w:t>
+            </w:r>
+            <w:r>
+              <w:rPr>
+                <w:rFonts w:hint="cs"/>
+                <w:sz w:val="28"/>
+                <w:szCs w:val="28"/>
+                <w:rtl/>
+                <w:lang w:bidi="fa-IR"/>
+              </w:rPr>
+              <w:t xml:space="preserve"> جدول مربوط</w:t>
+            </w:r>
+            <w:r>
+              <w:rPr>
+                <w:rFonts w:hint="cs"/>
+                <w:sz w:val="28"/>
+                <w:szCs w:val="28"/>
+                <w:rtl/>
+                <w:lang w:bidi="fa-IR"/>
+              </w:rPr>
+              <w:t>ه</w:t>
+            </w:r>
+            <w:r>
+              <w:rPr>
+                <w:rFonts w:hint="cs"/>
+                <w:sz w:val="28"/>
+                <w:szCs w:val="28"/>
+                <w:rtl/>
+                <w:lang w:bidi="fa-IR"/>
+              </w:rPr>
+              <w:t xml:space="preserve"> اضافه می</w:t>
+            </w:r>
+            <w:r>
+              <w:rPr>
+                <w:rFonts w:hint="cs"/>
+                <w:sz w:val="28"/>
+                <w:szCs w:val="28"/>
+                <w:rtl/>
+                <w:lang w:bidi="fa-IR"/>
+              </w:rPr>
+              <w:softHyphen/>
+              <w:t>کند و در نهایت پیغام مناسب را نمایش می</w:t>
+            </w:r>
+            <w:r>
+              <w:rPr>
+                <w:rFonts w:hint="cs"/>
+                <w:sz w:val="28"/>
+                <w:szCs w:val="28"/>
+                <w:rtl/>
+                <w:lang w:bidi="fa-IR"/>
+              </w:rPr>
+              <w:softHyphen/>
+              <w:t>دهد.</w:t>
+            </w:r>
+          </w:p>
+        </w:tc>
+      </w:tr>
+    </w:tbl>
+    <w:p>
+      <w:pPr>
+        <w:bidi/>
+        <w:rPr>
+          <w:sz w:val="28"/>
+          <w:szCs w:val="28"/>
+          <w:rtl/>
+          <w:lang w:bidi="fa-IR"/>
+        </w:rPr>
+      </w:pPr>
+    </w:p>
+    <w:tbl>
+      <w:tblPr>
+        <w:tblStyle w:val="TableGrid"/>
+        <w:bidiVisual/>
+        <w:tblW w:w="0" w:type="auto"/>
+        <w:tblLook w:val="04A0" w:firstRow="1" w:lastRow="0" w:firstColumn="1" w:lastColumn="0" w:noHBand="0" w:noVBand="1"/>
+      </w:tblPr>
+      <w:tblGrid>
+        <w:gridCol w:w="4621"/>
+        <w:gridCol w:w="4621"/>
+      </w:tblGrid>
+      <w:tr>
+        <w:trPr>
+          <w:gridAfter w:val="1"/>
+          <w:wAfter w:w="4621" w:type="dxa"/>
+        </w:trPr>
+        <w:tc>
+          <w:tcPr>
+            <w:tcW w:w="4621" w:type="dxa"/>
+            <w:tcBorders>
+              <w:top w:val="single" w:sz="4" w:space="0" w:color="auto"/>
+              <w:left w:val="single" w:sz="4" w:space="0" w:color="auto"/>
+              <w:bottom w:val="single" w:sz="4" w:space="0" w:color="auto"/>
+              <w:right w:val="single" w:sz="4" w:space="0" w:color="auto"/>
+            </w:tcBorders>
+            <w:shd w:val="clear" w:color="auto" w:fill="08AC10"/>
+            <w:vAlign w:val="center"/>
+            <w:hideMark/>
+          </w:tcPr>
+          <w:p>
+            <w:pPr>
+              <w:bidi/>
+              <w:jc w:val="center"/>
+              <w:rPr>
+                <w:b/>
+                <w:bCs/>
+                <w:sz w:val="28"/>
+                <w:szCs w:val="28"/>
+              </w:rPr>
+            </w:pPr>
+            <w:r>
+              <w:rPr>
+                <w:rFonts w:hint="cs"/>
+                <w:b/>
+                <w:bCs/>
+                <w:sz w:val="28"/>
+                <w:szCs w:val="28"/>
+                <w:rtl/>
+              </w:rPr>
+              <w:t>موارد دیگر</w:t>
+            </w:r>
+          </w:p>
+        </w:tc>
+      </w:tr>
+      <w:tr>
+        <w:tc>
+          <w:tcPr>
+            <w:tcW w:w="4621" w:type="dxa"/>
+            <w:tcBorders>
+              <w:top w:val="single" w:sz="4" w:space="0" w:color="auto"/>
+              <w:left w:val="single" w:sz="4" w:space="0" w:color="auto"/>
+              <w:bottom w:val="single" w:sz="4" w:space="0" w:color="auto"/>
+              <w:right w:val="single" w:sz="4" w:space="0" w:color="auto"/>
+            </w:tcBorders>
+            <w:vAlign w:val="center"/>
+          </w:tcPr>
+          <w:p>
+            <w:pPr>
+              <w:bidi/>
+              <w:jc w:val="center"/>
+              <w:rPr>
+                <w:sz w:val="28"/>
+                <w:szCs w:val="28"/>
+              </w:rPr>
+            </w:pPr>
+            <w:r>
+              <w:rPr>
+                <w:rFonts w:hint="cs"/>
+                <w:sz w:val="28"/>
+                <w:szCs w:val="28"/>
+                <w:rtl/>
+              </w:rPr>
+              <w:t>بند</w:t>
+            </w:r>
+            <w:r>
+              <w:rPr>
+                <w:rFonts w:hint="cs"/>
+                <w:sz w:val="28"/>
+                <w:szCs w:val="28"/>
+                <w:rtl/>
+              </w:rPr>
+              <w:t>3</w:t>
+            </w:r>
+          </w:p>
+        </w:tc>
+        <w:tc>
+          <w:tcPr>
+            <w:tcW w:w="4621" w:type="dxa"/>
+            <w:tcBorders>
+              <w:top w:val="single" w:sz="4" w:space="0" w:color="auto"/>
+              <w:left w:val="single" w:sz="4" w:space="0" w:color="auto"/>
+              <w:bottom w:val="single" w:sz="4" w:space="0" w:color="auto"/>
+              <w:right w:val="single" w:sz="4" w:space="0" w:color="auto"/>
+            </w:tcBorders>
+          </w:tcPr>
+          <w:p>
+            <w:pPr>
+              <w:bidi/>
+              <w:jc w:val="lowKashida"/>
+              <w:rPr>
+                <w:rFonts w:hint="cs"/>
+                <w:sz w:val="28"/>
+                <w:szCs w:val="28"/>
+                <w:rtl/>
+                <w:lang w:bidi="fa-IR"/>
+              </w:rPr>
+            </w:pPr>
+            <w:r>
+              <w:rPr>
+                <w:rFonts w:hint="cs"/>
+                <w:sz w:val="28"/>
+                <w:szCs w:val="28"/>
+                <w:rtl/>
+              </w:rPr>
+              <w:t xml:space="preserve">اگر </w:t>
+            </w:r>
+            <w:r>
+              <w:rPr>
+                <w:rFonts w:hint="cs"/>
+                <w:sz w:val="28"/>
+                <w:szCs w:val="28"/>
+                <w:rtl/>
+              </w:rPr>
+              <w:t>کاربر بخواهد عکس را در آلبوم جدیدی اضافه کند، همانجا می</w:t>
+            </w:r>
+            <w:r>
+              <w:rPr>
+                <w:rFonts w:hint="cs"/>
+                <w:sz w:val="28"/>
+                <w:szCs w:val="28"/>
+                <w:rtl/>
+              </w:rPr>
+              <w:softHyphen/>
+              <w:t>تواند یک آلبوم جدید ایجاد نماید. گزینه آخر انتخاب آلبوم</w:t>
+            </w:r>
+            <w:r>
+              <w:rPr>
+                <w:rFonts w:hint="cs"/>
+                <w:sz w:val="28"/>
+                <w:szCs w:val="28"/>
+                <w:rtl/>
+              </w:rPr>
+              <w:softHyphen/>
+              <w:t xml:space="preserve">ها همواره </w:t>
+            </w:r>
+            <w:r>
+              <w:rPr>
+                <w:rFonts w:hint="cs"/>
+                <w:sz w:val="28"/>
+                <w:szCs w:val="28"/>
+                <w:rtl/>
+              </w:rPr>
+              <w:lastRenderedPageBreak/>
+              <w:t>ایجاد آلبوم جدید می</w:t>
+            </w:r>
+            <w:r>
+              <w:rPr>
+                <w:rFonts w:hint="cs"/>
+                <w:sz w:val="28"/>
+                <w:szCs w:val="28"/>
+                <w:rtl/>
+              </w:rPr>
+              <w:softHyphen/>
+              <w:t xml:space="preserve">باشد که با وارد کردن نام آلبوم جدید و فشردن دکمه </w:t>
+            </w:r>
+            <w:r>
+              <w:rPr>
+                <w:sz w:val="28"/>
+                <w:szCs w:val="28"/>
+              </w:rPr>
+              <w:t>Create</w:t>
+            </w:r>
+            <w:r>
+              <w:rPr>
+                <w:rFonts w:hint="cs"/>
+                <w:sz w:val="28"/>
+                <w:szCs w:val="28"/>
+                <w:rtl/>
+                <w:lang w:bidi="fa-IR"/>
+              </w:rPr>
+              <w:t>، آلبوم جدید ایجاد می</w:t>
+            </w:r>
+            <w:r>
+              <w:rPr>
+                <w:rFonts w:hint="cs"/>
+                <w:sz w:val="28"/>
+                <w:szCs w:val="28"/>
+                <w:rtl/>
+                <w:lang w:bidi="fa-IR"/>
+              </w:rPr>
+              <w:softHyphen/>
+              <w:t>شود.</w:t>
+            </w:r>
+          </w:p>
+        </w:tc>
+      </w:tr>
+    </w:tbl>
+    <w:p>
+      <w:pPr>
+        <w:bidi/>
+        <w:rPr>
+          <w:rFonts w:hint="cs"/>
+          <w:sz w:val="28"/>
+          <w:szCs w:val="28"/>
+          <w:rtl/>
+          <w:lang w:bidi="fa-IR"/>
+        </w:rPr>
+      </w:pPr>
+    </w:p>
+    <w:p>
+      <w:pPr>
+        <w:bidi/>
+        <w:rPr>
+          <w:rFonts w:hint="cs"/>
+          <w:sz w:val="28"/>
+          <w:szCs w:val="28"/>
+          <w:rtl/>
+          <w:lang w:bidi="fa-IR"/>
+        </w:rPr>
+      </w:pPr>
+      <w:bookmarkStart w:id="0" w:name="_GoBack"/>
+      <w:bookmarkEnd w:id="0"/>
+    </w:p>
     <w:sectPr>
       <w:pgSz w:w="12240" w:h="15840"/>
       <w:pgMar w:top="1440" w:right="1440" w:bottom="1440" w:left="1440" w:header="720" w:footer="720" w:gutter="0"/>
@@ -9057,6 +10557,92 @@
 <file path=word/numbering.xml><?xml version="1.0" encoding="utf-8"?>
 <w:numbering xmlns:wpc="http://schemas.microsoft.com/office/word/2010/wordprocessingCanvas" xmlns:mc="http://schemas.openxmlformats.org/markup-compatibility/2006" xmlns:o="urn:schemas-microsoft-com:office:office" xmlns:r="http://schemas.openxmlformats.org/officeDocument/2006/relationships" xmlns:m="http://schemas.openxmlformats.org/officeDocument/2006/math" xmlns:v="urn:schemas-microsoft-com:vml" xmlns:wp14="http://schemas.microsoft.com/office/word/2010/wordprocessingDrawing" xmlns:wp="http://schemas.openxmlformats.org/drawingml/2006/wordprocessingDrawing" xmlns:w10="urn:schemas-microsoft-com:office:word" xmlns:w="http://schemas.openxmlformats.org/wordprocessingml/2006/main" xmlns:w14="http://schemas.microsoft.com/office/word/2010/wordml" xmlns:wpg="http://schemas.microsoft.com/office/word/2010/wordprocessingGroup" xmlns:wpi="http://schemas.microsoft.com/office/word/2010/wordprocessingInk" xmlns:wne="http://schemas.microsoft.com/office/word/2006/wordml" xmlns:wps="http://schemas.microsoft.com/office/word/2010/wordprocessingShape" mc:Ignorable="w14 wp14">
   <w:abstractNum w:abstractNumId="0">
+    <w:nsid w:val="01CF1F38"/>
+    <w:multiLevelType w:val="hybridMultilevel"/>
+    <w:tmpl w:val="EA7074E8"/>
+    <w:lvl w:ilvl="0" w:tplc="0409000F">
+      <w:start w:val="1"/>
+      <w:numFmt w:val="decimal"/>
+      <w:lvlText w:val="%1."/>
+      <w:lvlJc w:val="left"/>
+      <w:pPr>
+        <w:ind w:left="720" w:hanging="360"/>
+      </w:pPr>
+    </w:lvl>
+    <w:lvl w:ilvl="1" w:tplc="04090019" w:tentative="1">
+      <w:start w:val="1"/>
+      <w:numFmt w:val="lowerLetter"/>
+      <w:lvlText w:val="%2."/>
+      <w:lvlJc w:val="left"/>
+      <w:pPr>
+        <w:ind w:left="1440" w:hanging="360"/>
+      </w:pPr>
+    </w:lvl>
+    <w:lvl w:ilvl="2" w:tplc="0409001B" w:tentative="1">
+      <w:start w:val="1"/>
+      <w:numFmt w:val="lowerRoman"/>
+      <w:lvlText w:val="%3."/>
+      <w:lvlJc w:val="right"/>
+      <w:pPr>
+        <w:ind w:left="2160" w:hanging="180"/>
+      </w:pPr>
+    </w:lvl>
+    <w:lvl w:ilvl="3" w:tplc="0409000F" w:tentative="1">
+      <w:start w:val="1"/>
+      <w:numFmt w:val="decimal"/>
+      <w:lvlText w:val="%4."/>
+      <w:lvlJc w:val="left"/>
+      <w:pPr>
+        <w:ind w:left="2880" w:hanging="360"/>
+      </w:pPr>
+    </w:lvl>
+    <w:lvl w:ilvl="4" w:tplc="04090019" w:tentative="1">
+      <w:start w:val="1"/>
+      <w:numFmt w:val="lowerLetter"/>
+      <w:lvlText w:val="%5."/>
+      <w:lvlJc w:val="left"/>
+      <w:pPr>
+        <w:ind w:left="3600" w:hanging="360"/>
+      </w:pPr>
+    </w:lvl>
+    <w:lvl w:ilvl="5" w:tplc="0409001B" w:tentative="1">
+      <w:start w:val="1"/>
+      <w:numFmt w:val="lowerRoman"/>
+      <w:lvlText w:val="%6."/>
+      <w:lvlJc w:val="right"/>
+      <w:pPr>
+        <w:ind w:left="4320" w:hanging="180"/>
+      </w:pPr>
+    </w:lvl>
+    <w:lvl w:ilvl="6" w:tplc="0409000F" w:tentative="1">
+      <w:start w:val="1"/>
+      <w:numFmt w:val="decimal"/>
+      <w:lvlText w:val="%7."/>
+      <w:lvlJc w:val="left"/>
+      <w:pPr>
+        <w:ind w:left="5040" w:hanging="360"/>
+      </w:pPr>
+    </w:lvl>
+    <w:lvl w:ilvl="7" w:tplc="04090019" w:tentative="1">
+      <w:start w:val="1"/>
+      <w:numFmt w:val="lowerLetter"/>
+      <w:lvlText w:val="%8."/>
+      <w:lvlJc w:val="left"/>
+      <w:pPr>
+        <w:ind w:left="5760" w:hanging="360"/>
+      </w:pPr>
+    </w:lvl>
+    <w:lvl w:ilvl="8" w:tplc="0409001B" w:tentative="1">
+      <w:start w:val="1"/>
+      <w:numFmt w:val="lowerRoman"/>
+      <w:lvlText w:val="%9."/>
+      <w:lvlJc w:val="right"/>
+      <w:pPr>
+        <w:ind w:left="6480" w:hanging="180"/>
+      </w:pPr>
+    </w:lvl>
+  </w:abstractNum>
+  <w:abstractNum w:abstractNumId="1">
     <w:nsid w:val="1E304753"/>
     <w:multiLevelType w:val="hybridMultilevel"/>
     <w:tmpl w:val="14C420BE"/>
@@ -9142,7 +10728,7 @@
       </w:pPr>
     </w:lvl>
   </w:abstractNum>
-  <w:abstractNum w:abstractNumId="1">
+  <w:abstractNum w:abstractNumId="2">
     <w:nsid w:val="2F2F6971"/>
     <w:multiLevelType w:val="hybridMultilevel"/>
     <w:tmpl w:val="D3AC0408"/>
@@ -9231,7 +10817,7 @@
       </w:pPr>
     </w:lvl>
   </w:abstractNum>
-  <w:abstractNum w:abstractNumId="2">
+  <w:abstractNum w:abstractNumId="3">
     <w:nsid w:val="42101345"/>
     <w:multiLevelType w:val="hybridMultilevel"/>
     <w:tmpl w:val="EA7074E8"/>
@@ -9317,7 +10903,7 @@
       </w:pPr>
     </w:lvl>
   </w:abstractNum>
-  <w:abstractNum w:abstractNumId="3">
+  <w:abstractNum w:abstractNumId="4">
     <w:nsid w:val="6C53778E"/>
     <w:multiLevelType w:val="hybridMultilevel"/>
     <w:tmpl w:val="EA7074E8"/>
@@ -9403,7 +10989,7 @@
       </w:pPr>
     </w:lvl>
   </w:abstractNum>
-  <w:abstractNum w:abstractNumId="4">
+  <w:abstractNum w:abstractNumId="5">
     <w:nsid w:val="75103C32"/>
     <w:multiLevelType w:val="hybridMultilevel"/>
     <w:tmpl w:val="EA7074E8"/>
@@ -9490,19 +11076,22 @@
     </w:lvl>
   </w:abstractNum>
   <w:num w:numId="1">
+    <w:abstractNumId w:val="2"/>
+  </w:num>
+  <w:num w:numId="2">
+    <w:abstractNumId w:val="4"/>
+  </w:num>
+  <w:num w:numId="3">
     <w:abstractNumId w:val="1"/>
   </w:num>
-  <w:num w:numId="2">
+  <w:num w:numId="4">
+    <w:abstractNumId w:val="5"/>
+  </w:num>
+  <w:num w:numId="5">
     <w:abstractNumId w:val="3"/>
   </w:num>
-  <w:num w:numId="3">
+  <w:num w:numId="6">
     <w:abstractNumId w:val="0"/>
-  </w:num>
-  <w:num w:numId="4">
-    <w:abstractNumId w:val="4"/>
-  </w:num>
-  <w:num w:numId="5">
-    <w:abstractNumId w:val="2"/>
   </w:num>
 </w:numbering>
 </file>
@@ -10341,7 +11930,7 @@
 </file>
 
 <file path=customXml/itemProps1.xml><?xml version="1.0" encoding="utf-8"?>
-<ds:datastoreItem xmlns:ds="http://schemas.openxmlformats.org/officeDocument/2006/customXml" ds:itemID="{4DBB2277-D59F-44A3-B0ED-FB67D094D4FC}">
+<ds:datastoreItem xmlns:ds="http://schemas.openxmlformats.org/officeDocument/2006/customXml" ds:itemID="{CBB5F00B-EA42-486D-9253-80E8697F7F40}">
   <ds:schemaRefs>
     <ds:schemaRef ds:uri="http://schemas.openxmlformats.org/officeDocument/2006/bibliography"/>
   </ds:schemaRefs>

</xml_diff>

<commit_message>
Delete & Rename Album ,Delete pic scenario
</commit_message>
<xml_diff>
--- a/Iteration III/Document/Scenario.docx
+++ b/Iteration III/Document/Scenario.docx
@@ -1,6 +1,6 @@
 
 <file path=word/document.xml><?xml version="1.0" encoding="utf-8"?>
-<w:document xmlns:wpc="http://schemas.microsoft.com/office/word/2010/wordprocessingCanvas" xmlns:mc="http://schemas.openxmlformats.org/markup-compatibility/2006" xmlns:o="urn:schemas-microsoft-com:office:office" xmlns:r="http://schemas.openxmlformats.org/officeDocument/2006/relationships" xmlns:m="http://schemas.openxmlformats.org/officeDocument/2006/math" xmlns:v="urn:schemas-microsoft-com:vml" xmlns:wp14="http://schemas.microsoft.com/office/word/2010/wordprocessingDrawing" xmlns:wp="http://schemas.openxmlformats.org/drawingml/2006/wordprocessingDrawing" xmlns:w10="urn:schemas-microsoft-com:office:word" xmlns:w="http://schemas.openxmlformats.org/wordprocessingml/2006/main" xmlns:w14="http://schemas.microsoft.com/office/word/2010/wordml" xmlns:w15="http://schemas.microsoft.com/office/word/2012/wordml" xmlns:wpg="http://schemas.microsoft.com/office/word/2010/wordprocessingGroup" xmlns:wpi="http://schemas.microsoft.com/office/word/2010/wordprocessingInk" xmlns:wne="http://schemas.microsoft.com/office/word/2006/wordml" xmlns:wps="http://schemas.microsoft.com/office/word/2010/wordprocessingShape" mc:Ignorable="w14 w15 wp14">
+<w:document xmlns:wpc="http://schemas.microsoft.com/office/word/2010/wordprocessingCanvas" xmlns:mc="http://schemas.openxmlformats.org/markup-compatibility/2006" xmlns:o="urn:schemas-microsoft-com:office:office" xmlns:r="http://schemas.openxmlformats.org/officeDocument/2006/relationships" xmlns:m="http://schemas.openxmlformats.org/officeDocument/2006/math" xmlns:v="urn:schemas-microsoft-com:vml" xmlns:wp14="http://schemas.microsoft.com/office/word/2010/wordprocessingDrawing" xmlns:wp="http://schemas.openxmlformats.org/drawingml/2006/wordprocessingDrawing" xmlns:w10="urn:schemas-microsoft-com:office:word" xmlns:w="http://schemas.openxmlformats.org/wordprocessingml/2006/main" xmlns:w14="http://schemas.microsoft.com/office/word/2010/wordml" xmlns:wpg="http://schemas.microsoft.com/office/word/2010/wordprocessingGroup" xmlns:wpi="http://schemas.microsoft.com/office/word/2010/wordprocessingInk" xmlns:wne="http://schemas.microsoft.com/office/word/2006/wordml" xmlns:wps="http://schemas.microsoft.com/office/word/2010/wordprocessingShape" mc:Ignorable="w14 wp14">
   <w:body>
     <w:p>
       <w:pPr>
@@ -18290,6 +18290,4219 @@
         <w:rPr>
           <w:sz w:val="28"/>
           <w:szCs w:val="28"/>
+          <w:lang w:bidi="fa-IR"/>
+        </w:rPr>
+      </w:pPr>
+    </w:p>
+    <w:p>
+      <w:pPr>
+        <w:bidi/>
+        <w:rPr>
+          <w:sz w:val="28"/>
+          <w:szCs w:val="28"/>
+          <w:lang w:bidi="fa-IR"/>
+        </w:rPr>
+      </w:pPr>
+    </w:p>
+    <w:p>
+      <w:pPr>
+        <w:bidi/>
+        <w:rPr>
+          <w:sz w:val="28"/>
+          <w:szCs w:val="28"/>
+          <w:lang w:bidi="fa-IR"/>
+        </w:rPr>
+      </w:pPr>
+    </w:p>
+    <w:p>
+      <w:pPr>
+        <w:tabs>
+          <w:tab w:val="right" w:pos="9360"/>
+        </w:tabs>
+        <w:jc w:val="right"/>
+        <w:rPr>
+          <w:color w:val="365F91" w:themeColor="accent1" w:themeShade="BF"/>
+          <w:sz w:val="28"/>
+          <w:szCs w:val="28"/>
+          <w:rtl/>
+          <w:lang w:bidi="fa-IR"/>
+        </w:rPr>
+      </w:pPr>
+    </w:p>
+    <w:tbl>
+      <w:tblPr>
+        <w:tblStyle w:val="MediumShading1-Accent2"/>
+        <w:tblpPr w:leftFromText="180" w:rightFromText="180" w:horzAnchor="margin" w:tblpY="810"/>
+        <w:tblW w:w="9661" w:type="dxa"/>
+        <w:tblBorders>
+          <w:top w:val="single" w:sz="4" w:space="0" w:color="auto"/>
+          <w:left w:val="single" w:sz="4" w:space="0" w:color="auto"/>
+          <w:bottom w:val="single" w:sz="4" w:space="0" w:color="auto"/>
+          <w:right w:val="single" w:sz="4" w:space="0" w:color="auto"/>
+          <w:insideH w:val="single" w:sz="4" w:space="0" w:color="auto"/>
+          <w:insideV w:val="single" w:sz="4" w:space="0" w:color="auto"/>
+        </w:tblBorders>
+        <w:tblLook w:val="04A0" w:firstRow="1" w:lastRow="0" w:firstColumn="1" w:lastColumn="0" w:noHBand="0" w:noVBand="1"/>
+      </w:tblPr>
+      <w:tblGrid>
+        <w:gridCol w:w="4878"/>
+        <w:gridCol w:w="2676"/>
+        <w:gridCol w:w="2107"/>
+      </w:tblGrid>
+      <w:tr>
+        <w:trPr>
+          <w:cnfStyle w:val="100000000000" w:firstRow="1" w:lastRow="0" w:firstColumn="0" w:lastColumn="0" w:oddVBand="0" w:evenVBand="0" w:oddHBand="0" w:evenHBand="0" w:firstRowFirstColumn="0" w:firstRowLastColumn="0" w:lastRowFirstColumn="0" w:lastRowLastColumn="0"/>
+          <w:trHeight w:val="779"/>
+        </w:trPr>
+        <w:tc>
+          <w:tcPr>
+            <w:cnfStyle w:val="001000000000" w:firstRow="0" w:lastRow="0" w:firstColumn="1" w:lastColumn="0" w:oddVBand="0" w:evenVBand="0" w:oddHBand="0" w:evenHBand="0" w:firstRowFirstColumn="0" w:firstRowLastColumn="0" w:lastRowFirstColumn="0" w:lastRowLastColumn="0"/>
+            <w:tcW w:w="7554" w:type="dxa"/>
+            <w:gridSpan w:val="2"/>
+            <w:tcBorders>
+              <w:top w:val="single" w:sz="4" w:space="0" w:color="auto"/>
+              <w:left w:val="single" w:sz="4" w:space="0" w:color="auto"/>
+              <w:bottom w:val="single" w:sz="4" w:space="0" w:color="auto"/>
+              <w:right w:val="single" w:sz="4" w:space="0" w:color="auto"/>
+            </w:tcBorders>
+            <w:shd w:val="clear" w:color="auto" w:fill="FFFFFF" w:themeFill="background1"/>
+            <w:vAlign w:val="center"/>
+            <w:hideMark/>
+          </w:tcPr>
+          <w:p>
+            <w:pPr>
+              <w:tabs>
+                <w:tab w:val="right" w:pos="9360"/>
+              </w:tabs>
+              <w:bidi/>
+              <w:rPr>
+                <w:b w:val="0"/>
+                <w:bCs w:val="0"/>
+                <w:color w:val="0D0D0D" w:themeColor="text1" w:themeTint="F2"/>
+                <w:sz w:val="28"/>
+                <w:szCs w:val="28"/>
+                <w:rtl/>
+                <w:lang w:bidi="fa-IR"/>
+              </w:rPr>
+            </w:pPr>
+            <w:r>
+              <w:rPr>
+                <w:rFonts w:hint="cs"/>
+                <w:b w:val="0"/>
+                <w:bCs w:val="0"/>
+                <w:color w:val="0D0D0D" w:themeColor="text1" w:themeTint="F2"/>
+                <w:sz w:val="28"/>
+                <w:szCs w:val="28"/>
+                <w:rtl/>
+                <w:lang w:bidi="fa-IR"/>
+              </w:rPr>
+              <w:t>حذف</w:t>
+            </w:r>
+            <w:r>
+              <w:rPr>
+                <w:rFonts w:hint="cs"/>
+                <w:b w:val="0"/>
+                <w:bCs w:val="0"/>
+                <w:color w:val="0D0D0D" w:themeColor="text1" w:themeTint="F2"/>
+                <w:sz w:val="28"/>
+                <w:szCs w:val="28"/>
+                <w:rtl/>
+                <w:lang w:bidi="fa-IR"/>
+              </w:rPr>
+              <w:t xml:space="preserve"> عکس از یک آلبوم</w:t>
+            </w:r>
+          </w:p>
+          <w:p>
+            <w:pPr>
+              <w:bidi/>
+              <w:jc w:val="both"/>
+              <w:rPr>
+                <w:b w:val="0"/>
+                <w:bCs w:val="0"/>
+                <w:color w:val="000000" w:themeColor="text1"/>
+                <w:sz w:val="28"/>
+                <w:szCs w:val="28"/>
+              </w:rPr>
+            </w:pPr>
+          </w:p>
+        </w:tc>
+        <w:tc>
+          <w:tcPr>
+            <w:tcW w:w="2107" w:type="dxa"/>
+            <w:tcBorders>
+              <w:top w:val="single" w:sz="4" w:space="0" w:color="auto"/>
+              <w:left w:val="single" w:sz="4" w:space="0" w:color="auto"/>
+              <w:bottom w:val="single" w:sz="4" w:space="0" w:color="auto"/>
+              <w:right w:val="single" w:sz="4" w:space="0" w:color="auto"/>
+            </w:tcBorders>
+            <w:shd w:val="clear" w:color="auto" w:fill="08AC10"/>
+            <w:vAlign w:val="center"/>
+            <w:hideMark/>
+          </w:tcPr>
+          <w:p>
+            <w:pPr>
+              <w:jc w:val="center"/>
+              <w:cnfStyle w:val="100000000000" w:firstRow="1" w:lastRow="0" w:firstColumn="0" w:lastColumn="0" w:oddVBand="0" w:evenVBand="0" w:oddHBand="0" w:evenHBand="0" w:firstRowFirstColumn="0" w:firstRowLastColumn="0" w:lastRowFirstColumn="0" w:lastRowLastColumn="0"/>
+              <w:rPr>
+                <w:color w:val="000000" w:themeColor="text1"/>
+                <w:sz w:val="28"/>
+                <w:szCs w:val="28"/>
+                <w:lang w:bidi="fa-IR"/>
+              </w:rPr>
+            </w:pPr>
+            <w:r>
+              <w:rPr>
+                <w:rFonts w:hint="cs"/>
+                <w:color w:val="000000" w:themeColor="text1"/>
+                <w:sz w:val="28"/>
+                <w:szCs w:val="28"/>
+                <w:rtl/>
+                <w:lang w:bidi="fa-IR"/>
+              </w:rPr>
+              <w:t>کارخواست</w:t>
+            </w:r>
+          </w:p>
+        </w:tc>
+      </w:tr>
+      <w:tr>
+        <w:trPr>
+          <w:cnfStyle w:val="000000100000" w:firstRow="0" w:lastRow="0" w:firstColumn="0" w:lastColumn="0" w:oddVBand="0" w:evenVBand="0" w:oddHBand="1" w:evenHBand="0" w:firstRowFirstColumn="0" w:firstRowLastColumn="0" w:lastRowFirstColumn="0" w:lastRowLastColumn="0"/>
+          <w:trHeight w:val="779"/>
+        </w:trPr>
+        <w:tc>
+          <w:tcPr>
+            <w:cnfStyle w:val="001000000000" w:firstRow="0" w:lastRow="0" w:firstColumn="1" w:lastColumn="0" w:oddVBand="0" w:evenVBand="0" w:oddHBand="0" w:evenHBand="0" w:firstRowFirstColumn="0" w:firstRowLastColumn="0" w:lastRowFirstColumn="0" w:lastRowLastColumn="0"/>
+            <w:tcW w:w="7554" w:type="dxa"/>
+            <w:gridSpan w:val="2"/>
+            <w:tcBorders>
+              <w:top w:val="single" w:sz="4" w:space="0" w:color="auto"/>
+              <w:left w:val="single" w:sz="4" w:space="0" w:color="auto"/>
+              <w:bottom w:val="single" w:sz="4" w:space="0" w:color="auto"/>
+              <w:right w:val="single" w:sz="4" w:space="0" w:color="auto"/>
+            </w:tcBorders>
+            <w:shd w:val="clear" w:color="auto" w:fill="FFFFFF" w:themeFill="background1"/>
+            <w:vAlign w:val="center"/>
+            <w:hideMark/>
+          </w:tcPr>
+          <w:p>
+            <w:pPr>
+              <w:bidi/>
+              <w:jc w:val="both"/>
+              <w:rPr>
+                <w:b w:val="0"/>
+                <w:bCs w:val="0"/>
+                <w:color w:val="000000" w:themeColor="text1"/>
+                <w:sz w:val="28"/>
+                <w:szCs w:val="28"/>
+                <w:lang w:bidi="fa-IR"/>
+              </w:rPr>
+            </w:pPr>
+            <w:r>
+              <w:rPr>
+                <w:rFonts w:hint="cs"/>
+                <w:b w:val="0"/>
+                <w:bCs w:val="0"/>
+                <w:color w:val="000000" w:themeColor="text1"/>
+                <w:sz w:val="28"/>
+                <w:szCs w:val="28"/>
+                <w:rtl/>
+              </w:rPr>
+              <w:t xml:space="preserve">کاربر </w:t>
+            </w:r>
+            <w:r>
+              <w:rPr>
+                <w:rFonts w:hint="cs"/>
+                <w:b w:val="0"/>
+                <w:bCs w:val="0"/>
+                <w:color w:val="000000" w:themeColor="text1"/>
+                <w:sz w:val="28"/>
+                <w:szCs w:val="28"/>
+                <w:rtl/>
+                <w:lang w:bidi="fa-IR"/>
+              </w:rPr>
+              <w:t>دارای حساب کاربری</w:t>
+            </w:r>
+          </w:p>
+        </w:tc>
+        <w:tc>
+          <w:tcPr>
+            <w:tcW w:w="2107" w:type="dxa"/>
+            <w:tcBorders>
+              <w:top w:val="single" w:sz="4" w:space="0" w:color="auto"/>
+              <w:left w:val="single" w:sz="4" w:space="0" w:color="auto"/>
+              <w:bottom w:val="single" w:sz="4" w:space="0" w:color="auto"/>
+              <w:right w:val="single" w:sz="4" w:space="0" w:color="auto"/>
+            </w:tcBorders>
+            <w:shd w:val="clear" w:color="auto" w:fill="08AC10"/>
+            <w:vAlign w:val="center"/>
+            <w:hideMark/>
+          </w:tcPr>
+          <w:p>
+            <w:pPr>
+              <w:jc w:val="center"/>
+              <w:cnfStyle w:val="000000100000" w:firstRow="0" w:lastRow="0" w:firstColumn="0" w:lastColumn="0" w:oddVBand="0" w:evenVBand="0" w:oddHBand="1" w:evenHBand="0" w:firstRowFirstColumn="0" w:firstRowLastColumn="0" w:lastRowFirstColumn="0" w:lastRowLastColumn="0"/>
+              <w:rPr>
+                <w:b/>
+                <w:bCs/>
+                <w:color w:val="000000" w:themeColor="text1"/>
+                <w:sz w:val="28"/>
+                <w:szCs w:val="28"/>
+              </w:rPr>
+            </w:pPr>
+            <w:r>
+              <w:rPr>
+                <w:rFonts w:hint="cs"/>
+                <w:b/>
+                <w:bCs/>
+                <w:color w:val="000000" w:themeColor="text1"/>
+                <w:sz w:val="28"/>
+                <w:szCs w:val="28"/>
+                <w:rtl/>
+              </w:rPr>
+              <w:t>بازیگر</w:t>
+            </w:r>
+          </w:p>
+        </w:tc>
+      </w:tr>
+      <w:tr>
+        <w:trPr>
+          <w:cnfStyle w:val="000000010000" w:firstRow="0" w:lastRow="0" w:firstColumn="0" w:lastColumn="0" w:oddVBand="0" w:evenVBand="0" w:oddHBand="0" w:evenHBand="1" w:firstRowFirstColumn="0" w:firstRowLastColumn="0" w:lastRowFirstColumn="0" w:lastRowLastColumn="0"/>
+          <w:trHeight w:val="779"/>
+        </w:trPr>
+        <w:tc>
+          <w:tcPr>
+            <w:cnfStyle w:val="001000000000" w:firstRow="0" w:lastRow="0" w:firstColumn="1" w:lastColumn="0" w:oddVBand="0" w:evenVBand="0" w:oddHBand="0" w:evenHBand="0" w:firstRowFirstColumn="0" w:firstRowLastColumn="0" w:lastRowFirstColumn="0" w:lastRowLastColumn="0"/>
+            <w:tcW w:w="7554" w:type="dxa"/>
+            <w:gridSpan w:val="2"/>
+            <w:tcBorders>
+              <w:top w:val="single" w:sz="4" w:space="0" w:color="auto"/>
+              <w:left w:val="single" w:sz="4" w:space="0" w:color="auto"/>
+              <w:bottom w:val="single" w:sz="4" w:space="0" w:color="auto"/>
+              <w:right w:val="single" w:sz="4" w:space="0" w:color="auto"/>
+            </w:tcBorders>
+            <w:shd w:val="clear" w:color="auto" w:fill="FFFFFF" w:themeFill="background1"/>
+            <w:vAlign w:val="center"/>
+            <w:hideMark/>
+          </w:tcPr>
+          <w:p>
+            <w:pPr>
+              <w:bidi/>
+              <w:jc w:val="both"/>
+              <w:rPr>
+                <w:b w:val="0"/>
+                <w:bCs w:val="0"/>
+                <w:color w:val="000000" w:themeColor="text1"/>
+                <w:sz w:val="28"/>
+                <w:szCs w:val="28"/>
+              </w:rPr>
+            </w:pPr>
+            <w:r>
+              <w:rPr>
+                <w:rFonts w:hint="cs"/>
+                <w:b w:val="0"/>
+                <w:bCs w:val="0"/>
+                <w:color w:val="000000" w:themeColor="text1"/>
+                <w:sz w:val="28"/>
+                <w:szCs w:val="28"/>
+                <w:rtl/>
+              </w:rPr>
+              <w:t>اصلی</w:t>
+            </w:r>
+          </w:p>
+        </w:tc>
+        <w:tc>
+          <w:tcPr>
+            <w:tcW w:w="2107" w:type="dxa"/>
+            <w:tcBorders>
+              <w:top w:val="single" w:sz="4" w:space="0" w:color="auto"/>
+              <w:left w:val="single" w:sz="4" w:space="0" w:color="auto"/>
+              <w:bottom w:val="single" w:sz="4" w:space="0" w:color="auto"/>
+              <w:right w:val="single" w:sz="4" w:space="0" w:color="auto"/>
+            </w:tcBorders>
+            <w:shd w:val="clear" w:color="auto" w:fill="08AC10"/>
+            <w:vAlign w:val="center"/>
+            <w:hideMark/>
+          </w:tcPr>
+          <w:p>
+            <w:pPr>
+              <w:jc w:val="center"/>
+              <w:cnfStyle w:val="000000010000" w:firstRow="0" w:lastRow="0" w:firstColumn="0" w:lastColumn="0" w:oddVBand="0" w:evenVBand="0" w:oddHBand="0" w:evenHBand="1" w:firstRowFirstColumn="0" w:firstRowLastColumn="0" w:lastRowFirstColumn="0" w:lastRowLastColumn="0"/>
+              <w:rPr>
+                <w:b/>
+                <w:bCs/>
+                <w:color w:val="000000" w:themeColor="text1"/>
+                <w:sz w:val="28"/>
+                <w:szCs w:val="28"/>
+              </w:rPr>
+            </w:pPr>
+            <w:r>
+              <w:rPr>
+                <w:rFonts w:hint="cs"/>
+                <w:b/>
+                <w:bCs/>
+                <w:color w:val="000000" w:themeColor="text1"/>
+                <w:sz w:val="28"/>
+                <w:szCs w:val="28"/>
+                <w:rtl/>
+              </w:rPr>
+              <w:t>نوع</w:t>
+            </w:r>
+          </w:p>
+        </w:tc>
+      </w:tr>
+      <w:tr>
+        <w:trPr>
+          <w:cnfStyle w:val="000000100000" w:firstRow="0" w:lastRow="0" w:firstColumn="0" w:lastColumn="0" w:oddVBand="0" w:evenVBand="0" w:oddHBand="1" w:evenHBand="0" w:firstRowFirstColumn="0" w:firstRowLastColumn="0" w:lastRowFirstColumn="0" w:lastRowLastColumn="0"/>
+          <w:trHeight w:val="779"/>
+        </w:trPr>
+        <w:tc>
+          <w:tcPr>
+            <w:cnfStyle w:val="001000000000" w:firstRow="0" w:lastRow="0" w:firstColumn="1" w:lastColumn="0" w:oddVBand="0" w:evenVBand="0" w:oddHBand="0" w:evenHBand="0" w:firstRowFirstColumn="0" w:firstRowLastColumn="0" w:lastRowFirstColumn="0" w:lastRowLastColumn="0"/>
+            <w:tcW w:w="7554" w:type="dxa"/>
+            <w:gridSpan w:val="2"/>
+            <w:tcBorders>
+              <w:top w:val="single" w:sz="4" w:space="0" w:color="auto"/>
+              <w:left w:val="single" w:sz="4" w:space="0" w:color="auto"/>
+              <w:bottom w:val="single" w:sz="4" w:space="0" w:color="auto"/>
+              <w:right w:val="single" w:sz="4" w:space="0" w:color="auto"/>
+            </w:tcBorders>
+            <w:shd w:val="clear" w:color="auto" w:fill="FFFFFF" w:themeFill="background1"/>
+            <w:vAlign w:val="center"/>
+            <w:hideMark/>
+          </w:tcPr>
+          <w:p>
+            <w:pPr>
+              <w:bidi/>
+              <w:jc w:val="both"/>
+              <w:rPr>
+                <w:b w:val="0"/>
+                <w:bCs w:val="0"/>
+                <w:color w:val="000000" w:themeColor="text1"/>
+                <w:sz w:val="28"/>
+                <w:szCs w:val="28"/>
+              </w:rPr>
+            </w:pPr>
+            <w:r>
+              <w:rPr>
+                <w:rFonts w:hint="cs"/>
+                <w:b w:val="0"/>
+                <w:bCs w:val="0"/>
+                <w:color w:val="000000" w:themeColor="text1"/>
+                <w:sz w:val="28"/>
+                <w:szCs w:val="28"/>
+                <w:rtl/>
+              </w:rPr>
+              <w:t>حذف عکس ازیک آلبوم</w:t>
+            </w:r>
+          </w:p>
+        </w:tc>
+        <w:tc>
+          <w:tcPr>
+            <w:tcW w:w="2107" w:type="dxa"/>
+            <w:tcBorders>
+              <w:top w:val="single" w:sz="4" w:space="0" w:color="auto"/>
+              <w:left w:val="single" w:sz="4" w:space="0" w:color="auto"/>
+              <w:bottom w:val="single" w:sz="4" w:space="0" w:color="auto"/>
+              <w:right w:val="single" w:sz="4" w:space="0" w:color="auto"/>
+            </w:tcBorders>
+            <w:shd w:val="clear" w:color="auto" w:fill="08AC10"/>
+            <w:vAlign w:val="center"/>
+            <w:hideMark/>
+          </w:tcPr>
+          <w:p>
+            <w:pPr>
+              <w:jc w:val="center"/>
+              <w:cnfStyle w:val="000000100000" w:firstRow="0" w:lastRow="0" w:firstColumn="0" w:lastColumn="0" w:oddVBand="0" w:evenVBand="0" w:oddHBand="1" w:evenHBand="0" w:firstRowFirstColumn="0" w:firstRowLastColumn="0" w:lastRowFirstColumn="0" w:lastRowLastColumn="0"/>
+              <w:rPr>
+                <w:b/>
+                <w:bCs/>
+                <w:color w:val="000000" w:themeColor="text1"/>
+                <w:sz w:val="28"/>
+                <w:szCs w:val="28"/>
+              </w:rPr>
+            </w:pPr>
+            <w:r>
+              <w:rPr>
+                <w:rFonts w:hint="cs"/>
+                <w:b/>
+                <w:bCs/>
+                <w:color w:val="000000" w:themeColor="text1"/>
+                <w:sz w:val="28"/>
+                <w:szCs w:val="28"/>
+                <w:rtl/>
+              </w:rPr>
+              <w:t>هدف</w:t>
+            </w:r>
+          </w:p>
+        </w:tc>
+      </w:tr>
+      <w:tr>
+        <w:trPr>
+          <w:cnfStyle w:val="000000010000" w:firstRow="0" w:lastRow="0" w:firstColumn="0" w:lastColumn="0" w:oddVBand="0" w:evenVBand="0" w:oddHBand="0" w:evenHBand="1" w:firstRowFirstColumn="0" w:firstRowLastColumn="0" w:lastRowFirstColumn="0" w:lastRowLastColumn="0"/>
+          <w:trHeight w:val="779"/>
+        </w:trPr>
+        <w:tc>
+          <w:tcPr>
+            <w:cnfStyle w:val="001000000000" w:firstRow="0" w:lastRow="0" w:firstColumn="1" w:lastColumn="0" w:oddVBand="0" w:evenVBand="0" w:oddHBand="0" w:evenHBand="0" w:firstRowFirstColumn="0" w:firstRowLastColumn="0" w:lastRowFirstColumn="0" w:lastRowLastColumn="0"/>
+            <w:tcW w:w="7554" w:type="dxa"/>
+            <w:gridSpan w:val="2"/>
+            <w:tcBorders>
+              <w:top w:val="single" w:sz="4" w:space="0" w:color="auto"/>
+              <w:left w:val="single" w:sz="4" w:space="0" w:color="auto"/>
+              <w:bottom w:val="single" w:sz="4" w:space="0" w:color="auto"/>
+              <w:right w:val="single" w:sz="4" w:space="0" w:color="auto"/>
+            </w:tcBorders>
+            <w:shd w:val="clear" w:color="auto" w:fill="FFFFFF" w:themeFill="background1"/>
+            <w:vAlign w:val="center"/>
+            <w:hideMark/>
+          </w:tcPr>
+          <w:p>
+            <w:pPr>
+              <w:bidi/>
+              <w:jc w:val="both"/>
+              <w:rPr>
+                <w:b w:val="0"/>
+                <w:bCs w:val="0"/>
+                <w:color w:val="000000" w:themeColor="text1"/>
+                <w:sz w:val="28"/>
+                <w:szCs w:val="28"/>
+              </w:rPr>
+            </w:pPr>
+            <w:r>
+              <w:rPr>
+                <w:rFonts w:hint="cs"/>
+                <w:b w:val="0"/>
+                <w:bCs w:val="0"/>
+                <w:color w:val="000000" w:themeColor="text1"/>
+                <w:sz w:val="28"/>
+                <w:szCs w:val="28"/>
+                <w:rtl/>
+              </w:rPr>
+              <w:t>شخص دارای حساب کاربری در سیستم است و آلبومی ایجاد کرده و در آن حداقل یک عکس وجود دارد.</w:t>
+            </w:r>
+          </w:p>
+        </w:tc>
+        <w:tc>
+          <w:tcPr>
+            <w:tcW w:w="2107" w:type="dxa"/>
+            <w:tcBorders>
+              <w:top w:val="single" w:sz="4" w:space="0" w:color="auto"/>
+              <w:left w:val="single" w:sz="4" w:space="0" w:color="auto"/>
+              <w:bottom w:val="single" w:sz="4" w:space="0" w:color="auto"/>
+              <w:right w:val="single" w:sz="4" w:space="0" w:color="auto"/>
+            </w:tcBorders>
+            <w:shd w:val="clear" w:color="auto" w:fill="08AC10"/>
+            <w:vAlign w:val="center"/>
+            <w:hideMark/>
+          </w:tcPr>
+          <w:p>
+            <w:pPr>
+              <w:jc w:val="center"/>
+              <w:cnfStyle w:val="000000010000" w:firstRow="0" w:lastRow="0" w:firstColumn="0" w:lastColumn="0" w:oddVBand="0" w:evenVBand="0" w:oddHBand="0" w:evenHBand="1" w:firstRowFirstColumn="0" w:firstRowLastColumn="0" w:lastRowFirstColumn="0" w:lastRowLastColumn="0"/>
+              <w:rPr>
+                <w:b/>
+                <w:bCs/>
+                <w:color w:val="000000" w:themeColor="text1"/>
+                <w:sz w:val="28"/>
+                <w:szCs w:val="28"/>
+              </w:rPr>
+            </w:pPr>
+            <w:r>
+              <w:rPr>
+                <w:rFonts w:hint="cs"/>
+                <w:b/>
+                <w:bCs/>
+                <w:color w:val="000000" w:themeColor="text1"/>
+                <w:sz w:val="28"/>
+                <w:szCs w:val="28"/>
+                <w:rtl/>
+              </w:rPr>
+              <w:t>پیش فرض</w:t>
+            </w:r>
+          </w:p>
+        </w:tc>
+      </w:tr>
+      <w:tr>
+        <w:trPr>
+          <w:cnfStyle w:val="000000100000" w:firstRow="0" w:lastRow="0" w:firstColumn="0" w:lastColumn="0" w:oddVBand="0" w:evenVBand="0" w:oddHBand="1" w:evenHBand="0" w:firstRowFirstColumn="0" w:firstRowLastColumn="0" w:lastRowFirstColumn="0" w:lastRowLastColumn="0"/>
+          <w:trHeight w:val="779"/>
+        </w:trPr>
+        <w:tc>
+          <w:tcPr>
+            <w:cnfStyle w:val="001000000000" w:firstRow="0" w:lastRow="0" w:firstColumn="1" w:lastColumn="0" w:oddVBand="0" w:evenVBand="0" w:oddHBand="0" w:evenHBand="0" w:firstRowFirstColumn="0" w:firstRowLastColumn="0" w:lastRowFirstColumn="0" w:lastRowLastColumn="0"/>
+            <w:tcW w:w="7554" w:type="dxa"/>
+            <w:gridSpan w:val="2"/>
+            <w:tcBorders>
+              <w:top w:val="single" w:sz="4" w:space="0" w:color="auto"/>
+              <w:left w:val="single" w:sz="4" w:space="0" w:color="auto"/>
+              <w:bottom w:val="single" w:sz="4" w:space="0" w:color="auto"/>
+              <w:right w:val="single" w:sz="4" w:space="0" w:color="auto"/>
+            </w:tcBorders>
+            <w:shd w:val="clear" w:color="auto" w:fill="FFFFFF" w:themeFill="background1"/>
+            <w:vAlign w:val="center"/>
+            <w:hideMark/>
+          </w:tcPr>
+          <w:p>
+            <w:pPr>
+              <w:bidi/>
+              <w:jc w:val="both"/>
+              <w:rPr>
+                <w:b w:val="0"/>
+                <w:bCs w:val="0"/>
+                <w:color w:val="000000" w:themeColor="text1"/>
+                <w:sz w:val="28"/>
+                <w:szCs w:val="28"/>
+              </w:rPr>
+            </w:pPr>
+            <w:r>
+              <w:rPr>
+                <w:rFonts w:hint="cs"/>
+                <w:b w:val="0"/>
+                <w:bCs w:val="0"/>
+                <w:color w:val="000000" w:themeColor="text1"/>
+                <w:sz w:val="28"/>
+                <w:szCs w:val="28"/>
+                <w:rtl/>
+              </w:rPr>
+              <w:t>عکس از آلبوم حذف شده است.</w:t>
+            </w:r>
+          </w:p>
+        </w:tc>
+        <w:tc>
+          <w:tcPr>
+            <w:tcW w:w="2107" w:type="dxa"/>
+            <w:tcBorders>
+              <w:top w:val="single" w:sz="4" w:space="0" w:color="auto"/>
+              <w:left w:val="single" w:sz="4" w:space="0" w:color="auto"/>
+              <w:bottom w:val="single" w:sz="4" w:space="0" w:color="auto"/>
+              <w:right w:val="single" w:sz="4" w:space="0" w:color="auto"/>
+            </w:tcBorders>
+            <w:shd w:val="clear" w:color="auto" w:fill="08AC10"/>
+            <w:vAlign w:val="center"/>
+            <w:hideMark/>
+          </w:tcPr>
+          <w:p>
+            <w:pPr>
+              <w:jc w:val="center"/>
+              <w:cnfStyle w:val="000000100000" w:firstRow="0" w:lastRow="0" w:firstColumn="0" w:lastColumn="0" w:oddVBand="0" w:evenVBand="0" w:oddHBand="1" w:evenHBand="0" w:firstRowFirstColumn="0" w:firstRowLastColumn="0" w:lastRowFirstColumn="0" w:lastRowLastColumn="0"/>
+              <w:rPr>
+                <w:b/>
+                <w:bCs/>
+                <w:color w:val="000000" w:themeColor="text1"/>
+                <w:sz w:val="28"/>
+                <w:szCs w:val="28"/>
+              </w:rPr>
+            </w:pPr>
+            <w:r>
+              <w:rPr>
+                <w:rFonts w:hint="cs"/>
+                <w:b/>
+                <w:bCs/>
+                <w:color w:val="000000" w:themeColor="text1"/>
+                <w:sz w:val="28"/>
+                <w:szCs w:val="28"/>
+                <w:rtl/>
+              </w:rPr>
+              <w:t>پس فرض</w:t>
+            </w:r>
+          </w:p>
+        </w:tc>
+      </w:tr>
+      <w:tr>
+        <w:trPr>
+          <w:cnfStyle w:val="000000010000" w:firstRow="0" w:lastRow="0" w:firstColumn="0" w:lastColumn="0" w:oddVBand="0" w:evenVBand="0" w:oddHBand="0" w:evenHBand="1" w:firstRowFirstColumn="0" w:firstRowLastColumn="0" w:lastRowFirstColumn="0" w:lastRowLastColumn="0"/>
+          <w:trHeight w:val="779"/>
+        </w:trPr>
+        <w:tc>
+          <w:tcPr>
+            <w:cnfStyle w:val="001000000000" w:firstRow="0" w:lastRow="0" w:firstColumn="1" w:lastColumn="0" w:oddVBand="0" w:evenVBand="0" w:oddHBand="0" w:evenHBand="0" w:firstRowFirstColumn="0" w:firstRowLastColumn="0" w:lastRowFirstColumn="0" w:lastRowLastColumn="0"/>
+            <w:tcW w:w="7554" w:type="dxa"/>
+            <w:gridSpan w:val="2"/>
+            <w:tcBorders>
+              <w:top w:val="single" w:sz="4" w:space="0" w:color="auto"/>
+              <w:left w:val="single" w:sz="4" w:space="0" w:color="auto"/>
+              <w:bottom w:val="single" w:sz="4" w:space="0" w:color="auto"/>
+              <w:right w:val="single" w:sz="4" w:space="0" w:color="auto"/>
+            </w:tcBorders>
+            <w:shd w:val="clear" w:color="auto" w:fill="FFFFFF" w:themeFill="background1"/>
+            <w:vAlign w:val="center"/>
+            <w:hideMark/>
+          </w:tcPr>
+          <w:p>
+            <w:pPr>
+              <w:bidi/>
+              <w:jc w:val="both"/>
+              <w:rPr>
+                <w:b w:val="0"/>
+                <w:bCs w:val="0"/>
+                <w:color w:val="000000" w:themeColor="text1"/>
+                <w:sz w:val="28"/>
+                <w:szCs w:val="28"/>
+                <w:rtl/>
+                <w:lang w:bidi="fa-IR"/>
+              </w:rPr>
+            </w:pPr>
+            <w:r>
+              <w:rPr>
+                <w:rFonts w:hint="cs"/>
+                <w:b w:val="0"/>
+                <w:bCs w:val="0"/>
+                <w:color w:val="000000" w:themeColor="text1"/>
+                <w:sz w:val="28"/>
+                <w:szCs w:val="28"/>
+                <w:rtl/>
+              </w:rPr>
+              <w:t xml:space="preserve">کاربر با کلیک روی آلبوم مورد نظر وارد آلبوم شده، سپس عکس دلخواه را انتخاب میکند و موس را روی آن میبرد، گزینه های ممکن نمایش داده شده و کاربر </w:t>
+            </w:r>
+            <w:r>
+              <w:rPr>
+                <w:b w:val="0"/>
+                <w:bCs w:val="0"/>
+                <w:color w:val="000000" w:themeColor="text1"/>
+                <w:sz w:val="28"/>
+                <w:szCs w:val="28"/>
+              </w:rPr>
+              <w:t>Delete</w:t>
+            </w:r>
+            <w:r>
+              <w:rPr>
+                <w:rFonts w:hint="cs"/>
+                <w:b w:val="0"/>
+                <w:bCs w:val="0"/>
+                <w:color w:val="000000" w:themeColor="text1"/>
+                <w:sz w:val="28"/>
+                <w:szCs w:val="28"/>
+                <w:rtl/>
+                <w:lang w:bidi="fa-IR"/>
+              </w:rPr>
+              <w:t xml:space="preserve"> را انتخاب میکند، عکس حذف شده و سیستم آلبوم را نمایش میدهد.</w:t>
+            </w:r>
+          </w:p>
+        </w:tc>
+        <w:tc>
+          <w:tcPr>
+            <w:tcW w:w="2107" w:type="dxa"/>
+            <w:tcBorders>
+              <w:top w:val="single" w:sz="4" w:space="0" w:color="auto"/>
+              <w:left w:val="single" w:sz="4" w:space="0" w:color="auto"/>
+              <w:bottom w:val="single" w:sz="4" w:space="0" w:color="auto"/>
+              <w:right w:val="single" w:sz="4" w:space="0" w:color="auto"/>
+            </w:tcBorders>
+            <w:shd w:val="clear" w:color="auto" w:fill="08AC10"/>
+            <w:vAlign w:val="center"/>
+            <w:hideMark/>
+          </w:tcPr>
+          <w:p>
+            <w:pPr>
+              <w:jc w:val="center"/>
+              <w:cnfStyle w:val="000000010000" w:firstRow="0" w:lastRow="0" w:firstColumn="0" w:lastColumn="0" w:oddVBand="0" w:evenVBand="0" w:oddHBand="0" w:evenHBand="1" w:firstRowFirstColumn="0" w:firstRowLastColumn="0" w:lastRowFirstColumn="0" w:lastRowLastColumn="0"/>
+              <w:rPr>
+                <w:b/>
+                <w:bCs/>
+                <w:color w:val="000000" w:themeColor="text1"/>
+                <w:sz w:val="28"/>
+                <w:szCs w:val="28"/>
+              </w:rPr>
+            </w:pPr>
+            <w:r>
+              <w:rPr>
+                <w:rFonts w:hint="cs"/>
+                <w:b/>
+                <w:bCs/>
+                <w:color w:val="000000" w:themeColor="text1"/>
+                <w:sz w:val="28"/>
+                <w:szCs w:val="28"/>
+                <w:rtl/>
+              </w:rPr>
+              <w:t>شرح</w:t>
+            </w:r>
+          </w:p>
+        </w:tc>
+      </w:tr>
+      <w:tr>
+        <w:trPr>
+          <w:cnfStyle w:val="000000100000" w:firstRow="0" w:lastRow="0" w:firstColumn="0" w:lastColumn="0" w:oddVBand="0" w:evenVBand="0" w:oddHBand="1" w:evenHBand="0" w:firstRowFirstColumn="0" w:firstRowLastColumn="0" w:lastRowFirstColumn="0" w:lastRowLastColumn="0"/>
+          <w:trHeight w:val="779"/>
+        </w:trPr>
+        <w:tc>
+          <w:tcPr>
+            <w:cnfStyle w:val="001000000000" w:firstRow="0" w:lastRow="0" w:firstColumn="1" w:lastColumn="0" w:oddVBand="0" w:evenVBand="0" w:oddHBand="0" w:evenHBand="0" w:firstRowFirstColumn="0" w:firstRowLastColumn="0" w:lastRowFirstColumn="0" w:lastRowLastColumn="0"/>
+            <w:tcW w:w="7554" w:type="dxa"/>
+            <w:gridSpan w:val="2"/>
+            <w:tcBorders>
+              <w:top w:val="single" w:sz="4" w:space="0" w:color="auto"/>
+              <w:left w:val="single" w:sz="4" w:space="0" w:color="auto"/>
+              <w:bottom w:val="single" w:sz="4" w:space="0" w:color="auto"/>
+              <w:right w:val="single" w:sz="4" w:space="0" w:color="auto"/>
+            </w:tcBorders>
+            <w:shd w:val="clear" w:color="auto" w:fill="FFFFFF" w:themeFill="background1"/>
+            <w:vAlign w:val="center"/>
+          </w:tcPr>
+          <w:p>
+            <w:pPr>
+              <w:bidi/>
+              <w:jc w:val="both"/>
+              <w:rPr>
+                <w:b w:val="0"/>
+                <w:bCs w:val="0"/>
+                <w:color w:val="000000" w:themeColor="text1"/>
+                <w:sz w:val="28"/>
+                <w:szCs w:val="28"/>
+              </w:rPr>
+            </w:pPr>
+          </w:p>
+        </w:tc>
+        <w:tc>
+          <w:tcPr>
+            <w:tcW w:w="2107" w:type="dxa"/>
+            <w:tcBorders>
+              <w:top w:val="single" w:sz="4" w:space="0" w:color="auto"/>
+              <w:left w:val="single" w:sz="4" w:space="0" w:color="auto"/>
+              <w:bottom w:val="single" w:sz="4" w:space="0" w:color="auto"/>
+              <w:right w:val="single" w:sz="4" w:space="0" w:color="auto"/>
+            </w:tcBorders>
+            <w:shd w:val="clear" w:color="auto" w:fill="08AC10"/>
+            <w:vAlign w:val="center"/>
+            <w:hideMark/>
+          </w:tcPr>
+          <w:p>
+            <w:pPr>
+              <w:jc w:val="center"/>
+              <w:cnfStyle w:val="000000100000" w:firstRow="0" w:lastRow="0" w:firstColumn="0" w:lastColumn="0" w:oddVBand="0" w:evenVBand="0" w:oddHBand="1" w:evenHBand="0" w:firstRowFirstColumn="0" w:firstRowLastColumn="0" w:lastRowFirstColumn="0" w:lastRowLastColumn="0"/>
+              <w:rPr>
+                <w:b/>
+                <w:bCs/>
+                <w:color w:val="000000" w:themeColor="text1"/>
+                <w:sz w:val="28"/>
+                <w:szCs w:val="28"/>
+              </w:rPr>
+            </w:pPr>
+            <w:r>
+              <w:rPr>
+                <w:rFonts w:hint="cs"/>
+                <w:b/>
+                <w:bCs/>
+                <w:color w:val="000000" w:themeColor="text1"/>
+                <w:sz w:val="28"/>
+                <w:szCs w:val="28"/>
+                <w:rtl/>
+              </w:rPr>
+              <w:t>نیازها</w:t>
+            </w:r>
+          </w:p>
+        </w:tc>
+      </w:tr>
+      <w:tr>
+        <w:trPr>
+          <w:cnfStyle w:val="000000010000" w:firstRow="0" w:lastRow="0" w:firstColumn="0" w:lastColumn="0" w:oddVBand="0" w:evenVBand="0" w:oddHBand="0" w:evenHBand="1" w:firstRowFirstColumn="0" w:firstRowLastColumn="0" w:lastRowFirstColumn="0" w:lastRowLastColumn="0"/>
+          <w:trHeight w:val="825"/>
+        </w:trPr>
+        <w:tc>
+          <w:tcPr>
+            <w:cnfStyle w:val="001000000000" w:firstRow="0" w:lastRow="0" w:firstColumn="1" w:lastColumn="0" w:oddVBand="0" w:evenVBand="0" w:oddHBand="0" w:evenHBand="0" w:firstRowFirstColumn="0" w:firstRowLastColumn="0" w:lastRowFirstColumn="0" w:lastRowLastColumn="0"/>
+            <w:tcW w:w="4878" w:type="dxa"/>
+            <w:tcBorders>
+              <w:top w:val="single" w:sz="4" w:space="0" w:color="auto"/>
+              <w:left w:val="single" w:sz="4" w:space="0" w:color="auto"/>
+              <w:bottom w:val="single" w:sz="4" w:space="0" w:color="auto"/>
+              <w:right w:val="single" w:sz="4" w:space="0" w:color="auto"/>
+            </w:tcBorders>
+            <w:shd w:val="clear" w:color="auto" w:fill="08AC10"/>
+            <w:vAlign w:val="center"/>
+            <w:hideMark/>
+          </w:tcPr>
+          <w:p>
+            <w:pPr>
+              <w:jc w:val="center"/>
+              <w:rPr>
+                <w:sz w:val="28"/>
+                <w:szCs w:val="28"/>
+                <w:lang w:bidi="fa-IR"/>
+              </w:rPr>
+            </w:pPr>
+            <w:r>
+              <w:rPr>
+                <w:rFonts w:hint="cs"/>
+                <w:sz w:val="28"/>
+                <w:szCs w:val="28"/>
+                <w:rtl/>
+                <w:lang w:bidi="fa-IR"/>
+              </w:rPr>
+              <w:t>واکنش سیستم</w:t>
+            </w:r>
+          </w:p>
+        </w:tc>
+        <w:tc>
+          <w:tcPr>
+            <w:tcW w:w="4783" w:type="dxa"/>
+            <w:gridSpan w:val="2"/>
+            <w:tcBorders>
+              <w:top w:val="single" w:sz="4" w:space="0" w:color="auto"/>
+              <w:left w:val="single" w:sz="4" w:space="0" w:color="auto"/>
+              <w:bottom w:val="single" w:sz="4" w:space="0" w:color="auto"/>
+              <w:right w:val="single" w:sz="4" w:space="0" w:color="auto"/>
+            </w:tcBorders>
+            <w:shd w:val="clear" w:color="auto" w:fill="08AC10"/>
+            <w:vAlign w:val="center"/>
+            <w:hideMark/>
+          </w:tcPr>
+          <w:p>
+            <w:pPr>
+              <w:jc w:val="center"/>
+              <w:cnfStyle w:val="000000010000" w:firstRow="0" w:lastRow="0" w:firstColumn="0" w:lastColumn="0" w:oddVBand="0" w:evenVBand="0" w:oddHBand="0" w:evenHBand="1" w:firstRowFirstColumn="0" w:firstRowLastColumn="0" w:lastRowFirstColumn="0" w:lastRowLastColumn="0"/>
+              <w:rPr>
+                <w:b/>
+                <w:bCs/>
+                <w:color w:val="000000" w:themeColor="text1"/>
+                <w:sz w:val="28"/>
+                <w:szCs w:val="28"/>
+                <w:lang w:bidi="fa-IR"/>
+              </w:rPr>
+            </w:pPr>
+            <w:r>
+              <w:rPr>
+                <w:rFonts w:hint="cs"/>
+                <w:b/>
+                <w:bCs/>
+                <w:color w:val="000000" w:themeColor="text1"/>
+                <w:sz w:val="28"/>
+                <w:szCs w:val="28"/>
+                <w:rtl/>
+                <w:lang w:bidi="fa-IR"/>
+              </w:rPr>
+              <w:t>عمل بازیگر</w:t>
+            </w:r>
+          </w:p>
+        </w:tc>
+      </w:tr>
+      <w:tr>
+        <w:trPr>
+          <w:cnfStyle w:val="000000100000" w:firstRow="0" w:lastRow="0" w:firstColumn="0" w:lastColumn="0" w:oddVBand="0" w:evenVBand="0" w:oddHBand="1" w:evenHBand="0" w:firstRowFirstColumn="0" w:firstRowLastColumn="0" w:lastRowFirstColumn="0" w:lastRowLastColumn="0"/>
+          <w:trHeight w:val="762"/>
+        </w:trPr>
+        <w:tc>
+          <w:tcPr>
+            <w:cnfStyle w:val="001000000000" w:firstRow="0" w:lastRow="0" w:firstColumn="1" w:lastColumn="0" w:oddVBand="0" w:evenVBand="0" w:oddHBand="0" w:evenHBand="0" w:firstRowFirstColumn="0" w:firstRowLastColumn="0" w:lastRowFirstColumn="0" w:lastRowLastColumn="0"/>
+            <w:tcW w:w="4878" w:type="dxa"/>
+            <w:tcBorders>
+              <w:top w:val="single" w:sz="4" w:space="0" w:color="auto"/>
+              <w:left w:val="single" w:sz="4" w:space="0" w:color="auto"/>
+              <w:bottom w:val="single" w:sz="4" w:space="0" w:color="auto"/>
+              <w:right w:val="single" w:sz="4" w:space="0" w:color="auto"/>
+            </w:tcBorders>
+            <w:shd w:val="clear" w:color="auto" w:fill="FFFFFF" w:themeFill="background1"/>
+            <w:vAlign w:val="center"/>
+          </w:tcPr>
+          <w:p>
+            <w:pPr>
+              <w:bidi/>
+              <w:jc w:val="both"/>
+              <w:rPr>
+                <w:b w:val="0"/>
+                <w:bCs w:val="0"/>
+                <w:color w:val="000000" w:themeColor="text1"/>
+                <w:sz w:val="28"/>
+                <w:szCs w:val="28"/>
+                <w:lang w:bidi="fa-IR"/>
+              </w:rPr>
+            </w:pPr>
+          </w:p>
+        </w:tc>
+        <w:tc>
+          <w:tcPr>
+            <w:tcW w:w="4783" w:type="dxa"/>
+            <w:gridSpan w:val="2"/>
+            <w:tcBorders>
+              <w:top w:val="single" w:sz="4" w:space="0" w:color="auto"/>
+              <w:left w:val="single" w:sz="4" w:space="0" w:color="auto"/>
+              <w:bottom w:val="single" w:sz="4" w:space="0" w:color="auto"/>
+              <w:right w:val="single" w:sz="4" w:space="0" w:color="auto"/>
+            </w:tcBorders>
+            <w:shd w:val="clear" w:color="auto" w:fill="FFFFFF" w:themeFill="background1"/>
+            <w:vAlign w:val="center"/>
+            <w:hideMark/>
+          </w:tcPr>
+          <w:p>
+            <w:pPr>
+              <w:bidi/>
+              <w:jc w:val="both"/>
+              <w:cnfStyle w:val="000000100000" w:firstRow="0" w:lastRow="0" w:firstColumn="0" w:lastColumn="0" w:oddVBand="0" w:evenVBand="0" w:oddHBand="1" w:evenHBand="0" w:firstRowFirstColumn="0" w:firstRowLastColumn="0" w:lastRowFirstColumn="0" w:lastRowLastColumn="0"/>
+              <w:rPr>
+                <w:color w:val="000000" w:themeColor="text1"/>
+                <w:sz w:val="28"/>
+                <w:szCs w:val="28"/>
+                <w:lang w:bidi="fa-IR"/>
+              </w:rPr>
+            </w:pPr>
+            <w:r>
+              <w:rPr>
+                <w:rFonts w:hint="cs"/>
+                <w:color w:val="000000" w:themeColor="text1"/>
+                <w:sz w:val="28"/>
+                <w:szCs w:val="28"/>
+                <w:rtl/>
+                <w:lang w:bidi="fa-IR"/>
+              </w:rPr>
+              <w:t>1.کاربر روی آلبوم مورد نظر کلیک میکند</w:t>
+            </w:r>
+          </w:p>
+        </w:tc>
+      </w:tr>
+      <w:tr>
+        <w:trPr>
+          <w:cnfStyle w:val="000000010000" w:firstRow="0" w:lastRow="0" w:firstColumn="0" w:lastColumn="0" w:oddVBand="0" w:evenVBand="0" w:oddHBand="0" w:evenHBand="1" w:firstRowFirstColumn="0" w:firstRowLastColumn="0" w:lastRowFirstColumn="0" w:lastRowLastColumn="0"/>
+          <w:trHeight w:val="762"/>
+        </w:trPr>
+        <w:tc>
+          <w:tcPr>
+            <w:cnfStyle w:val="001000000000" w:firstRow="0" w:lastRow="0" w:firstColumn="1" w:lastColumn="0" w:oddVBand="0" w:evenVBand="0" w:oddHBand="0" w:evenHBand="0" w:firstRowFirstColumn="0" w:firstRowLastColumn="0" w:lastRowFirstColumn="0" w:lastRowLastColumn="0"/>
+            <w:tcW w:w="4878" w:type="dxa"/>
+            <w:tcBorders>
+              <w:top w:val="single" w:sz="4" w:space="0" w:color="auto"/>
+              <w:left w:val="single" w:sz="4" w:space="0" w:color="auto"/>
+              <w:bottom w:val="single" w:sz="4" w:space="0" w:color="auto"/>
+              <w:right w:val="single" w:sz="4" w:space="0" w:color="auto"/>
+            </w:tcBorders>
+            <w:shd w:val="clear" w:color="auto" w:fill="FFFFFF" w:themeFill="background1"/>
+            <w:vAlign w:val="center"/>
+            <w:hideMark/>
+          </w:tcPr>
+          <w:p>
+            <w:pPr>
+              <w:bidi/>
+              <w:jc w:val="both"/>
+              <w:rPr>
+                <w:b w:val="0"/>
+                <w:bCs w:val="0"/>
+                <w:color w:val="000000" w:themeColor="text1"/>
+                <w:sz w:val="28"/>
+                <w:szCs w:val="28"/>
+                <w:lang w:bidi="fa-IR"/>
+              </w:rPr>
+            </w:pPr>
+            <w:r>
+              <w:rPr>
+                <w:rFonts w:hint="cs"/>
+                <w:b w:val="0"/>
+                <w:bCs w:val="0"/>
+                <w:sz w:val="28"/>
+                <w:szCs w:val="28"/>
+                <w:rtl/>
+                <w:lang w:bidi="fa-IR"/>
+              </w:rPr>
+              <w:t>2.سیستم وارد صفحه آلبوم شده و عکسهای آلبوم را نمایش میدهد.</w:t>
+            </w:r>
+          </w:p>
+        </w:tc>
+        <w:tc>
+          <w:tcPr>
+            <w:tcW w:w="4783" w:type="dxa"/>
+            <w:gridSpan w:val="2"/>
+            <w:tcBorders>
+              <w:top w:val="single" w:sz="4" w:space="0" w:color="auto"/>
+              <w:left w:val="single" w:sz="4" w:space="0" w:color="auto"/>
+              <w:bottom w:val="single" w:sz="4" w:space="0" w:color="auto"/>
+              <w:right w:val="single" w:sz="4" w:space="0" w:color="auto"/>
+            </w:tcBorders>
+            <w:shd w:val="clear" w:color="auto" w:fill="FFFFFF" w:themeFill="background1"/>
+            <w:vAlign w:val="center"/>
+          </w:tcPr>
+          <w:p>
+            <w:pPr>
+              <w:bidi/>
+              <w:jc w:val="both"/>
+              <w:cnfStyle w:val="000000010000" w:firstRow="0" w:lastRow="0" w:firstColumn="0" w:lastColumn="0" w:oddVBand="0" w:evenVBand="0" w:oddHBand="0" w:evenHBand="1" w:firstRowFirstColumn="0" w:firstRowLastColumn="0" w:lastRowFirstColumn="0" w:lastRowLastColumn="0"/>
+              <w:rPr>
+                <w:color w:val="000000" w:themeColor="text1"/>
+                <w:sz w:val="28"/>
+                <w:szCs w:val="28"/>
+                <w:lang w:bidi="fa-IR"/>
+              </w:rPr>
+            </w:pPr>
+          </w:p>
+        </w:tc>
+      </w:tr>
+      <w:tr>
+        <w:trPr>
+          <w:cnfStyle w:val="000000100000" w:firstRow="0" w:lastRow="0" w:firstColumn="0" w:lastColumn="0" w:oddVBand="0" w:evenVBand="0" w:oddHBand="1" w:evenHBand="0" w:firstRowFirstColumn="0" w:firstRowLastColumn="0" w:lastRowFirstColumn="0" w:lastRowLastColumn="0"/>
+          <w:trHeight w:val="762"/>
+        </w:trPr>
+        <w:tc>
+          <w:tcPr>
+            <w:cnfStyle w:val="001000000000" w:firstRow="0" w:lastRow="0" w:firstColumn="1" w:lastColumn="0" w:oddVBand="0" w:evenVBand="0" w:oddHBand="0" w:evenHBand="0" w:firstRowFirstColumn="0" w:firstRowLastColumn="0" w:lastRowFirstColumn="0" w:lastRowLastColumn="0"/>
+            <w:tcW w:w="4878" w:type="dxa"/>
+            <w:tcBorders>
+              <w:top w:val="single" w:sz="4" w:space="0" w:color="auto"/>
+              <w:left w:val="single" w:sz="4" w:space="0" w:color="auto"/>
+              <w:bottom w:val="single" w:sz="4" w:space="0" w:color="auto"/>
+              <w:right w:val="single" w:sz="4" w:space="0" w:color="auto"/>
+            </w:tcBorders>
+            <w:shd w:val="clear" w:color="auto" w:fill="FFFFFF" w:themeFill="background1"/>
+            <w:vAlign w:val="center"/>
+          </w:tcPr>
+          <w:p>
+            <w:pPr>
+              <w:bidi/>
+              <w:jc w:val="both"/>
+              <w:rPr>
+                <w:b w:val="0"/>
+                <w:bCs w:val="0"/>
+                <w:sz w:val="28"/>
+                <w:szCs w:val="28"/>
+                <w:rtl/>
+                <w:lang w:bidi="fa-IR"/>
+              </w:rPr>
+            </w:pPr>
+          </w:p>
+        </w:tc>
+        <w:tc>
+          <w:tcPr>
+            <w:tcW w:w="4783" w:type="dxa"/>
+            <w:gridSpan w:val="2"/>
+            <w:tcBorders>
+              <w:top w:val="single" w:sz="4" w:space="0" w:color="auto"/>
+              <w:left w:val="single" w:sz="4" w:space="0" w:color="auto"/>
+              <w:bottom w:val="single" w:sz="4" w:space="0" w:color="auto"/>
+              <w:right w:val="single" w:sz="4" w:space="0" w:color="auto"/>
+            </w:tcBorders>
+            <w:shd w:val="clear" w:color="auto" w:fill="FFFFFF" w:themeFill="background1"/>
+            <w:vAlign w:val="center"/>
+          </w:tcPr>
+          <w:p>
+            <w:pPr>
+              <w:bidi/>
+              <w:jc w:val="both"/>
+              <w:cnfStyle w:val="000000100000" w:firstRow="0" w:lastRow="0" w:firstColumn="0" w:lastColumn="0" w:oddVBand="0" w:evenVBand="0" w:oddHBand="1" w:evenHBand="0" w:firstRowFirstColumn="0" w:firstRowLastColumn="0" w:lastRowFirstColumn="0" w:lastRowLastColumn="0"/>
+              <w:rPr>
+                <w:color w:val="000000" w:themeColor="text1"/>
+                <w:sz w:val="28"/>
+                <w:szCs w:val="28"/>
+                <w:lang w:bidi="fa-IR"/>
+              </w:rPr>
+            </w:pPr>
+            <w:r>
+              <w:rPr>
+                <w:rFonts w:hint="cs"/>
+                <w:color w:val="000000" w:themeColor="text1"/>
+                <w:sz w:val="28"/>
+                <w:szCs w:val="28"/>
+                <w:rtl/>
+                <w:lang w:bidi="fa-IR"/>
+              </w:rPr>
+              <w:t>3. کاربر عکس را انتخاب کرده و اشاره گر را روی عکس میبرد.</w:t>
+            </w:r>
+          </w:p>
+        </w:tc>
+      </w:tr>
+      <w:tr>
+        <w:trPr>
+          <w:cnfStyle w:val="000000010000" w:firstRow="0" w:lastRow="0" w:firstColumn="0" w:lastColumn="0" w:oddVBand="0" w:evenVBand="0" w:oddHBand="0" w:evenHBand="1" w:firstRowFirstColumn="0" w:firstRowLastColumn="0" w:lastRowFirstColumn="0" w:lastRowLastColumn="0"/>
+          <w:trHeight w:val="762"/>
+        </w:trPr>
+        <w:tc>
+          <w:tcPr>
+            <w:cnfStyle w:val="001000000000" w:firstRow="0" w:lastRow="0" w:firstColumn="1" w:lastColumn="0" w:oddVBand="0" w:evenVBand="0" w:oddHBand="0" w:evenHBand="0" w:firstRowFirstColumn="0" w:firstRowLastColumn="0" w:lastRowFirstColumn="0" w:lastRowLastColumn="0"/>
+            <w:tcW w:w="4878" w:type="dxa"/>
+            <w:tcBorders>
+              <w:top w:val="single" w:sz="4" w:space="0" w:color="auto"/>
+              <w:left w:val="single" w:sz="4" w:space="0" w:color="auto"/>
+              <w:bottom w:val="single" w:sz="4" w:space="0" w:color="auto"/>
+              <w:right w:val="single" w:sz="4" w:space="0" w:color="auto"/>
+            </w:tcBorders>
+            <w:shd w:val="clear" w:color="auto" w:fill="FFFFFF" w:themeFill="background1"/>
+            <w:vAlign w:val="center"/>
+          </w:tcPr>
+          <w:p>
+            <w:pPr>
+              <w:bidi/>
+              <w:jc w:val="both"/>
+              <w:rPr>
+                <w:b w:val="0"/>
+                <w:bCs w:val="0"/>
+                <w:sz w:val="28"/>
+                <w:szCs w:val="28"/>
+                <w:rtl/>
+                <w:lang w:bidi="fa-IR"/>
+              </w:rPr>
+            </w:pPr>
+            <w:r>
+              <w:rPr>
+                <w:rFonts w:hint="cs"/>
+                <w:b w:val="0"/>
+                <w:bCs w:val="0"/>
+                <w:sz w:val="28"/>
+                <w:szCs w:val="28"/>
+                <w:rtl/>
+                <w:lang w:bidi="fa-IR"/>
+              </w:rPr>
+              <w:t xml:space="preserve">4. سیستم گزینه های </w:t>
+            </w:r>
+            <w:r>
+              <w:rPr>
+                <w:b w:val="0"/>
+                <w:bCs w:val="0"/>
+                <w:sz w:val="28"/>
+                <w:szCs w:val="28"/>
+                <w:lang w:bidi="fa-IR"/>
+              </w:rPr>
+              <w:t>delete</w:t>
+            </w:r>
+            <w:r>
+              <w:rPr>
+                <w:rFonts w:hint="cs"/>
+                <w:b w:val="0"/>
+                <w:bCs w:val="0"/>
+                <w:sz w:val="28"/>
+                <w:szCs w:val="28"/>
+                <w:rtl/>
+                <w:lang w:bidi="fa-IR"/>
+              </w:rPr>
+              <w:t xml:space="preserve"> و </w:t>
+            </w:r>
+            <w:r>
+              <w:rPr>
+                <w:b w:val="0"/>
+                <w:bCs w:val="0"/>
+                <w:sz w:val="28"/>
+                <w:szCs w:val="28"/>
+                <w:lang w:bidi="fa-IR"/>
+              </w:rPr>
+              <w:t>like</w:t>
+            </w:r>
+            <w:r>
+              <w:rPr>
+                <w:rFonts w:hint="cs"/>
+                <w:b w:val="0"/>
+                <w:bCs w:val="0"/>
+                <w:sz w:val="28"/>
+                <w:szCs w:val="28"/>
+                <w:rtl/>
+                <w:lang w:bidi="fa-IR"/>
+              </w:rPr>
+              <w:t xml:space="preserve"> یا </w:t>
+            </w:r>
+            <w:r>
+              <w:rPr>
+                <w:b w:val="0"/>
+                <w:bCs w:val="0"/>
+                <w:sz w:val="28"/>
+                <w:szCs w:val="28"/>
+                <w:lang w:bidi="fa-IR"/>
+              </w:rPr>
+              <w:t>unlike</w:t>
+            </w:r>
+            <w:r>
+              <w:rPr>
+                <w:rFonts w:hint="cs"/>
+                <w:b w:val="0"/>
+                <w:bCs w:val="0"/>
+                <w:sz w:val="28"/>
+                <w:szCs w:val="28"/>
+                <w:rtl/>
+                <w:lang w:bidi="fa-IR"/>
+              </w:rPr>
+              <w:t xml:space="preserve"> و </w:t>
+            </w:r>
+            <w:r>
+              <w:rPr>
+                <w:b w:val="0"/>
+                <w:bCs w:val="0"/>
+                <w:sz w:val="28"/>
+                <w:szCs w:val="28"/>
+                <w:lang w:bidi="fa-IR"/>
+              </w:rPr>
+              <w:t xml:space="preserve">comment </w:t>
+            </w:r>
+            <w:r>
+              <w:rPr>
+                <w:rFonts w:hint="cs"/>
+                <w:b w:val="0"/>
+                <w:bCs w:val="0"/>
+                <w:sz w:val="28"/>
+                <w:szCs w:val="28"/>
+                <w:rtl/>
+                <w:lang w:bidi="fa-IR"/>
+              </w:rPr>
+              <w:t xml:space="preserve"> را نمایش میدهد.</w:t>
+            </w:r>
+          </w:p>
+        </w:tc>
+        <w:tc>
+          <w:tcPr>
+            <w:tcW w:w="4783" w:type="dxa"/>
+            <w:gridSpan w:val="2"/>
+            <w:tcBorders>
+              <w:top w:val="single" w:sz="4" w:space="0" w:color="auto"/>
+              <w:left w:val="single" w:sz="4" w:space="0" w:color="auto"/>
+              <w:bottom w:val="single" w:sz="4" w:space="0" w:color="auto"/>
+              <w:right w:val="single" w:sz="4" w:space="0" w:color="auto"/>
+            </w:tcBorders>
+            <w:shd w:val="clear" w:color="auto" w:fill="FFFFFF" w:themeFill="background1"/>
+            <w:vAlign w:val="center"/>
+          </w:tcPr>
+          <w:p>
+            <w:pPr>
+              <w:bidi/>
+              <w:jc w:val="both"/>
+              <w:cnfStyle w:val="000000010000" w:firstRow="0" w:lastRow="0" w:firstColumn="0" w:lastColumn="0" w:oddVBand="0" w:evenVBand="0" w:oddHBand="0" w:evenHBand="1" w:firstRowFirstColumn="0" w:firstRowLastColumn="0" w:lastRowFirstColumn="0" w:lastRowLastColumn="0"/>
+              <w:rPr>
+                <w:color w:val="000000" w:themeColor="text1"/>
+                <w:sz w:val="28"/>
+                <w:szCs w:val="28"/>
+                <w:rtl/>
+                <w:lang w:bidi="fa-IR"/>
+              </w:rPr>
+            </w:pPr>
+          </w:p>
+        </w:tc>
+      </w:tr>
+      <w:tr>
+        <w:trPr>
+          <w:cnfStyle w:val="000000100000" w:firstRow="0" w:lastRow="0" w:firstColumn="0" w:lastColumn="0" w:oddVBand="0" w:evenVBand="0" w:oddHBand="1" w:evenHBand="0" w:firstRowFirstColumn="0" w:firstRowLastColumn="0" w:lastRowFirstColumn="0" w:lastRowLastColumn="0"/>
+          <w:trHeight w:val="762"/>
+        </w:trPr>
+        <w:tc>
+          <w:tcPr>
+            <w:cnfStyle w:val="001000000000" w:firstRow="0" w:lastRow="0" w:firstColumn="1" w:lastColumn="0" w:oddVBand="0" w:evenVBand="0" w:oddHBand="0" w:evenHBand="0" w:firstRowFirstColumn="0" w:firstRowLastColumn="0" w:lastRowFirstColumn="0" w:lastRowLastColumn="0"/>
+            <w:tcW w:w="4878" w:type="dxa"/>
+            <w:tcBorders>
+              <w:top w:val="single" w:sz="4" w:space="0" w:color="auto"/>
+              <w:left w:val="single" w:sz="4" w:space="0" w:color="auto"/>
+              <w:bottom w:val="single" w:sz="4" w:space="0" w:color="auto"/>
+              <w:right w:val="single" w:sz="4" w:space="0" w:color="auto"/>
+            </w:tcBorders>
+            <w:shd w:val="clear" w:color="auto" w:fill="FFFFFF" w:themeFill="background1"/>
+            <w:vAlign w:val="center"/>
+          </w:tcPr>
+          <w:p>
+            <w:pPr>
+              <w:bidi/>
+              <w:jc w:val="both"/>
+              <w:rPr>
+                <w:b w:val="0"/>
+                <w:bCs w:val="0"/>
+                <w:sz w:val="28"/>
+                <w:szCs w:val="28"/>
+                <w:rtl/>
+                <w:lang w:bidi="fa-IR"/>
+              </w:rPr>
+            </w:pPr>
+          </w:p>
+        </w:tc>
+        <w:tc>
+          <w:tcPr>
+            <w:tcW w:w="4783" w:type="dxa"/>
+            <w:gridSpan w:val="2"/>
+            <w:tcBorders>
+              <w:top w:val="single" w:sz="4" w:space="0" w:color="auto"/>
+              <w:left w:val="single" w:sz="4" w:space="0" w:color="auto"/>
+              <w:bottom w:val="single" w:sz="4" w:space="0" w:color="auto"/>
+              <w:right w:val="single" w:sz="4" w:space="0" w:color="auto"/>
+            </w:tcBorders>
+            <w:shd w:val="clear" w:color="auto" w:fill="FFFFFF" w:themeFill="background1"/>
+            <w:vAlign w:val="center"/>
+          </w:tcPr>
+          <w:p>
+            <w:pPr>
+              <w:bidi/>
+              <w:jc w:val="both"/>
+              <w:cnfStyle w:val="000000100000" w:firstRow="0" w:lastRow="0" w:firstColumn="0" w:lastColumn="0" w:oddVBand="0" w:evenVBand="0" w:oddHBand="1" w:evenHBand="0" w:firstRowFirstColumn="0" w:firstRowLastColumn="0" w:lastRowFirstColumn="0" w:lastRowLastColumn="0"/>
+              <w:rPr>
+                <w:color w:val="000000" w:themeColor="text1"/>
+                <w:sz w:val="28"/>
+                <w:szCs w:val="28"/>
+                <w:rtl/>
+                <w:lang w:bidi="fa-IR"/>
+              </w:rPr>
+            </w:pPr>
+            <w:r>
+              <w:rPr>
+                <w:rFonts w:hint="cs"/>
+                <w:color w:val="000000" w:themeColor="text1"/>
+                <w:sz w:val="28"/>
+                <w:szCs w:val="28"/>
+                <w:rtl/>
+                <w:lang w:bidi="fa-IR"/>
+              </w:rPr>
+              <w:t xml:space="preserve">5. کاربر گزینه </w:t>
+            </w:r>
+            <w:r>
+              <w:rPr>
+                <w:color w:val="000000" w:themeColor="text1"/>
+                <w:sz w:val="28"/>
+                <w:szCs w:val="28"/>
+                <w:lang w:bidi="fa-IR"/>
+              </w:rPr>
+              <w:t xml:space="preserve">delete </w:t>
+            </w:r>
+            <w:r>
+              <w:rPr>
+                <w:rFonts w:hint="cs"/>
+                <w:color w:val="000000" w:themeColor="text1"/>
+                <w:sz w:val="28"/>
+                <w:szCs w:val="28"/>
+                <w:rtl/>
+                <w:lang w:bidi="fa-IR"/>
+              </w:rPr>
+              <w:t xml:space="preserve"> انتخاب میکند.</w:t>
+            </w:r>
+          </w:p>
+        </w:tc>
+      </w:tr>
+      <w:tr>
+        <w:trPr>
+          <w:cnfStyle w:val="000000010000" w:firstRow="0" w:lastRow="0" w:firstColumn="0" w:lastColumn="0" w:oddVBand="0" w:evenVBand="0" w:oddHBand="0" w:evenHBand="1" w:firstRowFirstColumn="0" w:firstRowLastColumn="0" w:lastRowFirstColumn="0" w:lastRowLastColumn="0"/>
+          <w:trHeight w:val="762"/>
+        </w:trPr>
+        <w:tc>
+          <w:tcPr>
+            <w:cnfStyle w:val="001000000000" w:firstRow="0" w:lastRow="0" w:firstColumn="1" w:lastColumn="0" w:oddVBand="0" w:evenVBand="0" w:oddHBand="0" w:evenHBand="0" w:firstRowFirstColumn="0" w:firstRowLastColumn="0" w:lastRowFirstColumn="0" w:lastRowLastColumn="0"/>
+            <w:tcW w:w="4878" w:type="dxa"/>
+            <w:tcBorders>
+              <w:top w:val="single" w:sz="4" w:space="0" w:color="auto"/>
+              <w:left w:val="single" w:sz="4" w:space="0" w:color="auto"/>
+              <w:bottom w:val="single" w:sz="4" w:space="0" w:color="auto"/>
+              <w:right w:val="single" w:sz="4" w:space="0" w:color="auto"/>
+            </w:tcBorders>
+            <w:shd w:val="clear" w:color="auto" w:fill="FFFFFF" w:themeFill="background1"/>
+            <w:vAlign w:val="center"/>
+          </w:tcPr>
+          <w:p>
+            <w:pPr>
+              <w:bidi/>
+              <w:jc w:val="both"/>
+              <w:rPr>
+                <w:b w:val="0"/>
+                <w:bCs w:val="0"/>
+                <w:sz w:val="28"/>
+                <w:szCs w:val="28"/>
+                <w:rtl/>
+                <w:lang w:bidi="fa-IR"/>
+              </w:rPr>
+            </w:pPr>
+            <w:r>
+              <w:rPr>
+                <w:rFonts w:hint="cs"/>
+                <w:b w:val="0"/>
+                <w:bCs w:val="0"/>
+                <w:sz w:val="28"/>
+                <w:szCs w:val="28"/>
+                <w:rtl/>
+                <w:lang w:bidi="fa-IR"/>
+              </w:rPr>
+              <w:lastRenderedPageBreak/>
+              <w:t xml:space="preserve">6. سیستم عکس را حذف کرده و دوباره صفحه آلبوم را نمایش میدهد. </w:t>
+            </w:r>
+          </w:p>
+        </w:tc>
+        <w:tc>
+          <w:tcPr>
+            <w:tcW w:w="4783" w:type="dxa"/>
+            <w:gridSpan w:val="2"/>
+            <w:tcBorders>
+              <w:top w:val="single" w:sz="4" w:space="0" w:color="auto"/>
+              <w:left w:val="single" w:sz="4" w:space="0" w:color="auto"/>
+              <w:bottom w:val="single" w:sz="4" w:space="0" w:color="auto"/>
+              <w:right w:val="single" w:sz="4" w:space="0" w:color="auto"/>
+            </w:tcBorders>
+            <w:shd w:val="clear" w:color="auto" w:fill="FFFFFF" w:themeFill="background1"/>
+            <w:vAlign w:val="center"/>
+          </w:tcPr>
+          <w:p>
+            <w:pPr>
+              <w:bidi/>
+              <w:jc w:val="both"/>
+              <w:cnfStyle w:val="000000010000" w:firstRow="0" w:lastRow="0" w:firstColumn="0" w:lastColumn="0" w:oddVBand="0" w:evenVBand="0" w:oddHBand="0" w:evenHBand="1" w:firstRowFirstColumn="0" w:firstRowLastColumn="0" w:lastRowFirstColumn="0" w:lastRowLastColumn="0"/>
+              <w:rPr>
+                <w:color w:val="000000" w:themeColor="text1"/>
+                <w:sz w:val="28"/>
+                <w:szCs w:val="28"/>
+                <w:rtl/>
+                <w:lang w:bidi="fa-IR"/>
+              </w:rPr>
+            </w:pPr>
+          </w:p>
+        </w:tc>
+      </w:tr>
+    </w:tbl>
+    <w:p>
+      <w:pPr>
+        <w:tabs>
+          <w:tab w:val="right" w:pos="9360"/>
+        </w:tabs>
+        <w:jc w:val="right"/>
+        <w:rPr>
+          <w:sz w:val="28"/>
+          <w:szCs w:val="28"/>
+          <w:rtl/>
+        </w:rPr>
+      </w:pPr>
+    </w:p>
+    <w:p>
+      <w:pPr>
+        <w:bidi/>
+        <w:rPr>
+          <w:sz w:val="28"/>
+          <w:szCs w:val="28"/>
+          <w:lang w:bidi="fa-IR"/>
+        </w:rPr>
+      </w:pPr>
+    </w:p>
+    <w:p>
+      <w:pPr>
+        <w:bidi/>
+        <w:rPr>
+          <w:sz w:val="28"/>
+          <w:szCs w:val="28"/>
+          <w:lang w:bidi="fa-IR"/>
+        </w:rPr>
+      </w:pPr>
+    </w:p>
+    <w:p>
+      <w:pPr>
+        <w:bidi/>
+        <w:rPr>
+          <w:sz w:val="28"/>
+          <w:szCs w:val="28"/>
+          <w:lang w:bidi="fa-IR"/>
+        </w:rPr>
+      </w:pPr>
+    </w:p>
+    <w:p>
+      <w:pPr>
+        <w:bidi/>
+        <w:rPr>
+          <w:sz w:val="28"/>
+          <w:szCs w:val="28"/>
+          <w:lang w:bidi="fa-IR"/>
+        </w:rPr>
+      </w:pPr>
+    </w:p>
+    <w:p>
+      <w:pPr>
+        <w:bidi/>
+        <w:rPr>
+          <w:sz w:val="28"/>
+          <w:szCs w:val="28"/>
+          <w:lang w:bidi="fa-IR"/>
+        </w:rPr>
+      </w:pPr>
+    </w:p>
+    <w:p>
+      <w:pPr>
+        <w:bidi/>
+        <w:rPr>
+          <w:sz w:val="28"/>
+          <w:szCs w:val="28"/>
+          <w:lang w:bidi="fa-IR"/>
+        </w:rPr>
+      </w:pPr>
+    </w:p>
+    <w:p>
+      <w:pPr>
+        <w:bidi/>
+        <w:rPr>
+          <w:sz w:val="28"/>
+          <w:szCs w:val="28"/>
+          <w:lang w:bidi="fa-IR"/>
+        </w:rPr>
+      </w:pPr>
+    </w:p>
+    <w:p>
+      <w:pPr>
+        <w:bidi/>
+        <w:rPr>
+          <w:sz w:val="28"/>
+          <w:szCs w:val="28"/>
+          <w:lang w:bidi="fa-IR"/>
+        </w:rPr>
+      </w:pPr>
+    </w:p>
+    <w:p>
+      <w:pPr>
+        <w:bidi/>
+        <w:rPr>
+          <w:sz w:val="28"/>
+          <w:szCs w:val="28"/>
+          <w:lang w:bidi="fa-IR"/>
+        </w:rPr>
+      </w:pPr>
+    </w:p>
+    <w:p>
+      <w:pPr>
+        <w:bidi/>
+        <w:rPr>
+          <w:sz w:val="28"/>
+          <w:szCs w:val="28"/>
+          <w:lang w:bidi="fa-IR"/>
+        </w:rPr>
+      </w:pPr>
+    </w:p>
+    <w:p>
+      <w:pPr>
+        <w:bidi/>
+        <w:rPr>
+          <w:sz w:val="28"/>
+          <w:szCs w:val="28"/>
+          <w:lang w:bidi="fa-IR"/>
+        </w:rPr>
+      </w:pPr>
+    </w:p>
+    <w:p>
+      <w:pPr>
+        <w:bidi/>
+        <w:rPr>
+          <w:sz w:val="28"/>
+          <w:szCs w:val="28"/>
+          <w:lang w:bidi="fa-IR"/>
+        </w:rPr>
+      </w:pPr>
+    </w:p>
+    <w:p>
+      <w:pPr>
+        <w:bidi/>
+        <w:rPr>
+          <w:sz w:val="28"/>
+          <w:szCs w:val="28"/>
+          <w:lang w:bidi="fa-IR"/>
+        </w:rPr>
+      </w:pPr>
+    </w:p>
+    <w:p>
+      <w:pPr>
+        <w:bidi/>
+        <w:rPr>
+          <w:sz w:val="28"/>
+          <w:szCs w:val="28"/>
+          <w:lang w:bidi="fa-IR"/>
+        </w:rPr>
+      </w:pPr>
+    </w:p>
+    <w:p>
+      <w:pPr>
+        <w:bidi/>
+        <w:rPr>
+          <w:sz w:val="28"/>
+          <w:szCs w:val="28"/>
+          <w:lang w:bidi="fa-IR"/>
+        </w:rPr>
+      </w:pPr>
+    </w:p>
+    <w:p>
+      <w:pPr>
+        <w:bidi/>
+        <w:rPr>
+          <w:sz w:val="28"/>
+          <w:szCs w:val="28"/>
+          <w:lang w:bidi="fa-IR"/>
+        </w:rPr>
+      </w:pPr>
+    </w:p>
+    <w:p>
+      <w:pPr>
+        <w:bidi/>
+        <w:rPr>
+          <w:sz w:val="28"/>
+          <w:szCs w:val="28"/>
+          <w:lang w:bidi="fa-IR"/>
+        </w:rPr>
+      </w:pPr>
+    </w:p>
+    <w:p>
+      <w:pPr>
+        <w:bidi/>
+        <w:rPr>
+          <w:sz w:val="28"/>
+          <w:szCs w:val="28"/>
+          <w:lang w:bidi="fa-IR"/>
+        </w:rPr>
+      </w:pPr>
+    </w:p>
+    <w:p>
+      <w:pPr>
+        <w:tabs>
+          <w:tab w:val="right" w:pos="9360"/>
+        </w:tabs>
+        <w:jc w:val="right"/>
+        <w:rPr>
+          <w:color w:val="365F91" w:themeColor="accent1" w:themeShade="BF"/>
+          <w:sz w:val="28"/>
+          <w:szCs w:val="28"/>
+          <w:rtl/>
+          <w:lang w:bidi="fa-IR"/>
+        </w:rPr>
+      </w:pPr>
+    </w:p>
+    <w:tbl>
+      <w:tblPr>
+        <w:tblStyle w:val="MediumShading1-Accent2"/>
+        <w:tblpPr w:leftFromText="180" w:rightFromText="180" w:horzAnchor="margin" w:tblpY="810"/>
+        <w:tblW w:w="9661" w:type="dxa"/>
+        <w:tblBorders>
+          <w:top w:val="single" w:sz="4" w:space="0" w:color="auto"/>
+          <w:left w:val="single" w:sz="4" w:space="0" w:color="auto"/>
+          <w:bottom w:val="single" w:sz="4" w:space="0" w:color="auto"/>
+          <w:right w:val="single" w:sz="4" w:space="0" w:color="auto"/>
+          <w:insideH w:val="single" w:sz="4" w:space="0" w:color="auto"/>
+          <w:insideV w:val="single" w:sz="4" w:space="0" w:color="auto"/>
+        </w:tblBorders>
+        <w:tblLook w:val="04A0" w:firstRow="1" w:lastRow="0" w:firstColumn="1" w:lastColumn="0" w:noHBand="0" w:noVBand="1"/>
+      </w:tblPr>
+      <w:tblGrid>
+        <w:gridCol w:w="4878"/>
+        <w:gridCol w:w="2676"/>
+        <w:gridCol w:w="2107"/>
+      </w:tblGrid>
+      <w:tr>
+        <w:trPr>
+          <w:cnfStyle w:val="100000000000" w:firstRow="1" w:lastRow="0" w:firstColumn="0" w:lastColumn="0" w:oddVBand="0" w:evenVBand="0" w:oddHBand="0" w:evenHBand="0" w:firstRowFirstColumn="0" w:firstRowLastColumn="0" w:lastRowFirstColumn="0" w:lastRowLastColumn="0"/>
+          <w:trHeight w:val="779"/>
+        </w:trPr>
+        <w:tc>
+          <w:tcPr>
+            <w:cnfStyle w:val="001000000000" w:firstRow="0" w:lastRow="0" w:firstColumn="1" w:lastColumn="0" w:oddVBand="0" w:evenVBand="0" w:oddHBand="0" w:evenHBand="0" w:firstRowFirstColumn="0" w:firstRowLastColumn="0" w:lastRowFirstColumn="0" w:lastRowLastColumn="0"/>
+            <w:tcW w:w="7554" w:type="dxa"/>
+            <w:gridSpan w:val="2"/>
+            <w:tcBorders>
+              <w:top w:val="single" w:sz="4" w:space="0" w:color="auto"/>
+              <w:left w:val="single" w:sz="4" w:space="0" w:color="auto"/>
+              <w:bottom w:val="single" w:sz="4" w:space="0" w:color="auto"/>
+              <w:right w:val="single" w:sz="4" w:space="0" w:color="auto"/>
+            </w:tcBorders>
+            <w:shd w:val="clear" w:color="auto" w:fill="FFFFFF" w:themeFill="background1"/>
+            <w:vAlign w:val="center"/>
+            <w:hideMark/>
+          </w:tcPr>
+          <w:p>
+            <w:pPr>
+              <w:tabs>
+                <w:tab w:val="right" w:pos="9360"/>
+              </w:tabs>
+              <w:jc w:val="right"/>
+              <w:rPr>
+                <w:b w:val="0"/>
+                <w:bCs w:val="0"/>
+                <w:color w:val="000000" w:themeColor="text1"/>
+                <w:sz w:val="28"/>
+                <w:szCs w:val="28"/>
+              </w:rPr>
+            </w:pPr>
+            <w:r>
+              <w:rPr>
+                <w:rFonts w:hint="cs"/>
+                <w:b w:val="0"/>
+                <w:bCs w:val="0"/>
+                <w:color w:val="0D0D0D" w:themeColor="text1" w:themeTint="F2"/>
+                <w:sz w:val="28"/>
+                <w:szCs w:val="28"/>
+                <w:rtl/>
+                <w:lang w:bidi="fa-IR"/>
+              </w:rPr>
+              <w:lastRenderedPageBreak/>
+              <w:t xml:space="preserve">تغیر نام یک آلبوم </w:t>
+            </w:r>
+          </w:p>
+        </w:tc>
+        <w:tc>
+          <w:tcPr>
+            <w:tcW w:w="2107" w:type="dxa"/>
+            <w:tcBorders>
+              <w:top w:val="single" w:sz="4" w:space="0" w:color="auto"/>
+              <w:left w:val="single" w:sz="4" w:space="0" w:color="auto"/>
+              <w:bottom w:val="single" w:sz="4" w:space="0" w:color="auto"/>
+              <w:right w:val="single" w:sz="4" w:space="0" w:color="auto"/>
+            </w:tcBorders>
+            <w:shd w:val="clear" w:color="auto" w:fill="08AC10"/>
+            <w:vAlign w:val="center"/>
+            <w:hideMark/>
+          </w:tcPr>
+          <w:p>
+            <w:pPr>
+              <w:jc w:val="center"/>
+              <w:cnfStyle w:val="100000000000" w:firstRow="1" w:lastRow="0" w:firstColumn="0" w:lastColumn="0" w:oddVBand="0" w:evenVBand="0" w:oddHBand="0" w:evenHBand="0" w:firstRowFirstColumn="0" w:firstRowLastColumn="0" w:lastRowFirstColumn="0" w:lastRowLastColumn="0"/>
+              <w:rPr>
+                <w:color w:val="000000" w:themeColor="text1"/>
+                <w:sz w:val="28"/>
+                <w:szCs w:val="28"/>
+                <w:lang w:bidi="fa-IR"/>
+              </w:rPr>
+            </w:pPr>
+            <w:r>
+              <w:rPr>
+                <w:rFonts w:hint="cs"/>
+                <w:color w:val="000000" w:themeColor="text1"/>
+                <w:sz w:val="28"/>
+                <w:szCs w:val="28"/>
+                <w:rtl/>
+                <w:lang w:bidi="fa-IR"/>
+              </w:rPr>
+              <w:t>کارخواست</w:t>
+            </w:r>
+          </w:p>
+        </w:tc>
+      </w:tr>
+      <w:tr>
+        <w:trPr>
+          <w:cnfStyle w:val="000000100000" w:firstRow="0" w:lastRow="0" w:firstColumn="0" w:lastColumn="0" w:oddVBand="0" w:evenVBand="0" w:oddHBand="1" w:evenHBand="0" w:firstRowFirstColumn="0" w:firstRowLastColumn="0" w:lastRowFirstColumn="0" w:lastRowLastColumn="0"/>
+          <w:trHeight w:val="779"/>
+        </w:trPr>
+        <w:tc>
+          <w:tcPr>
+            <w:cnfStyle w:val="001000000000" w:firstRow="0" w:lastRow="0" w:firstColumn="1" w:lastColumn="0" w:oddVBand="0" w:evenVBand="0" w:oddHBand="0" w:evenHBand="0" w:firstRowFirstColumn="0" w:firstRowLastColumn="0" w:lastRowFirstColumn="0" w:lastRowLastColumn="0"/>
+            <w:tcW w:w="7554" w:type="dxa"/>
+            <w:gridSpan w:val="2"/>
+            <w:tcBorders>
+              <w:top w:val="single" w:sz="4" w:space="0" w:color="auto"/>
+              <w:left w:val="single" w:sz="4" w:space="0" w:color="auto"/>
+              <w:bottom w:val="single" w:sz="4" w:space="0" w:color="auto"/>
+              <w:right w:val="single" w:sz="4" w:space="0" w:color="auto"/>
+            </w:tcBorders>
+            <w:shd w:val="clear" w:color="auto" w:fill="FFFFFF" w:themeFill="background1"/>
+            <w:vAlign w:val="center"/>
+            <w:hideMark/>
+          </w:tcPr>
+          <w:p>
+            <w:pPr>
+              <w:bidi/>
+              <w:jc w:val="both"/>
+              <w:rPr>
+                <w:b w:val="0"/>
+                <w:bCs w:val="0"/>
+                <w:color w:val="000000" w:themeColor="text1"/>
+                <w:sz w:val="28"/>
+                <w:szCs w:val="28"/>
+                <w:lang w:bidi="fa-IR"/>
+              </w:rPr>
+            </w:pPr>
+            <w:r>
+              <w:rPr>
+                <w:rFonts w:hint="cs"/>
+                <w:b w:val="0"/>
+                <w:bCs w:val="0"/>
+                <w:color w:val="000000" w:themeColor="text1"/>
+                <w:sz w:val="28"/>
+                <w:szCs w:val="28"/>
+                <w:rtl/>
+              </w:rPr>
+              <w:t xml:space="preserve">کاربر </w:t>
+            </w:r>
+            <w:r>
+              <w:rPr>
+                <w:rFonts w:hint="cs"/>
+                <w:b w:val="0"/>
+                <w:bCs w:val="0"/>
+                <w:color w:val="000000" w:themeColor="text1"/>
+                <w:sz w:val="28"/>
+                <w:szCs w:val="28"/>
+                <w:rtl/>
+                <w:lang w:bidi="fa-IR"/>
+              </w:rPr>
+              <w:t>دارای حساب کاربری</w:t>
+            </w:r>
+          </w:p>
+        </w:tc>
+        <w:tc>
+          <w:tcPr>
+            <w:tcW w:w="2107" w:type="dxa"/>
+            <w:tcBorders>
+              <w:top w:val="single" w:sz="4" w:space="0" w:color="auto"/>
+              <w:left w:val="single" w:sz="4" w:space="0" w:color="auto"/>
+              <w:bottom w:val="single" w:sz="4" w:space="0" w:color="auto"/>
+              <w:right w:val="single" w:sz="4" w:space="0" w:color="auto"/>
+            </w:tcBorders>
+            <w:shd w:val="clear" w:color="auto" w:fill="08AC10"/>
+            <w:vAlign w:val="center"/>
+            <w:hideMark/>
+          </w:tcPr>
+          <w:p>
+            <w:pPr>
+              <w:jc w:val="center"/>
+              <w:cnfStyle w:val="000000100000" w:firstRow="0" w:lastRow="0" w:firstColumn="0" w:lastColumn="0" w:oddVBand="0" w:evenVBand="0" w:oddHBand="1" w:evenHBand="0" w:firstRowFirstColumn="0" w:firstRowLastColumn="0" w:lastRowFirstColumn="0" w:lastRowLastColumn="0"/>
+              <w:rPr>
+                <w:b/>
+                <w:bCs/>
+                <w:color w:val="000000" w:themeColor="text1"/>
+                <w:sz w:val="28"/>
+                <w:szCs w:val="28"/>
+              </w:rPr>
+            </w:pPr>
+            <w:r>
+              <w:rPr>
+                <w:rFonts w:hint="cs"/>
+                <w:b/>
+                <w:bCs/>
+                <w:color w:val="000000" w:themeColor="text1"/>
+                <w:sz w:val="28"/>
+                <w:szCs w:val="28"/>
+                <w:rtl/>
+              </w:rPr>
+              <w:t>بازیگر</w:t>
+            </w:r>
+          </w:p>
+        </w:tc>
+      </w:tr>
+      <w:tr>
+        <w:trPr>
+          <w:cnfStyle w:val="000000010000" w:firstRow="0" w:lastRow="0" w:firstColumn="0" w:lastColumn="0" w:oddVBand="0" w:evenVBand="0" w:oddHBand="0" w:evenHBand="1" w:firstRowFirstColumn="0" w:firstRowLastColumn="0" w:lastRowFirstColumn="0" w:lastRowLastColumn="0"/>
+          <w:trHeight w:val="779"/>
+        </w:trPr>
+        <w:tc>
+          <w:tcPr>
+            <w:cnfStyle w:val="001000000000" w:firstRow="0" w:lastRow="0" w:firstColumn="1" w:lastColumn="0" w:oddVBand="0" w:evenVBand="0" w:oddHBand="0" w:evenHBand="0" w:firstRowFirstColumn="0" w:firstRowLastColumn="0" w:lastRowFirstColumn="0" w:lastRowLastColumn="0"/>
+            <w:tcW w:w="7554" w:type="dxa"/>
+            <w:gridSpan w:val="2"/>
+            <w:tcBorders>
+              <w:top w:val="single" w:sz="4" w:space="0" w:color="auto"/>
+              <w:left w:val="single" w:sz="4" w:space="0" w:color="auto"/>
+              <w:bottom w:val="single" w:sz="4" w:space="0" w:color="auto"/>
+              <w:right w:val="single" w:sz="4" w:space="0" w:color="auto"/>
+            </w:tcBorders>
+            <w:shd w:val="clear" w:color="auto" w:fill="FFFFFF" w:themeFill="background1"/>
+            <w:vAlign w:val="center"/>
+            <w:hideMark/>
+          </w:tcPr>
+          <w:p>
+            <w:pPr>
+              <w:bidi/>
+              <w:jc w:val="both"/>
+              <w:rPr>
+                <w:b w:val="0"/>
+                <w:bCs w:val="0"/>
+                <w:color w:val="000000" w:themeColor="text1"/>
+                <w:sz w:val="28"/>
+                <w:szCs w:val="28"/>
+              </w:rPr>
+            </w:pPr>
+            <w:r>
+              <w:rPr>
+                <w:rFonts w:hint="cs"/>
+                <w:b w:val="0"/>
+                <w:bCs w:val="0"/>
+                <w:color w:val="000000" w:themeColor="text1"/>
+                <w:sz w:val="28"/>
+                <w:szCs w:val="28"/>
+                <w:rtl/>
+              </w:rPr>
+              <w:t>اصلی</w:t>
+            </w:r>
+          </w:p>
+        </w:tc>
+        <w:tc>
+          <w:tcPr>
+            <w:tcW w:w="2107" w:type="dxa"/>
+            <w:tcBorders>
+              <w:top w:val="single" w:sz="4" w:space="0" w:color="auto"/>
+              <w:left w:val="single" w:sz="4" w:space="0" w:color="auto"/>
+              <w:bottom w:val="single" w:sz="4" w:space="0" w:color="auto"/>
+              <w:right w:val="single" w:sz="4" w:space="0" w:color="auto"/>
+            </w:tcBorders>
+            <w:shd w:val="clear" w:color="auto" w:fill="08AC10"/>
+            <w:vAlign w:val="center"/>
+            <w:hideMark/>
+          </w:tcPr>
+          <w:p>
+            <w:pPr>
+              <w:jc w:val="center"/>
+              <w:cnfStyle w:val="000000010000" w:firstRow="0" w:lastRow="0" w:firstColumn="0" w:lastColumn="0" w:oddVBand="0" w:evenVBand="0" w:oddHBand="0" w:evenHBand="1" w:firstRowFirstColumn="0" w:firstRowLastColumn="0" w:lastRowFirstColumn="0" w:lastRowLastColumn="0"/>
+              <w:rPr>
+                <w:b/>
+                <w:bCs/>
+                <w:color w:val="000000" w:themeColor="text1"/>
+                <w:sz w:val="28"/>
+                <w:szCs w:val="28"/>
+              </w:rPr>
+            </w:pPr>
+            <w:r>
+              <w:rPr>
+                <w:rFonts w:hint="cs"/>
+                <w:b/>
+                <w:bCs/>
+                <w:color w:val="000000" w:themeColor="text1"/>
+                <w:sz w:val="28"/>
+                <w:szCs w:val="28"/>
+                <w:rtl/>
+              </w:rPr>
+              <w:t>نوع</w:t>
+            </w:r>
+          </w:p>
+        </w:tc>
+      </w:tr>
+      <w:tr>
+        <w:trPr>
+          <w:cnfStyle w:val="000000100000" w:firstRow="0" w:lastRow="0" w:firstColumn="0" w:lastColumn="0" w:oddVBand="0" w:evenVBand="0" w:oddHBand="1" w:evenHBand="0" w:firstRowFirstColumn="0" w:firstRowLastColumn="0" w:lastRowFirstColumn="0" w:lastRowLastColumn="0"/>
+          <w:trHeight w:val="779"/>
+        </w:trPr>
+        <w:tc>
+          <w:tcPr>
+            <w:cnfStyle w:val="001000000000" w:firstRow="0" w:lastRow="0" w:firstColumn="1" w:lastColumn="0" w:oddVBand="0" w:evenVBand="0" w:oddHBand="0" w:evenHBand="0" w:firstRowFirstColumn="0" w:firstRowLastColumn="0" w:lastRowFirstColumn="0" w:lastRowLastColumn="0"/>
+            <w:tcW w:w="7554" w:type="dxa"/>
+            <w:gridSpan w:val="2"/>
+            <w:tcBorders>
+              <w:top w:val="single" w:sz="4" w:space="0" w:color="auto"/>
+              <w:left w:val="single" w:sz="4" w:space="0" w:color="auto"/>
+              <w:bottom w:val="single" w:sz="4" w:space="0" w:color="auto"/>
+              <w:right w:val="single" w:sz="4" w:space="0" w:color="auto"/>
+            </w:tcBorders>
+            <w:shd w:val="clear" w:color="auto" w:fill="FFFFFF" w:themeFill="background1"/>
+            <w:vAlign w:val="center"/>
+            <w:hideMark/>
+          </w:tcPr>
+          <w:p>
+            <w:pPr>
+              <w:bidi/>
+              <w:jc w:val="both"/>
+              <w:rPr>
+                <w:b w:val="0"/>
+                <w:bCs w:val="0"/>
+                <w:color w:val="000000" w:themeColor="text1"/>
+                <w:sz w:val="28"/>
+                <w:szCs w:val="28"/>
+              </w:rPr>
+            </w:pPr>
+            <w:r>
+              <w:rPr>
+                <w:rFonts w:hint="cs"/>
+                <w:b w:val="0"/>
+                <w:bCs w:val="0"/>
+                <w:color w:val="000000" w:themeColor="text1"/>
+                <w:sz w:val="28"/>
+                <w:szCs w:val="28"/>
+                <w:rtl/>
+              </w:rPr>
+              <w:t>تغییر نام آلبوم</w:t>
+            </w:r>
+          </w:p>
+        </w:tc>
+        <w:tc>
+          <w:tcPr>
+            <w:tcW w:w="2107" w:type="dxa"/>
+            <w:tcBorders>
+              <w:top w:val="single" w:sz="4" w:space="0" w:color="auto"/>
+              <w:left w:val="single" w:sz="4" w:space="0" w:color="auto"/>
+              <w:bottom w:val="single" w:sz="4" w:space="0" w:color="auto"/>
+              <w:right w:val="single" w:sz="4" w:space="0" w:color="auto"/>
+            </w:tcBorders>
+            <w:shd w:val="clear" w:color="auto" w:fill="08AC10"/>
+            <w:vAlign w:val="center"/>
+            <w:hideMark/>
+          </w:tcPr>
+          <w:p>
+            <w:pPr>
+              <w:jc w:val="center"/>
+              <w:cnfStyle w:val="000000100000" w:firstRow="0" w:lastRow="0" w:firstColumn="0" w:lastColumn="0" w:oddVBand="0" w:evenVBand="0" w:oddHBand="1" w:evenHBand="0" w:firstRowFirstColumn="0" w:firstRowLastColumn="0" w:lastRowFirstColumn="0" w:lastRowLastColumn="0"/>
+              <w:rPr>
+                <w:b/>
+                <w:bCs/>
+                <w:color w:val="000000" w:themeColor="text1"/>
+                <w:sz w:val="28"/>
+                <w:szCs w:val="28"/>
+              </w:rPr>
+            </w:pPr>
+            <w:r>
+              <w:rPr>
+                <w:rFonts w:hint="cs"/>
+                <w:b/>
+                <w:bCs/>
+                <w:color w:val="000000" w:themeColor="text1"/>
+                <w:sz w:val="28"/>
+                <w:szCs w:val="28"/>
+                <w:rtl/>
+              </w:rPr>
+              <w:t>هدف</w:t>
+            </w:r>
+          </w:p>
+        </w:tc>
+      </w:tr>
+      <w:tr>
+        <w:trPr>
+          <w:cnfStyle w:val="000000010000" w:firstRow="0" w:lastRow="0" w:firstColumn="0" w:lastColumn="0" w:oddVBand="0" w:evenVBand="0" w:oddHBand="0" w:evenHBand="1" w:firstRowFirstColumn="0" w:firstRowLastColumn="0" w:lastRowFirstColumn="0" w:lastRowLastColumn="0"/>
+          <w:trHeight w:val="779"/>
+        </w:trPr>
+        <w:tc>
+          <w:tcPr>
+            <w:cnfStyle w:val="001000000000" w:firstRow="0" w:lastRow="0" w:firstColumn="1" w:lastColumn="0" w:oddVBand="0" w:evenVBand="0" w:oddHBand="0" w:evenHBand="0" w:firstRowFirstColumn="0" w:firstRowLastColumn="0" w:lastRowFirstColumn="0" w:lastRowLastColumn="0"/>
+            <w:tcW w:w="7554" w:type="dxa"/>
+            <w:gridSpan w:val="2"/>
+            <w:tcBorders>
+              <w:top w:val="single" w:sz="4" w:space="0" w:color="auto"/>
+              <w:left w:val="single" w:sz="4" w:space="0" w:color="auto"/>
+              <w:bottom w:val="single" w:sz="4" w:space="0" w:color="auto"/>
+              <w:right w:val="single" w:sz="4" w:space="0" w:color="auto"/>
+            </w:tcBorders>
+            <w:shd w:val="clear" w:color="auto" w:fill="FFFFFF" w:themeFill="background1"/>
+            <w:vAlign w:val="center"/>
+            <w:hideMark/>
+          </w:tcPr>
+          <w:p>
+            <w:pPr>
+              <w:bidi/>
+              <w:jc w:val="both"/>
+              <w:rPr>
+                <w:b w:val="0"/>
+                <w:bCs w:val="0"/>
+                <w:color w:val="000000" w:themeColor="text1"/>
+                <w:sz w:val="28"/>
+                <w:szCs w:val="28"/>
+              </w:rPr>
+            </w:pPr>
+            <w:r>
+              <w:rPr>
+                <w:rFonts w:hint="cs"/>
+                <w:b w:val="0"/>
+                <w:bCs w:val="0"/>
+                <w:color w:val="000000" w:themeColor="text1"/>
+                <w:sz w:val="28"/>
+                <w:szCs w:val="28"/>
+                <w:rtl/>
+              </w:rPr>
+              <w:t>شخص دارای حساب کاربری در سیستم است و آلبومی ایجاد کرده است.</w:t>
+            </w:r>
+          </w:p>
+        </w:tc>
+        <w:tc>
+          <w:tcPr>
+            <w:tcW w:w="2107" w:type="dxa"/>
+            <w:tcBorders>
+              <w:top w:val="single" w:sz="4" w:space="0" w:color="auto"/>
+              <w:left w:val="single" w:sz="4" w:space="0" w:color="auto"/>
+              <w:bottom w:val="single" w:sz="4" w:space="0" w:color="auto"/>
+              <w:right w:val="single" w:sz="4" w:space="0" w:color="auto"/>
+            </w:tcBorders>
+            <w:shd w:val="clear" w:color="auto" w:fill="08AC10"/>
+            <w:vAlign w:val="center"/>
+            <w:hideMark/>
+          </w:tcPr>
+          <w:p>
+            <w:pPr>
+              <w:jc w:val="center"/>
+              <w:cnfStyle w:val="000000010000" w:firstRow="0" w:lastRow="0" w:firstColumn="0" w:lastColumn="0" w:oddVBand="0" w:evenVBand="0" w:oddHBand="0" w:evenHBand="1" w:firstRowFirstColumn="0" w:firstRowLastColumn="0" w:lastRowFirstColumn="0" w:lastRowLastColumn="0"/>
+              <w:rPr>
+                <w:b/>
+                <w:bCs/>
+                <w:color w:val="000000" w:themeColor="text1"/>
+                <w:sz w:val="28"/>
+                <w:szCs w:val="28"/>
+              </w:rPr>
+            </w:pPr>
+            <w:r>
+              <w:rPr>
+                <w:rFonts w:hint="cs"/>
+                <w:b/>
+                <w:bCs/>
+                <w:color w:val="000000" w:themeColor="text1"/>
+                <w:sz w:val="28"/>
+                <w:szCs w:val="28"/>
+                <w:rtl/>
+              </w:rPr>
+              <w:t>پیش فرض</w:t>
+            </w:r>
+          </w:p>
+        </w:tc>
+      </w:tr>
+      <w:tr>
+        <w:trPr>
+          <w:cnfStyle w:val="000000100000" w:firstRow="0" w:lastRow="0" w:firstColumn="0" w:lastColumn="0" w:oddVBand="0" w:evenVBand="0" w:oddHBand="1" w:evenHBand="0" w:firstRowFirstColumn="0" w:firstRowLastColumn="0" w:lastRowFirstColumn="0" w:lastRowLastColumn="0"/>
+          <w:trHeight w:val="779"/>
+        </w:trPr>
+        <w:tc>
+          <w:tcPr>
+            <w:cnfStyle w:val="001000000000" w:firstRow="0" w:lastRow="0" w:firstColumn="1" w:lastColumn="0" w:oddVBand="0" w:evenVBand="0" w:oddHBand="0" w:evenHBand="0" w:firstRowFirstColumn="0" w:firstRowLastColumn="0" w:lastRowFirstColumn="0" w:lastRowLastColumn="0"/>
+            <w:tcW w:w="7554" w:type="dxa"/>
+            <w:gridSpan w:val="2"/>
+            <w:tcBorders>
+              <w:top w:val="single" w:sz="4" w:space="0" w:color="auto"/>
+              <w:left w:val="single" w:sz="4" w:space="0" w:color="auto"/>
+              <w:bottom w:val="single" w:sz="4" w:space="0" w:color="auto"/>
+              <w:right w:val="single" w:sz="4" w:space="0" w:color="auto"/>
+            </w:tcBorders>
+            <w:shd w:val="clear" w:color="auto" w:fill="FFFFFF" w:themeFill="background1"/>
+            <w:vAlign w:val="center"/>
+            <w:hideMark/>
+          </w:tcPr>
+          <w:p>
+            <w:pPr>
+              <w:bidi/>
+              <w:jc w:val="both"/>
+              <w:rPr>
+                <w:b w:val="0"/>
+                <w:bCs w:val="0"/>
+                <w:color w:val="000000" w:themeColor="text1"/>
+                <w:sz w:val="28"/>
+                <w:szCs w:val="28"/>
+              </w:rPr>
+            </w:pPr>
+            <w:r>
+              <w:rPr>
+                <w:rFonts w:hint="cs"/>
+                <w:b w:val="0"/>
+                <w:bCs w:val="0"/>
+                <w:color w:val="000000" w:themeColor="text1"/>
+                <w:sz w:val="28"/>
+                <w:szCs w:val="28"/>
+                <w:rtl/>
+              </w:rPr>
+              <w:t>نام آلبوم تغییرکرده است.</w:t>
+            </w:r>
+          </w:p>
+        </w:tc>
+        <w:tc>
+          <w:tcPr>
+            <w:tcW w:w="2107" w:type="dxa"/>
+            <w:tcBorders>
+              <w:top w:val="single" w:sz="4" w:space="0" w:color="auto"/>
+              <w:left w:val="single" w:sz="4" w:space="0" w:color="auto"/>
+              <w:bottom w:val="single" w:sz="4" w:space="0" w:color="auto"/>
+              <w:right w:val="single" w:sz="4" w:space="0" w:color="auto"/>
+            </w:tcBorders>
+            <w:shd w:val="clear" w:color="auto" w:fill="08AC10"/>
+            <w:vAlign w:val="center"/>
+            <w:hideMark/>
+          </w:tcPr>
+          <w:p>
+            <w:pPr>
+              <w:jc w:val="center"/>
+              <w:cnfStyle w:val="000000100000" w:firstRow="0" w:lastRow="0" w:firstColumn="0" w:lastColumn="0" w:oddVBand="0" w:evenVBand="0" w:oddHBand="1" w:evenHBand="0" w:firstRowFirstColumn="0" w:firstRowLastColumn="0" w:lastRowFirstColumn="0" w:lastRowLastColumn="0"/>
+              <w:rPr>
+                <w:b/>
+                <w:bCs/>
+                <w:color w:val="000000" w:themeColor="text1"/>
+                <w:sz w:val="28"/>
+                <w:szCs w:val="28"/>
+              </w:rPr>
+            </w:pPr>
+            <w:r>
+              <w:rPr>
+                <w:rFonts w:hint="cs"/>
+                <w:b/>
+                <w:bCs/>
+                <w:color w:val="000000" w:themeColor="text1"/>
+                <w:sz w:val="28"/>
+                <w:szCs w:val="28"/>
+                <w:rtl/>
+              </w:rPr>
+              <w:t>پس فرض</w:t>
+            </w:r>
+          </w:p>
+        </w:tc>
+      </w:tr>
+      <w:tr>
+        <w:trPr>
+          <w:cnfStyle w:val="000000010000" w:firstRow="0" w:lastRow="0" w:firstColumn="0" w:lastColumn="0" w:oddVBand="0" w:evenVBand="0" w:oddHBand="0" w:evenHBand="1" w:firstRowFirstColumn="0" w:firstRowLastColumn="0" w:lastRowFirstColumn="0" w:lastRowLastColumn="0"/>
+          <w:trHeight w:val="779"/>
+        </w:trPr>
+        <w:tc>
+          <w:tcPr>
+            <w:cnfStyle w:val="001000000000" w:firstRow="0" w:lastRow="0" w:firstColumn="1" w:lastColumn="0" w:oddVBand="0" w:evenVBand="0" w:oddHBand="0" w:evenHBand="0" w:firstRowFirstColumn="0" w:firstRowLastColumn="0" w:lastRowFirstColumn="0" w:lastRowLastColumn="0"/>
+            <w:tcW w:w="7554" w:type="dxa"/>
+            <w:gridSpan w:val="2"/>
+            <w:tcBorders>
+              <w:top w:val="single" w:sz="4" w:space="0" w:color="auto"/>
+              <w:left w:val="single" w:sz="4" w:space="0" w:color="auto"/>
+              <w:bottom w:val="single" w:sz="4" w:space="0" w:color="auto"/>
+              <w:right w:val="single" w:sz="4" w:space="0" w:color="auto"/>
+            </w:tcBorders>
+            <w:shd w:val="clear" w:color="auto" w:fill="FFFFFF" w:themeFill="background1"/>
+            <w:vAlign w:val="center"/>
+            <w:hideMark/>
+          </w:tcPr>
+          <w:p>
+            <w:pPr>
+              <w:bidi/>
+              <w:jc w:val="both"/>
+              <w:rPr>
+                <w:b w:val="0"/>
+                <w:bCs w:val="0"/>
+                <w:color w:val="000000" w:themeColor="text1"/>
+                <w:sz w:val="28"/>
+                <w:szCs w:val="28"/>
+                <w:rtl/>
+                <w:lang w:bidi="fa-IR"/>
+              </w:rPr>
+            </w:pPr>
+            <w:r>
+              <w:rPr>
+                <w:rFonts w:hint="cs"/>
+                <w:b w:val="0"/>
+                <w:bCs w:val="0"/>
+                <w:color w:val="000000" w:themeColor="text1"/>
+                <w:sz w:val="28"/>
+                <w:szCs w:val="28"/>
+                <w:rtl/>
+                <w:lang w:bidi="fa-IR"/>
+              </w:rPr>
+              <w:t xml:space="preserve">کاربر گزینه </w:t>
+            </w:r>
+            <w:r>
+              <w:rPr>
+                <w:b w:val="0"/>
+                <w:bCs w:val="0"/>
+                <w:color w:val="000000" w:themeColor="text1"/>
+                <w:sz w:val="28"/>
+                <w:szCs w:val="28"/>
+                <w:lang w:bidi="fa-IR"/>
+              </w:rPr>
+              <w:t>rename</w:t>
+            </w:r>
+            <w:r>
+              <w:rPr>
+                <w:rFonts w:hint="cs"/>
+                <w:b w:val="0"/>
+                <w:bCs w:val="0"/>
+                <w:color w:val="000000" w:themeColor="text1"/>
+                <w:sz w:val="28"/>
+                <w:szCs w:val="28"/>
+                <w:rtl/>
+                <w:lang w:bidi="fa-IR"/>
+              </w:rPr>
+              <w:t xml:space="preserve"> را در انتخاب میکند، سیستم یک فرم کوچک را نشان میدهد و کاربر نا جدید را در آن وارد میکند و </w:t>
+            </w:r>
+            <w:r>
+              <w:rPr>
+                <w:b w:val="0"/>
+                <w:bCs w:val="0"/>
+                <w:color w:val="000000" w:themeColor="text1"/>
+                <w:sz w:val="28"/>
+                <w:szCs w:val="28"/>
+                <w:lang w:bidi="fa-IR"/>
+              </w:rPr>
+              <w:t>ok</w:t>
+            </w:r>
+            <w:r>
+              <w:rPr>
+                <w:rFonts w:hint="cs"/>
+                <w:b w:val="0"/>
+                <w:bCs w:val="0"/>
+                <w:color w:val="000000" w:themeColor="text1"/>
+                <w:sz w:val="28"/>
+                <w:szCs w:val="28"/>
+                <w:rtl/>
+                <w:lang w:bidi="fa-IR"/>
+              </w:rPr>
+              <w:t xml:space="preserve"> را انتخاب کرده، سیستم نام را تغیر داده و صفحه آلبوم را نمایش میدهد. اگر آلبومی  با این نام وجود داشته باشد سیستم پیغامی را نمایش داده و فرم برای تغییر نام باز میشود.</w:t>
+            </w:r>
+          </w:p>
+        </w:tc>
+        <w:tc>
+          <w:tcPr>
+            <w:tcW w:w="2107" w:type="dxa"/>
+            <w:tcBorders>
+              <w:top w:val="single" w:sz="4" w:space="0" w:color="auto"/>
+              <w:left w:val="single" w:sz="4" w:space="0" w:color="auto"/>
+              <w:bottom w:val="single" w:sz="4" w:space="0" w:color="auto"/>
+              <w:right w:val="single" w:sz="4" w:space="0" w:color="auto"/>
+            </w:tcBorders>
+            <w:shd w:val="clear" w:color="auto" w:fill="08AC10"/>
+            <w:vAlign w:val="center"/>
+            <w:hideMark/>
+          </w:tcPr>
+          <w:p>
+            <w:pPr>
+              <w:jc w:val="center"/>
+              <w:cnfStyle w:val="000000010000" w:firstRow="0" w:lastRow="0" w:firstColumn="0" w:lastColumn="0" w:oddVBand="0" w:evenVBand="0" w:oddHBand="0" w:evenHBand="1" w:firstRowFirstColumn="0" w:firstRowLastColumn="0" w:lastRowFirstColumn="0" w:lastRowLastColumn="0"/>
+              <w:rPr>
+                <w:b/>
+                <w:bCs/>
+                <w:color w:val="000000" w:themeColor="text1"/>
+                <w:sz w:val="28"/>
+                <w:szCs w:val="28"/>
+              </w:rPr>
+            </w:pPr>
+            <w:r>
+              <w:rPr>
+                <w:rFonts w:hint="cs"/>
+                <w:b/>
+                <w:bCs/>
+                <w:color w:val="000000" w:themeColor="text1"/>
+                <w:sz w:val="28"/>
+                <w:szCs w:val="28"/>
+                <w:rtl/>
+              </w:rPr>
+              <w:t>شرح</w:t>
+            </w:r>
+          </w:p>
+        </w:tc>
+      </w:tr>
+      <w:tr>
+        <w:trPr>
+          <w:cnfStyle w:val="000000100000" w:firstRow="0" w:lastRow="0" w:firstColumn="0" w:lastColumn="0" w:oddVBand="0" w:evenVBand="0" w:oddHBand="1" w:evenHBand="0" w:firstRowFirstColumn="0" w:firstRowLastColumn="0" w:lastRowFirstColumn="0" w:lastRowLastColumn="0"/>
+          <w:trHeight w:val="779"/>
+        </w:trPr>
+        <w:tc>
+          <w:tcPr>
+            <w:cnfStyle w:val="001000000000" w:firstRow="0" w:lastRow="0" w:firstColumn="1" w:lastColumn="0" w:oddVBand="0" w:evenVBand="0" w:oddHBand="0" w:evenHBand="0" w:firstRowFirstColumn="0" w:firstRowLastColumn="0" w:lastRowFirstColumn="0" w:lastRowLastColumn="0"/>
+            <w:tcW w:w="7554" w:type="dxa"/>
+            <w:gridSpan w:val="2"/>
+            <w:tcBorders>
+              <w:top w:val="single" w:sz="4" w:space="0" w:color="auto"/>
+              <w:left w:val="single" w:sz="4" w:space="0" w:color="auto"/>
+              <w:bottom w:val="single" w:sz="4" w:space="0" w:color="auto"/>
+              <w:right w:val="single" w:sz="4" w:space="0" w:color="auto"/>
+            </w:tcBorders>
+            <w:shd w:val="clear" w:color="auto" w:fill="FFFFFF" w:themeFill="background1"/>
+            <w:vAlign w:val="center"/>
+          </w:tcPr>
+          <w:p>
+            <w:pPr>
+              <w:bidi/>
+              <w:jc w:val="both"/>
+              <w:rPr>
+                <w:b w:val="0"/>
+                <w:bCs w:val="0"/>
+                <w:color w:val="000000" w:themeColor="text1"/>
+                <w:sz w:val="28"/>
+                <w:szCs w:val="28"/>
+              </w:rPr>
+            </w:pPr>
+          </w:p>
+        </w:tc>
+        <w:tc>
+          <w:tcPr>
+            <w:tcW w:w="2107" w:type="dxa"/>
+            <w:tcBorders>
+              <w:top w:val="single" w:sz="4" w:space="0" w:color="auto"/>
+              <w:left w:val="single" w:sz="4" w:space="0" w:color="auto"/>
+              <w:bottom w:val="single" w:sz="4" w:space="0" w:color="auto"/>
+              <w:right w:val="single" w:sz="4" w:space="0" w:color="auto"/>
+            </w:tcBorders>
+            <w:shd w:val="clear" w:color="auto" w:fill="08AC10"/>
+            <w:vAlign w:val="center"/>
+            <w:hideMark/>
+          </w:tcPr>
+          <w:p>
+            <w:pPr>
+              <w:jc w:val="center"/>
+              <w:cnfStyle w:val="000000100000" w:firstRow="0" w:lastRow="0" w:firstColumn="0" w:lastColumn="0" w:oddVBand="0" w:evenVBand="0" w:oddHBand="1" w:evenHBand="0" w:firstRowFirstColumn="0" w:firstRowLastColumn="0" w:lastRowFirstColumn="0" w:lastRowLastColumn="0"/>
+              <w:rPr>
+                <w:b/>
+                <w:bCs/>
+                <w:color w:val="000000" w:themeColor="text1"/>
+                <w:sz w:val="28"/>
+                <w:szCs w:val="28"/>
+              </w:rPr>
+            </w:pPr>
+            <w:r>
+              <w:rPr>
+                <w:rFonts w:hint="cs"/>
+                <w:b/>
+                <w:bCs/>
+                <w:color w:val="000000" w:themeColor="text1"/>
+                <w:sz w:val="28"/>
+                <w:szCs w:val="28"/>
+                <w:rtl/>
+              </w:rPr>
+              <w:t>نیازها</w:t>
+            </w:r>
+          </w:p>
+        </w:tc>
+      </w:tr>
+      <w:tr>
+        <w:trPr>
+          <w:cnfStyle w:val="000000010000" w:firstRow="0" w:lastRow="0" w:firstColumn="0" w:lastColumn="0" w:oddVBand="0" w:evenVBand="0" w:oddHBand="0" w:evenHBand="1" w:firstRowFirstColumn="0" w:firstRowLastColumn="0" w:lastRowFirstColumn="0" w:lastRowLastColumn="0"/>
+          <w:trHeight w:val="825"/>
+        </w:trPr>
+        <w:tc>
+          <w:tcPr>
+            <w:cnfStyle w:val="001000000000" w:firstRow="0" w:lastRow="0" w:firstColumn="1" w:lastColumn="0" w:oddVBand="0" w:evenVBand="0" w:oddHBand="0" w:evenHBand="0" w:firstRowFirstColumn="0" w:firstRowLastColumn="0" w:lastRowFirstColumn="0" w:lastRowLastColumn="0"/>
+            <w:tcW w:w="4878" w:type="dxa"/>
+            <w:tcBorders>
+              <w:top w:val="single" w:sz="4" w:space="0" w:color="auto"/>
+              <w:left w:val="single" w:sz="4" w:space="0" w:color="auto"/>
+              <w:bottom w:val="single" w:sz="4" w:space="0" w:color="auto"/>
+              <w:right w:val="single" w:sz="4" w:space="0" w:color="auto"/>
+            </w:tcBorders>
+            <w:shd w:val="clear" w:color="auto" w:fill="08AC10"/>
+            <w:vAlign w:val="center"/>
+            <w:hideMark/>
+          </w:tcPr>
+          <w:p>
+            <w:pPr>
+              <w:jc w:val="center"/>
+              <w:rPr>
+                <w:sz w:val="28"/>
+                <w:szCs w:val="28"/>
+                <w:lang w:bidi="fa-IR"/>
+              </w:rPr>
+            </w:pPr>
+            <w:r>
+              <w:rPr>
+                <w:rFonts w:hint="cs"/>
+                <w:sz w:val="28"/>
+                <w:szCs w:val="28"/>
+                <w:rtl/>
+                <w:lang w:bidi="fa-IR"/>
+              </w:rPr>
+              <w:t>واکنش سیستم</w:t>
+            </w:r>
+          </w:p>
+        </w:tc>
+        <w:tc>
+          <w:tcPr>
+            <w:tcW w:w="4783" w:type="dxa"/>
+            <w:gridSpan w:val="2"/>
+            <w:tcBorders>
+              <w:top w:val="single" w:sz="4" w:space="0" w:color="auto"/>
+              <w:left w:val="single" w:sz="4" w:space="0" w:color="auto"/>
+              <w:bottom w:val="single" w:sz="4" w:space="0" w:color="auto"/>
+              <w:right w:val="single" w:sz="4" w:space="0" w:color="auto"/>
+            </w:tcBorders>
+            <w:shd w:val="clear" w:color="auto" w:fill="08AC10"/>
+            <w:vAlign w:val="center"/>
+            <w:hideMark/>
+          </w:tcPr>
+          <w:p>
+            <w:pPr>
+              <w:jc w:val="center"/>
+              <w:cnfStyle w:val="000000010000" w:firstRow="0" w:lastRow="0" w:firstColumn="0" w:lastColumn="0" w:oddVBand="0" w:evenVBand="0" w:oddHBand="0" w:evenHBand="1" w:firstRowFirstColumn="0" w:firstRowLastColumn="0" w:lastRowFirstColumn="0" w:lastRowLastColumn="0"/>
+              <w:rPr>
+                <w:b/>
+                <w:bCs/>
+                <w:color w:val="000000" w:themeColor="text1"/>
+                <w:sz w:val="28"/>
+                <w:szCs w:val="28"/>
+                <w:lang w:bidi="fa-IR"/>
+              </w:rPr>
+            </w:pPr>
+            <w:r>
+              <w:rPr>
+                <w:rFonts w:hint="cs"/>
+                <w:b/>
+                <w:bCs/>
+                <w:color w:val="000000" w:themeColor="text1"/>
+                <w:sz w:val="28"/>
+                <w:szCs w:val="28"/>
+                <w:rtl/>
+                <w:lang w:bidi="fa-IR"/>
+              </w:rPr>
+              <w:t>عمل بازیگر</w:t>
+            </w:r>
+          </w:p>
+        </w:tc>
+      </w:tr>
+      <w:tr>
+        <w:trPr>
+          <w:cnfStyle w:val="000000100000" w:firstRow="0" w:lastRow="0" w:firstColumn="0" w:lastColumn="0" w:oddVBand="0" w:evenVBand="0" w:oddHBand="1" w:evenHBand="0" w:firstRowFirstColumn="0" w:firstRowLastColumn="0" w:lastRowFirstColumn="0" w:lastRowLastColumn="0"/>
+          <w:trHeight w:val="762"/>
+        </w:trPr>
+        <w:tc>
+          <w:tcPr>
+            <w:cnfStyle w:val="001000000000" w:firstRow="0" w:lastRow="0" w:firstColumn="1" w:lastColumn="0" w:oddVBand="0" w:evenVBand="0" w:oddHBand="0" w:evenHBand="0" w:firstRowFirstColumn="0" w:firstRowLastColumn="0" w:lastRowFirstColumn="0" w:lastRowLastColumn="0"/>
+            <w:tcW w:w="4878" w:type="dxa"/>
+            <w:tcBorders>
+              <w:top w:val="single" w:sz="4" w:space="0" w:color="auto"/>
+              <w:left w:val="single" w:sz="4" w:space="0" w:color="auto"/>
+              <w:bottom w:val="single" w:sz="4" w:space="0" w:color="auto"/>
+              <w:right w:val="single" w:sz="4" w:space="0" w:color="auto"/>
+            </w:tcBorders>
+            <w:shd w:val="clear" w:color="auto" w:fill="FFFFFF" w:themeFill="background1"/>
+            <w:vAlign w:val="center"/>
+          </w:tcPr>
+          <w:p>
+            <w:pPr>
+              <w:bidi/>
+              <w:jc w:val="both"/>
+              <w:rPr>
+                <w:b w:val="0"/>
+                <w:bCs w:val="0"/>
+                <w:color w:val="000000" w:themeColor="text1"/>
+                <w:sz w:val="28"/>
+                <w:szCs w:val="28"/>
+                <w:lang w:bidi="fa-IR"/>
+              </w:rPr>
+            </w:pPr>
+          </w:p>
+        </w:tc>
+        <w:tc>
+          <w:tcPr>
+            <w:tcW w:w="4783" w:type="dxa"/>
+            <w:gridSpan w:val="2"/>
+            <w:tcBorders>
+              <w:top w:val="single" w:sz="4" w:space="0" w:color="auto"/>
+              <w:left w:val="single" w:sz="4" w:space="0" w:color="auto"/>
+              <w:bottom w:val="single" w:sz="4" w:space="0" w:color="auto"/>
+              <w:right w:val="single" w:sz="4" w:space="0" w:color="auto"/>
+            </w:tcBorders>
+            <w:shd w:val="clear" w:color="auto" w:fill="FFFFFF" w:themeFill="background1"/>
+            <w:vAlign w:val="center"/>
+            <w:hideMark/>
+          </w:tcPr>
+          <w:p>
+            <w:pPr>
+              <w:bidi/>
+              <w:jc w:val="both"/>
+              <w:cnfStyle w:val="000000100000" w:firstRow="0" w:lastRow="0" w:firstColumn="0" w:lastColumn="0" w:oddVBand="0" w:evenVBand="0" w:oddHBand="1" w:evenHBand="0" w:firstRowFirstColumn="0" w:firstRowLastColumn="0" w:lastRowFirstColumn="0" w:lastRowLastColumn="0"/>
+              <w:rPr>
+                <w:color w:val="000000" w:themeColor="text1"/>
+                <w:sz w:val="28"/>
+                <w:szCs w:val="28"/>
+                <w:rtl/>
+                <w:lang w:bidi="fa-IR"/>
+              </w:rPr>
+            </w:pPr>
+            <w:r>
+              <w:rPr>
+                <w:rFonts w:hint="cs"/>
+                <w:color w:val="000000" w:themeColor="text1"/>
+                <w:sz w:val="28"/>
+                <w:szCs w:val="28"/>
+                <w:rtl/>
+                <w:lang w:bidi="fa-IR"/>
+              </w:rPr>
+              <w:t xml:space="preserve">1.کاربر گزینه </w:t>
+            </w:r>
+            <w:r>
+              <w:rPr>
+                <w:color w:val="000000" w:themeColor="text1"/>
+                <w:sz w:val="28"/>
+                <w:szCs w:val="28"/>
+                <w:lang w:bidi="fa-IR"/>
+              </w:rPr>
+              <w:t>rename</w:t>
+            </w:r>
+            <w:r>
+              <w:rPr>
+                <w:rFonts w:hint="cs"/>
+                <w:color w:val="000000" w:themeColor="text1"/>
+                <w:sz w:val="28"/>
+                <w:szCs w:val="28"/>
+                <w:rtl/>
+                <w:lang w:bidi="fa-IR"/>
+              </w:rPr>
+              <w:t xml:space="preserve"> را انتخاب میکند.</w:t>
+            </w:r>
+          </w:p>
+        </w:tc>
+      </w:tr>
+      <w:tr>
+        <w:trPr>
+          <w:cnfStyle w:val="000000010000" w:firstRow="0" w:lastRow="0" w:firstColumn="0" w:lastColumn="0" w:oddVBand="0" w:evenVBand="0" w:oddHBand="0" w:evenHBand="1" w:firstRowFirstColumn="0" w:firstRowLastColumn="0" w:lastRowFirstColumn="0" w:lastRowLastColumn="0"/>
+          <w:trHeight w:val="762"/>
+        </w:trPr>
+        <w:tc>
+          <w:tcPr>
+            <w:cnfStyle w:val="001000000000" w:firstRow="0" w:lastRow="0" w:firstColumn="1" w:lastColumn="0" w:oddVBand="0" w:evenVBand="0" w:oddHBand="0" w:evenHBand="0" w:firstRowFirstColumn="0" w:firstRowLastColumn="0" w:lastRowFirstColumn="0" w:lastRowLastColumn="0"/>
+            <w:tcW w:w="4878" w:type="dxa"/>
+            <w:tcBorders>
+              <w:top w:val="single" w:sz="4" w:space="0" w:color="auto"/>
+              <w:left w:val="single" w:sz="4" w:space="0" w:color="auto"/>
+              <w:bottom w:val="single" w:sz="4" w:space="0" w:color="auto"/>
+              <w:right w:val="single" w:sz="4" w:space="0" w:color="auto"/>
+            </w:tcBorders>
+            <w:shd w:val="clear" w:color="auto" w:fill="FFFFFF" w:themeFill="background1"/>
+            <w:vAlign w:val="center"/>
+            <w:hideMark/>
+          </w:tcPr>
+          <w:p>
+            <w:pPr>
+              <w:bidi/>
+              <w:jc w:val="both"/>
+              <w:rPr>
+                <w:b w:val="0"/>
+                <w:bCs w:val="0"/>
+                <w:color w:val="000000" w:themeColor="text1"/>
+                <w:sz w:val="28"/>
+                <w:szCs w:val="28"/>
+                <w:lang w:bidi="fa-IR"/>
+              </w:rPr>
+            </w:pPr>
+            <w:r>
+              <w:rPr>
+                <w:rFonts w:hint="cs"/>
+                <w:b w:val="0"/>
+                <w:bCs w:val="0"/>
+                <w:sz w:val="28"/>
+                <w:szCs w:val="28"/>
+                <w:rtl/>
+                <w:lang w:bidi="fa-IR"/>
+              </w:rPr>
+              <w:t>2.سیستم فرمی برای وارد کردن نام جدید باز میکند.</w:t>
+            </w:r>
+          </w:p>
+        </w:tc>
+        <w:tc>
+          <w:tcPr>
+            <w:tcW w:w="4783" w:type="dxa"/>
+            <w:gridSpan w:val="2"/>
+            <w:tcBorders>
+              <w:top w:val="single" w:sz="4" w:space="0" w:color="auto"/>
+              <w:left w:val="single" w:sz="4" w:space="0" w:color="auto"/>
+              <w:bottom w:val="single" w:sz="4" w:space="0" w:color="auto"/>
+              <w:right w:val="single" w:sz="4" w:space="0" w:color="auto"/>
+            </w:tcBorders>
+            <w:shd w:val="clear" w:color="auto" w:fill="FFFFFF" w:themeFill="background1"/>
+            <w:vAlign w:val="center"/>
+          </w:tcPr>
+          <w:p>
+            <w:pPr>
+              <w:bidi/>
+              <w:jc w:val="both"/>
+              <w:cnfStyle w:val="000000010000" w:firstRow="0" w:lastRow="0" w:firstColumn="0" w:lastColumn="0" w:oddVBand="0" w:evenVBand="0" w:oddHBand="0" w:evenHBand="1" w:firstRowFirstColumn="0" w:firstRowLastColumn="0" w:lastRowFirstColumn="0" w:lastRowLastColumn="0"/>
+              <w:rPr>
+                <w:color w:val="000000" w:themeColor="text1"/>
+                <w:sz w:val="28"/>
+                <w:szCs w:val="28"/>
+                <w:lang w:bidi="fa-IR"/>
+              </w:rPr>
+            </w:pPr>
+          </w:p>
+        </w:tc>
+      </w:tr>
+      <w:tr>
+        <w:trPr>
+          <w:cnfStyle w:val="000000100000" w:firstRow="0" w:lastRow="0" w:firstColumn="0" w:lastColumn="0" w:oddVBand="0" w:evenVBand="0" w:oddHBand="1" w:evenHBand="0" w:firstRowFirstColumn="0" w:firstRowLastColumn="0" w:lastRowFirstColumn="0" w:lastRowLastColumn="0"/>
+          <w:trHeight w:val="762"/>
+        </w:trPr>
+        <w:tc>
+          <w:tcPr>
+            <w:cnfStyle w:val="001000000000" w:firstRow="0" w:lastRow="0" w:firstColumn="1" w:lastColumn="0" w:oddVBand="0" w:evenVBand="0" w:oddHBand="0" w:evenHBand="0" w:firstRowFirstColumn="0" w:firstRowLastColumn="0" w:lastRowFirstColumn="0" w:lastRowLastColumn="0"/>
+            <w:tcW w:w="4878" w:type="dxa"/>
+            <w:tcBorders>
+              <w:top w:val="single" w:sz="4" w:space="0" w:color="auto"/>
+              <w:left w:val="single" w:sz="4" w:space="0" w:color="auto"/>
+              <w:bottom w:val="single" w:sz="4" w:space="0" w:color="auto"/>
+              <w:right w:val="single" w:sz="4" w:space="0" w:color="auto"/>
+            </w:tcBorders>
+            <w:shd w:val="clear" w:color="auto" w:fill="FFFFFF" w:themeFill="background1"/>
+            <w:vAlign w:val="center"/>
+          </w:tcPr>
+          <w:p>
+            <w:pPr>
+              <w:bidi/>
+              <w:jc w:val="both"/>
+              <w:rPr>
+                <w:b w:val="0"/>
+                <w:bCs w:val="0"/>
+                <w:sz w:val="28"/>
+                <w:szCs w:val="28"/>
+                <w:rtl/>
+                <w:lang w:bidi="fa-IR"/>
+              </w:rPr>
+            </w:pPr>
+          </w:p>
+        </w:tc>
+        <w:tc>
+          <w:tcPr>
+            <w:tcW w:w="4783" w:type="dxa"/>
+            <w:gridSpan w:val="2"/>
+            <w:tcBorders>
+              <w:top w:val="single" w:sz="4" w:space="0" w:color="auto"/>
+              <w:left w:val="single" w:sz="4" w:space="0" w:color="auto"/>
+              <w:bottom w:val="single" w:sz="4" w:space="0" w:color="auto"/>
+              <w:right w:val="single" w:sz="4" w:space="0" w:color="auto"/>
+            </w:tcBorders>
+            <w:shd w:val="clear" w:color="auto" w:fill="FFFFFF" w:themeFill="background1"/>
+            <w:vAlign w:val="center"/>
+          </w:tcPr>
+          <w:p>
+            <w:pPr>
+              <w:bidi/>
+              <w:jc w:val="both"/>
+              <w:cnfStyle w:val="000000100000" w:firstRow="0" w:lastRow="0" w:firstColumn="0" w:lastColumn="0" w:oddVBand="0" w:evenVBand="0" w:oddHBand="1" w:evenHBand="0" w:firstRowFirstColumn="0" w:firstRowLastColumn="0" w:lastRowFirstColumn="0" w:lastRowLastColumn="0"/>
+              <w:rPr>
+                <w:color w:val="000000" w:themeColor="text1"/>
+                <w:sz w:val="28"/>
+                <w:szCs w:val="28"/>
+                <w:rtl/>
+                <w:lang w:bidi="fa-IR"/>
+              </w:rPr>
+            </w:pPr>
+            <w:r>
+              <w:rPr>
+                <w:rFonts w:hint="cs"/>
+                <w:color w:val="000000" w:themeColor="text1"/>
+                <w:sz w:val="28"/>
+                <w:szCs w:val="28"/>
+                <w:rtl/>
+                <w:lang w:bidi="fa-IR"/>
+              </w:rPr>
+              <w:t xml:space="preserve">3. کاربر نام جدید را وارد کرده و </w:t>
+            </w:r>
+            <w:r>
+              <w:rPr>
+                <w:color w:val="000000" w:themeColor="text1"/>
+                <w:sz w:val="28"/>
+                <w:szCs w:val="28"/>
+                <w:lang w:bidi="fa-IR"/>
+              </w:rPr>
+              <w:t>ok</w:t>
+            </w:r>
+            <w:r>
+              <w:rPr>
+                <w:rFonts w:hint="cs"/>
+                <w:color w:val="000000" w:themeColor="text1"/>
+                <w:sz w:val="28"/>
+                <w:szCs w:val="28"/>
+                <w:rtl/>
+                <w:lang w:bidi="fa-IR"/>
+              </w:rPr>
+              <w:t xml:space="preserve"> را انتخاب کرده.</w:t>
+            </w:r>
+          </w:p>
+        </w:tc>
+      </w:tr>
+      <w:tr>
+        <w:trPr>
+          <w:cnfStyle w:val="000000010000" w:firstRow="0" w:lastRow="0" w:firstColumn="0" w:lastColumn="0" w:oddVBand="0" w:evenVBand="0" w:oddHBand="0" w:evenHBand="1" w:firstRowFirstColumn="0" w:firstRowLastColumn="0" w:lastRowFirstColumn="0" w:lastRowLastColumn="0"/>
+          <w:trHeight w:val="762"/>
+        </w:trPr>
+        <w:tc>
+          <w:tcPr>
+            <w:cnfStyle w:val="001000000000" w:firstRow="0" w:lastRow="0" w:firstColumn="1" w:lastColumn="0" w:oddVBand="0" w:evenVBand="0" w:oddHBand="0" w:evenHBand="0" w:firstRowFirstColumn="0" w:firstRowLastColumn="0" w:lastRowFirstColumn="0" w:lastRowLastColumn="0"/>
+            <w:tcW w:w="4878" w:type="dxa"/>
+            <w:tcBorders>
+              <w:top w:val="single" w:sz="4" w:space="0" w:color="auto"/>
+              <w:left w:val="single" w:sz="4" w:space="0" w:color="auto"/>
+              <w:bottom w:val="single" w:sz="4" w:space="0" w:color="auto"/>
+              <w:right w:val="single" w:sz="4" w:space="0" w:color="auto"/>
+            </w:tcBorders>
+            <w:shd w:val="clear" w:color="auto" w:fill="FFFFFF" w:themeFill="background1"/>
+            <w:vAlign w:val="center"/>
+          </w:tcPr>
+          <w:p>
+            <w:pPr>
+              <w:bidi/>
+              <w:jc w:val="both"/>
+              <w:rPr>
+                <w:b w:val="0"/>
+                <w:bCs w:val="0"/>
+                <w:sz w:val="28"/>
+                <w:szCs w:val="28"/>
+                <w:rtl/>
+                <w:lang w:bidi="fa-IR"/>
+              </w:rPr>
+            </w:pPr>
+            <w:r>
+              <w:rPr>
+                <w:rFonts w:hint="cs"/>
+                <w:b w:val="0"/>
+                <w:bCs w:val="0"/>
+                <w:sz w:val="28"/>
+                <w:szCs w:val="28"/>
+                <w:rtl/>
+                <w:lang w:bidi="fa-IR"/>
+              </w:rPr>
+              <w:t>4. سیستم نام آلبوم را تغییر داده و آلبوم را نمایش میدهد.</w:t>
+            </w:r>
+          </w:p>
+        </w:tc>
+        <w:tc>
+          <w:tcPr>
+            <w:tcW w:w="4783" w:type="dxa"/>
+            <w:gridSpan w:val="2"/>
+            <w:tcBorders>
+              <w:top w:val="single" w:sz="4" w:space="0" w:color="auto"/>
+              <w:left w:val="single" w:sz="4" w:space="0" w:color="auto"/>
+              <w:bottom w:val="single" w:sz="4" w:space="0" w:color="auto"/>
+              <w:right w:val="single" w:sz="4" w:space="0" w:color="auto"/>
+            </w:tcBorders>
+            <w:shd w:val="clear" w:color="auto" w:fill="FFFFFF" w:themeFill="background1"/>
+            <w:vAlign w:val="center"/>
+          </w:tcPr>
+          <w:p>
+            <w:pPr>
+              <w:bidi/>
+              <w:jc w:val="both"/>
+              <w:cnfStyle w:val="000000010000" w:firstRow="0" w:lastRow="0" w:firstColumn="0" w:lastColumn="0" w:oddVBand="0" w:evenVBand="0" w:oddHBand="0" w:evenHBand="1" w:firstRowFirstColumn="0" w:firstRowLastColumn="0" w:lastRowFirstColumn="0" w:lastRowLastColumn="0"/>
+              <w:rPr>
+                <w:color w:val="000000" w:themeColor="text1"/>
+                <w:sz w:val="28"/>
+                <w:szCs w:val="28"/>
+                <w:rtl/>
+                <w:lang w:bidi="fa-IR"/>
+              </w:rPr>
+            </w:pPr>
+          </w:p>
+        </w:tc>
+      </w:tr>
+    </w:tbl>
+    <w:p>
+      <w:pPr>
+        <w:bidi/>
+        <w:rPr>
+          <w:sz w:val="28"/>
+          <w:szCs w:val="28"/>
+          <w:lang w:bidi="fa-IR"/>
+        </w:rPr>
+      </w:pPr>
+    </w:p>
+    <w:p>
+      <w:pPr>
+        <w:bidi/>
+        <w:rPr>
+          <w:sz w:val="28"/>
+          <w:szCs w:val="28"/>
+          <w:rtl/>
+          <w:lang w:bidi="fa-IR"/>
+        </w:rPr>
+      </w:pPr>
+    </w:p>
+    <w:tbl>
+      <w:tblPr>
+        <w:tblStyle w:val="TableGrid"/>
+        <w:bidiVisual/>
+        <w:tblW w:w="0" w:type="auto"/>
+        <w:tblLook w:val="04A0" w:firstRow="1" w:lastRow="0" w:firstColumn="1" w:lastColumn="0" w:noHBand="0" w:noVBand="1"/>
+      </w:tblPr>
+      <w:tblGrid>
+        <w:gridCol w:w="4621"/>
+        <w:gridCol w:w="4621"/>
+      </w:tblGrid>
+      <w:tr>
+        <w:trPr>
+          <w:gridAfter w:val="1"/>
+          <w:wAfter w:w="4621" w:type="dxa"/>
+        </w:trPr>
+        <w:tc>
+          <w:tcPr>
+            <w:tcW w:w="4621" w:type="dxa"/>
+            <w:tcBorders>
+              <w:top w:val="single" w:sz="4" w:space="0" w:color="auto"/>
+              <w:left w:val="single" w:sz="4" w:space="0" w:color="auto"/>
+              <w:bottom w:val="single" w:sz="4" w:space="0" w:color="auto"/>
+              <w:right w:val="single" w:sz="4" w:space="0" w:color="auto"/>
+            </w:tcBorders>
+            <w:shd w:val="clear" w:color="auto" w:fill="08AC10"/>
+            <w:vAlign w:val="center"/>
+            <w:hideMark/>
+          </w:tcPr>
+          <w:p>
+            <w:pPr>
+              <w:bidi/>
+              <w:jc w:val="center"/>
+              <w:rPr>
+                <w:b/>
+                <w:bCs/>
+                <w:sz w:val="28"/>
+                <w:szCs w:val="28"/>
+              </w:rPr>
+            </w:pPr>
+            <w:r>
+              <w:rPr>
+                <w:rFonts w:hint="cs"/>
+                <w:b/>
+                <w:bCs/>
+                <w:sz w:val="28"/>
+                <w:szCs w:val="28"/>
+                <w:rtl/>
+              </w:rPr>
+              <w:lastRenderedPageBreak/>
+              <w:t>موارد دیگر</w:t>
+            </w:r>
+          </w:p>
+        </w:tc>
+      </w:tr>
+      <w:tr>
+        <w:tc>
+          <w:tcPr>
+            <w:tcW w:w="4621" w:type="dxa"/>
+            <w:tcBorders>
+              <w:top w:val="single" w:sz="4" w:space="0" w:color="auto"/>
+              <w:left w:val="single" w:sz="4" w:space="0" w:color="auto"/>
+              <w:bottom w:val="single" w:sz="4" w:space="0" w:color="auto"/>
+              <w:right w:val="single" w:sz="4" w:space="0" w:color="auto"/>
+            </w:tcBorders>
+            <w:vAlign w:val="center"/>
+          </w:tcPr>
+          <w:p>
+            <w:pPr>
+              <w:bidi/>
+              <w:jc w:val="center"/>
+              <w:rPr>
+                <w:sz w:val="28"/>
+                <w:szCs w:val="28"/>
+              </w:rPr>
+            </w:pPr>
+            <w:r>
+              <w:rPr>
+                <w:rFonts w:hint="cs"/>
+                <w:sz w:val="28"/>
+                <w:szCs w:val="28"/>
+                <w:rtl/>
+              </w:rPr>
+              <w:t>بند</w:t>
+            </w:r>
+            <w:r>
+              <w:rPr>
+                <w:rFonts w:hint="cs"/>
+                <w:sz w:val="28"/>
+                <w:szCs w:val="28"/>
+                <w:rtl/>
+              </w:rPr>
+              <w:t>4</w:t>
+            </w:r>
+          </w:p>
+        </w:tc>
+        <w:tc>
+          <w:tcPr>
+            <w:tcW w:w="4621" w:type="dxa"/>
+            <w:tcBorders>
+              <w:top w:val="single" w:sz="4" w:space="0" w:color="auto"/>
+              <w:left w:val="single" w:sz="4" w:space="0" w:color="auto"/>
+              <w:bottom w:val="single" w:sz="4" w:space="0" w:color="auto"/>
+              <w:right w:val="single" w:sz="4" w:space="0" w:color="auto"/>
+            </w:tcBorders>
+          </w:tcPr>
+          <w:p>
+            <w:pPr>
+              <w:bidi/>
+              <w:jc w:val="lowKashida"/>
+              <w:rPr>
+                <w:sz w:val="28"/>
+                <w:szCs w:val="28"/>
+                <w:rtl/>
+                <w:lang w:bidi="fa-IR"/>
+              </w:rPr>
+            </w:pPr>
+            <w:r>
+              <w:rPr>
+                <w:rFonts w:hint="cs"/>
+                <w:sz w:val="28"/>
+                <w:szCs w:val="28"/>
+                <w:rtl/>
+                <w:lang w:bidi="fa-IR"/>
+              </w:rPr>
+              <w:t>اگر نامی که کاربر وارد میکند با نام یکی در از البومهایش مثل هم باشد سیستم پیغامی را نمایش میدهد و فرم را دوباره نمایش میدهد.</w:t>
+            </w:r>
+          </w:p>
+        </w:tc>
+      </w:tr>
+    </w:tbl>
+    <w:p>
+      <w:pPr>
+        <w:bidi/>
+        <w:rPr>
+          <w:sz w:val="28"/>
+          <w:szCs w:val="28"/>
+          <w:rtl/>
+          <w:lang w:bidi="fa-IR"/>
+        </w:rPr>
+      </w:pPr>
+    </w:p>
+    <w:p>
+      <w:pPr>
+        <w:bidi/>
+        <w:rPr>
+          <w:sz w:val="28"/>
+          <w:szCs w:val="28"/>
+          <w:rtl/>
+          <w:lang w:bidi="fa-IR"/>
+        </w:rPr>
+      </w:pPr>
+    </w:p>
+    <w:p>
+      <w:pPr>
+        <w:bidi/>
+        <w:rPr>
+          <w:sz w:val="28"/>
+          <w:szCs w:val="28"/>
+          <w:rtl/>
+          <w:lang w:bidi="fa-IR"/>
+        </w:rPr>
+      </w:pPr>
+    </w:p>
+    <w:p>
+      <w:pPr>
+        <w:bidi/>
+        <w:rPr>
+          <w:sz w:val="28"/>
+          <w:szCs w:val="28"/>
+          <w:rtl/>
+          <w:lang w:bidi="fa-IR"/>
+        </w:rPr>
+      </w:pPr>
+    </w:p>
+    <w:p>
+      <w:pPr>
+        <w:bidi/>
+        <w:rPr>
+          <w:sz w:val="28"/>
+          <w:szCs w:val="28"/>
+          <w:rtl/>
+          <w:lang w:bidi="fa-IR"/>
+        </w:rPr>
+      </w:pPr>
+    </w:p>
+    <w:p>
+      <w:pPr>
+        <w:bidi/>
+        <w:rPr>
+          <w:sz w:val="28"/>
+          <w:szCs w:val="28"/>
+          <w:rtl/>
+          <w:lang w:bidi="fa-IR"/>
+        </w:rPr>
+      </w:pPr>
+    </w:p>
+    <w:p>
+      <w:pPr>
+        <w:bidi/>
+        <w:rPr>
+          <w:sz w:val="28"/>
+          <w:szCs w:val="28"/>
+          <w:rtl/>
+          <w:lang w:bidi="fa-IR"/>
+        </w:rPr>
+      </w:pPr>
+    </w:p>
+    <w:p>
+      <w:pPr>
+        <w:bidi/>
+        <w:rPr>
+          <w:sz w:val="28"/>
+          <w:szCs w:val="28"/>
+          <w:rtl/>
+          <w:lang w:bidi="fa-IR"/>
+        </w:rPr>
+      </w:pPr>
+    </w:p>
+    <w:p>
+      <w:pPr>
+        <w:bidi/>
+        <w:rPr>
+          <w:sz w:val="28"/>
+          <w:szCs w:val="28"/>
+          <w:rtl/>
+          <w:lang w:bidi="fa-IR"/>
+        </w:rPr>
+      </w:pPr>
+    </w:p>
+    <w:p>
+      <w:pPr>
+        <w:bidi/>
+        <w:rPr>
+          <w:sz w:val="28"/>
+          <w:szCs w:val="28"/>
+          <w:rtl/>
+          <w:lang w:bidi="fa-IR"/>
+        </w:rPr>
+      </w:pPr>
+    </w:p>
+    <w:p>
+      <w:pPr>
+        <w:bidi/>
+        <w:rPr>
+          <w:sz w:val="28"/>
+          <w:szCs w:val="28"/>
+          <w:rtl/>
+          <w:lang w:bidi="fa-IR"/>
+        </w:rPr>
+      </w:pPr>
+    </w:p>
+    <w:p>
+      <w:pPr>
+        <w:bidi/>
+        <w:rPr>
+          <w:sz w:val="28"/>
+          <w:szCs w:val="28"/>
+          <w:rtl/>
+          <w:lang w:bidi="fa-IR"/>
+        </w:rPr>
+      </w:pPr>
+    </w:p>
+    <w:p>
+      <w:pPr>
+        <w:bidi/>
+        <w:rPr>
+          <w:sz w:val="28"/>
+          <w:szCs w:val="28"/>
+          <w:rtl/>
+          <w:lang w:bidi="fa-IR"/>
+        </w:rPr>
+      </w:pPr>
+    </w:p>
+    <w:p>
+      <w:pPr>
+        <w:bidi/>
+        <w:rPr>
+          <w:sz w:val="28"/>
+          <w:szCs w:val="28"/>
+          <w:rtl/>
+          <w:lang w:bidi="fa-IR"/>
+        </w:rPr>
+      </w:pPr>
+    </w:p>
+    <w:p>
+      <w:pPr>
+        <w:bidi/>
+        <w:rPr>
+          <w:sz w:val="28"/>
+          <w:szCs w:val="28"/>
+          <w:rtl/>
+          <w:lang w:bidi="fa-IR"/>
+        </w:rPr>
+      </w:pPr>
+    </w:p>
+    <w:p>
+      <w:pPr>
+        <w:tabs>
+          <w:tab w:val="right" w:pos="9360"/>
+        </w:tabs>
+        <w:jc w:val="right"/>
+        <w:rPr>
+          <w:color w:val="365F91" w:themeColor="accent1" w:themeShade="BF"/>
+          <w:sz w:val="28"/>
+          <w:szCs w:val="28"/>
+          <w:rtl/>
+          <w:lang w:bidi="fa-IR"/>
+        </w:rPr>
+      </w:pPr>
+    </w:p>
+    <w:tbl>
+      <w:tblPr>
+        <w:tblStyle w:val="MediumShading1-Accent2"/>
+        <w:tblpPr w:leftFromText="180" w:rightFromText="180" w:horzAnchor="margin" w:tblpY="810"/>
+        <w:tblW w:w="9661" w:type="dxa"/>
+        <w:tblBorders>
+          <w:top w:val="single" w:sz="4" w:space="0" w:color="auto"/>
+          <w:left w:val="single" w:sz="4" w:space="0" w:color="auto"/>
+          <w:bottom w:val="single" w:sz="4" w:space="0" w:color="auto"/>
+          <w:right w:val="single" w:sz="4" w:space="0" w:color="auto"/>
+          <w:insideH w:val="single" w:sz="4" w:space="0" w:color="auto"/>
+          <w:insideV w:val="single" w:sz="4" w:space="0" w:color="auto"/>
+        </w:tblBorders>
+        <w:tblLook w:val="04A0" w:firstRow="1" w:lastRow="0" w:firstColumn="1" w:lastColumn="0" w:noHBand="0" w:noVBand="1"/>
+      </w:tblPr>
+      <w:tblGrid>
+        <w:gridCol w:w="4878"/>
+        <w:gridCol w:w="2676"/>
+        <w:gridCol w:w="2107"/>
+      </w:tblGrid>
+      <w:tr>
+        <w:trPr>
+          <w:cnfStyle w:val="100000000000" w:firstRow="1" w:lastRow="0" w:firstColumn="0" w:lastColumn="0" w:oddVBand="0" w:evenVBand="0" w:oddHBand="0" w:evenHBand="0" w:firstRowFirstColumn="0" w:firstRowLastColumn="0" w:lastRowFirstColumn="0" w:lastRowLastColumn="0"/>
+          <w:trHeight w:val="779"/>
+        </w:trPr>
+        <w:tc>
+          <w:tcPr>
+            <w:cnfStyle w:val="001000000000" w:firstRow="0" w:lastRow="0" w:firstColumn="1" w:lastColumn="0" w:oddVBand="0" w:evenVBand="0" w:oddHBand="0" w:evenHBand="0" w:firstRowFirstColumn="0" w:firstRowLastColumn="0" w:lastRowFirstColumn="0" w:lastRowLastColumn="0"/>
+            <w:tcW w:w="7554" w:type="dxa"/>
+            <w:gridSpan w:val="2"/>
+            <w:tcBorders>
+              <w:top w:val="single" w:sz="4" w:space="0" w:color="auto"/>
+              <w:left w:val="single" w:sz="4" w:space="0" w:color="auto"/>
+              <w:bottom w:val="single" w:sz="4" w:space="0" w:color="auto"/>
+              <w:right w:val="single" w:sz="4" w:space="0" w:color="auto"/>
+            </w:tcBorders>
+            <w:shd w:val="clear" w:color="auto" w:fill="FFFFFF" w:themeFill="background1"/>
+            <w:vAlign w:val="center"/>
+            <w:hideMark/>
+          </w:tcPr>
+          <w:p>
+            <w:pPr>
+              <w:tabs>
+                <w:tab w:val="right" w:pos="9360"/>
+              </w:tabs>
+              <w:jc w:val="right"/>
+              <w:rPr>
+                <w:b w:val="0"/>
+                <w:bCs w:val="0"/>
+                <w:color w:val="0D0D0D" w:themeColor="text1" w:themeTint="F2"/>
+                <w:sz w:val="28"/>
+                <w:szCs w:val="28"/>
+                <w:rtl/>
+                <w:lang w:bidi="fa-IR"/>
+              </w:rPr>
+            </w:pPr>
+            <w:r>
+              <w:rPr>
+                <w:rFonts w:hint="cs"/>
+                <w:b w:val="0"/>
+                <w:bCs w:val="0"/>
+                <w:color w:val="0D0D0D" w:themeColor="text1" w:themeTint="F2"/>
+                <w:sz w:val="28"/>
+                <w:szCs w:val="28"/>
+                <w:rtl/>
+                <w:lang w:bidi="fa-IR"/>
+              </w:rPr>
+              <w:lastRenderedPageBreak/>
+              <w:t>حذف</w:t>
+            </w:r>
+            <w:r>
+              <w:rPr>
+                <w:rFonts w:hint="cs"/>
+                <w:b w:val="0"/>
+                <w:bCs w:val="0"/>
+                <w:color w:val="0D0D0D" w:themeColor="text1" w:themeTint="F2"/>
+                <w:sz w:val="28"/>
+                <w:szCs w:val="28"/>
+                <w:rtl/>
+                <w:lang w:bidi="fa-IR"/>
+              </w:rPr>
+              <w:t xml:space="preserve"> آلبوم</w:t>
+            </w:r>
+          </w:p>
+          <w:p>
+            <w:pPr>
+              <w:bidi/>
+              <w:jc w:val="both"/>
+              <w:rPr>
+                <w:b w:val="0"/>
+                <w:bCs w:val="0"/>
+                <w:color w:val="000000" w:themeColor="text1"/>
+                <w:sz w:val="28"/>
+                <w:szCs w:val="28"/>
+              </w:rPr>
+            </w:pPr>
+          </w:p>
+        </w:tc>
+        <w:tc>
+          <w:tcPr>
+            <w:tcW w:w="2107" w:type="dxa"/>
+            <w:tcBorders>
+              <w:top w:val="single" w:sz="4" w:space="0" w:color="auto"/>
+              <w:left w:val="single" w:sz="4" w:space="0" w:color="auto"/>
+              <w:bottom w:val="single" w:sz="4" w:space="0" w:color="auto"/>
+              <w:right w:val="single" w:sz="4" w:space="0" w:color="auto"/>
+            </w:tcBorders>
+            <w:shd w:val="clear" w:color="auto" w:fill="08AC10"/>
+            <w:vAlign w:val="center"/>
+            <w:hideMark/>
+          </w:tcPr>
+          <w:p>
+            <w:pPr>
+              <w:jc w:val="center"/>
+              <w:cnfStyle w:val="100000000000" w:firstRow="1" w:lastRow="0" w:firstColumn="0" w:lastColumn="0" w:oddVBand="0" w:evenVBand="0" w:oddHBand="0" w:evenHBand="0" w:firstRowFirstColumn="0" w:firstRowLastColumn="0" w:lastRowFirstColumn="0" w:lastRowLastColumn="0"/>
+              <w:rPr>
+                <w:color w:val="000000" w:themeColor="text1"/>
+                <w:sz w:val="28"/>
+                <w:szCs w:val="28"/>
+                <w:lang w:bidi="fa-IR"/>
+              </w:rPr>
+            </w:pPr>
+            <w:r>
+              <w:rPr>
+                <w:rFonts w:hint="cs"/>
+                <w:color w:val="000000" w:themeColor="text1"/>
+                <w:sz w:val="28"/>
+                <w:szCs w:val="28"/>
+                <w:rtl/>
+                <w:lang w:bidi="fa-IR"/>
+              </w:rPr>
+              <w:t>کارخواست</w:t>
+            </w:r>
+          </w:p>
+        </w:tc>
+      </w:tr>
+      <w:tr>
+        <w:trPr>
+          <w:cnfStyle w:val="000000100000" w:firstRow="0" w:lastRow="0" w:firstColumn="0" w:lastColumn="0" w:oddVBand="0" w:evenVBand="0" w:oddHBand="1" w:evenHBand="0" w:firstRowFirstColumn="0" w:firstRowLastColumn="0" w:lastRowFirstColumn="0" w:lastRowLastColumn="0"/>
+          <w:trHeight w:val="779"/>
+        </w:trPr>
+        <w:tc>
+          <w:tcPr>
+            <w:cnfStyle w:val="001000000000" w:firstRow="0" w:lastRow="0" w:firstColumn="1" w:lastColumn="0" w:oddVBand="0" w:evenVBand="0" w:oddHBand="0" w:evenHBand="0" w:firstRowFirstColumn="0" w:firstRowLastColumn="0" w:lastRowFirstColumn="0" w:lastRowLastColumn="0"/>
+            <w:tcW w:w="7554" w:type="dxa"/>
+            <w:gridSpan w:val="2"/>
+            <w:tcBorders>
+              <w:top w:val="single" w:sz="4" w:space="0" w:color="auto"/>
+              <w:left w:val="single" w:sz="4" w:space="0" w:color="auto"/>
+              <w:bottom w:val="single" w:sz="4" w:space="0" w:color="auto"/>
+              <w:right w:val="single" w:sz="4" w:space="0" w:color="auto"/>
+            </w:tcBorders>
+            <w:shd w:val="clear" w:color="auto" w:fill="FFFFFF" w:themeFill="background1"/>
+            <w:vAlign w:val="center"/>
+            <w:hideMark/>
+          </w:tcPr>
+          <w:p>
+            <w:pPr>
+              <w:bidi/>
+              <w:jc w:val="both"/>
+              <w:rPr>
+                <w:b w:val="0"/>
+                <w:bCs w:val="0"/>
+                <w:color w:val="000000" w:themeColor="text1"/>
+                <w:sz w:val="28"/>
+                <w:szCs w:val="28"/>
+                <w:lang w:bidi="fa-IR"/>
+              </w:rPr>
+            </w:pPr>
+            <w:r>
+              <w:rPr>
+                <w:rFonts w:hint="cs"/>
+                <w:b w:val="0"/>
+                <w:bCs w:val="0"/>
+                <w:color w:val="000000" w:themeColor="text1"/>
+                <w:sz w:val="28"/>
+                <w:szCs w:val="28"/>
+                <w:rtl/>
+              </w:rPr>
+              <w:t xml:space="preserve">کاربر </w:t>
+            </w:r>
+            <w:r>
+              <w:rPr>
+                <w:rFonts w:hint="cs"/>
+                <w:b w:val="0"/>
+                <w:bCs w:val="0"/>
+                <w:color w:val="000000" w:themeColor="text1"/>
+                <w:sz w:val="28"/>
+                <w:szCs w:val="28"/>
+                <w:rtl/>
+                <w:lang w:bidi="fa-IR"/>
+              </w:rPr>
+              <w:t>دارای حساب کاربری</w:t>
+            </w:r>
+          </w:p>
+        </w:tc>
+        <w:tc>
+          <w:tcPr>
+            <w:tcW w:w="2107" w:type="dxa"/>
+            <w:tcBorders>
+              <w:top w:val="single" w:sz="4" w:space="0" w:color="auto"/>
+              <w:left w:val="single" w:sz="4" w:space="0" w:color="auto"/>
+              <w:bottom w:val="single" w:sz="4" w:space="0" w:color="auto"/>
+              <w:right w:val="single" w:sz="4" w:space="0" w:color="auto"/>
+            </w:tcBorders>
+            <w:shd w:val="clear" w:color="auto" w:fill="08AC10"/>
+            <w:vAlign w:val="center"/>
+            <w:hideMark/>
+          </w:tcPr>
+          <w:p>
+            <w:pPr>
+              <w:jc w:val="center"/>
+              <w:cnfStyle w:val="000000100000" w:firstRow="0" w:lastRow="0" w:firstColumn="0" w:lastColumn="0" w:oddVBand="0" w:evenVBand="0" w:oddHBand="1" w:evenHBand="0" w:firstRowFirstColumn="0" w:firstRowLastColumn="0" w:lastRowFirstColumn="0" w:lastRowLastColumn="0"/>
+              <w:rPr>
+                <w:b/>
+                <w:bCs/>
+                <w:color w:val="000000" w:themeColor="text1"/>
+                <w:sz w:val="28"/>
+                <w:szCs w:val="28"/>
+              </w:rPr>
+            </w:pPr>
+            <w:r>
+              <w:rPr>
+                <w:rFonts w:hint="cs"/>
+                <w:b/>
+                <w:bCs/>
+                <w:color w:val="000000" w:themeColor="text1"/>
+                <w:sz w:val="28"/>
+                <w:szCs w:val="28"/>
+                <w:rtl/>
+              </w:rPr>
+              <w:t>بازیگر</w:t>
+            </w:r>
+          </w:p>
+        </w:tc>
+      </w:tr>
+      <w:tr>
+        <w:trPr>
+          <w:cnfStyle w:val="000000010000" w:firstRow="0" w:lastRow="0" w:firstColumn="0" w:lastColumn="0" w:oddVBand="0" w:evenVBand="0" w:oddHBand="0" w:evenHBand="1" w:firstRowFirstColumn="0" w:firstRowLastColumn="0" w:lastRowFirstColumn="0" w:lastRowLastColumn="0"/>
+          <w:trHeight w:val="779"/>
+        </w:trPr>
+        <w:tc>
+          <w:tcPr>
+            <w:cnfStyle w:val="001000000000" w:firstRow="0" w:lastRow="0" w:firstColumn="1" w:lastColumn="0" w:oddVBand="0" w:evenVBand="0" w:oddHBand="0" w:evenHBand="0" w:firstRowFirstColumn="0" w:firstRowLastColumn="0" w:lastRowFirstColumn="0" w:lastRowLastColumn="0"/>
+            <w:tcW w:w="7554" w:type="dxa"/>
+            <w:gridSpan w:val="2"/>
+            <w:tcBorders>
+              <w:top w:val="single" w:sz="4" w:space="0" w:color="auto"/>
+              <w:left w:val="single" w:sz="4" w:space="0" w:color="auto"/>
+              <w:bottom w:val="single" w:sz="4" w:space="0" w:color="auto"/>
+              <w:right w:val="single" w:sz="4" w:space="0" w:color="auto"/>
+            </w:tcBorders>
+            <w:shd w:val="clear" w:color="auto" w:fill="FFFFFF" w:themeFill="background1"/>
+            <w:vAlign w:val="center"/>
+            <w:hideMark/>
+          </w:tcPr>
+          <w:p>
+            <w:pPr>
+              <w:bidi/>
+              <w:jc w:val="both"/>
+              <w:rPr>
+                <w:b w:val="0"/>
+                <w:bCs w:val="0"/>
+                <w:color w:val="000000" w:themeColor="text1"/>
+                <w:sz w:val="28"/>
+                <w:szCs w:val="28"/>
+              </w:rPr>
+            </w:pPr>
+            <w:r>
+              <w:rPr>
+                <w:rFonts w:hint="cs"/>
+                <w:b w:val="0"/>
+                <w:bCs w:val="0"/>
+                <w:color w:val="000000" w:themeColor="text1"/>
+                <w:sz w:val="28"/>
+                <w:szCs w:val="28"/>
+                <w:rtl/>
+              </w:rPr>
+              <w:t>اصلی</w:t>
+            </w:r>
+          </w:p>
+        </w:tc>
+        <w:tc>
+          <w:tcPr>
+            <w:tcW w:w="2107" w:type="dxa"/>
+            <w:tcBorders>
+              <w:top w:val="single" w:sz="4" w:space="0" w:color="auto"/>
+              <w:left w:val="single" w:sz="4" w:space="0" w:color="auto"/>
+              <w:bottom w:val="single" w:sz="4" w:space="0" w:color="auto"/>
+              <w:right w:val="single" w:sz="4" w:space="0" w:color="auto"/>
+            </w:tcBorders>
+            <w:shd w:val="clear" w:color="auto" w:fill="08AC10"/>
+            <w:vAlign w:val="center"/>
+            <w:hideMark/>
+          </w:tcPr>
+          <w:p>
+            <w:pPr>
+              <w:jc w:val="center"/>
+              <w:cnfStyle w:val="000000010000" w:firstRow="0" w:lastRow="0" w:firstColumn="0" w:lastColumn="0" w:oddVBand="0" w:evenVBand="0" w:oddHBand="0" w:evenHBand="1" w:firstRowFirstColumn="0" w:firstRowLastColumn="0" w:lastRowFirstColumn="0" w:lastRowLastColumn="0"/>
+              <w:rPr>
+                <w:b/>
+                <w:bCs/>
+                <w:color w:val="000000" w:themeColor="text1"/>
+                <w:sz w:val="28"/>
+                <w:szCs w:val="28"/>
+              </w:rPr>
+            </w:pPr>
+            <w:r>
+              <w:rPr>
+                <w:rFonts w:hint="cs"/>
+                <w:b/>
+                <w:bCs/>
+                <w:color w:val="000000" w:themeColor="text1"/>
+                <w:sz w:val="28"/>
+                <w:szCs w:val="28"/>
+                <w:rtl/>
+              </w:rPr>
+              <w:t>نوع</w:t>
+            </w:r>
+          </w:p>
+        </w:tc>
+      </w:tr>
+      <w:tr>
+        <w:trPr>
+          <w:cnfStyle w:val="000000100000" w:firstRow="0" w:lastRow="0" w:firstColumn="0" w:lastColumn="0" w:oddVBand="0" w:evenVBand="0" w:oddHBand="1" w:evenHBand="0" w:firstRowFirstColumn="0" w:firstRowLastColumn="0" w:lastRowFirstColumn="0" w:lastRowLastColumn="0"/>
+          <w:trHeight w:val="779"/>
+        </w:trPr>
+        <w:tc>
+          <w:tcPr>
+            <w:cnfStyle w:val="001000000000" w:firstRow="0" w:lastRow="0" w:firstColumn="1" w:lastColumn="0" w:oddVBand="0" w:evenVBand="0" w:oddHBand="0" w:evenHBand="0" w:firstRowFirstColumn="0" w:firstRowLastColumn="0" w:lastRowFirstColumn="0" w:lastRowLastColumn="0"/>
+            <w:tcW w:w="7554" w:type="dxa"/>
+            <w:gridSpan w:val="2"/>
+            <w:tcBorders>
+              <w:top w:val="single" w:sz="4" w:space="0" w:color="auto"/>
+              <w:left w:val="single" w:sz="4" w:space="0" w:color="auto"/>
+              <w:bottom w:val="single" w:sz="4" w:space="0" w:color="auto"/>
+              <w:right w:val="single" w:sz="4" w:space="0" w:color="auto"/>
+            </w:tcBorders>
+            <w:shd w:val="clear" w:color="auto" w:fill="FFFFFF" w:themeFill="background1"/>
+            <w:vAlign w:val="center"/>
+            <w:hideMark/>
+          </w:tcPr>
+          <w:p>
+            <w:pPr>
+              <w:bidi/>
+              <w:jc w:val="both"/>
+              <w:rPr>
+                <w:b w:val="0"/>
+                <w:bCs w:val="0"/>
+                <w:color w:val="000000" w:themeColor="text1"/>
+                <w:sz w:val="28"/>
+                <w:szCs w:val="28"/>
+              </w:rPr>
+            </w:pPr>
+            <w:r>
+              <w:rPr>
+                <w:rFonts w:hint="cs"/>
+                <w:b w:val="0"/>
+                <w:bCs w:val="0"/>
+                <w:color w:val="000000" w:themeColor="text1"/>
+                <w:sz w:val="28"/>
+                <w:szCs w:val="28"/>
+                <w:rtl/>
+              </w:rPr>
+              <w:t>حذف آلبوم</w:t>
+            </w:r>
+          </w:p>
+        </w:tc>
+        <w:tc>
+          <w:tcPr>
+            <w:tcW w:w="2107" w:type="dxa"/>
+            <w:tcBorders>
+              <w:top w:val="single" w:sz="4" w:space="0" w:color="auto"/>
+              <w:left w:val="single" w:sz="4" w:space="0" w:color="auto"/>
+              <w:bottom w:val="single" w:sz="4" w:space="0" w:color="auto"/>
+              <w:right w:val="single" w:sz="4" w:space="0" w:color="auto"/>
+            </w:tcBorders>
+            <w:shd w:val="clear" w:color="auto" w:fill="08AC10"/>
+            <w:vAlign w:val="center"/>
+            <w:hideMark/>
+          </w:tcPr>
+          <w:p>
+            <w:pPr>
+              <w:jc w:val="center"/>
+              <w:cnfStyle w:val="000000100000" w:firstRow="0" w:lastRow="0" w:firstColumn="0" w:lastColumn="0" w:oddVBand="0" w:evenVBand="0" w:oddHBand="1" w:evenHBand="0" w:firstRowFirstColumn="0" w:firstRowLastColumn="0" w:lastRowFirstColumn="0" w:lastRowLastColumn="0"/>
+              <w:rPr>
+                <w:b/>
+                <w:bCs/>
+                <w:color w:val="000000" w:themeColor="text1"/>
+                <w:sz w:val="28"/>
+                <w:szCs w:val="28"/>
+              </w:rPr>
+            </w:pPr>
+            <w:r>
+              <w:rPr>
+                <w:rFonts w:hint="cs"/>
+                <w:b/>
+                <w:bCs/>
+                <w:color w:val="000000" w:themeColor="text1"/>
+                <w:sz w:val="28"/>
+                <w:szCs w:val="28"/>
+                <w:rtl/>
+              </w:rPr>
+              <w:t>هدف</w:t>
+            </w:r>
+          </w:p>
+        </w:tc>
+      </w:tr>
+      <w:tr>
+        <w:trPr>
+          <w:cnfStyle w:val="000000010000" w:firstRow="0" w:lastRow="0" w:firstColumn="0" w:lastColumn="0" w:oddVBand="0" w:evenVBand="0" w:oddHBand="0" w:evenHBand="1" w:firstRowFirstColumn="0" w:firstRowLastColumn="0" w:lastRowFirstColumn="0" w:lastRowLastColumn="0"/>
+          <w:trHeight w:val="779"/>
+        </w:trPr>
+        <w:tc>
+          <w:tcPr>
+            <w:cnfStyle w:val="001000000000" w:firstRow="0" w:lastRow="0" w:firstColumn="1" w:lastColumn="0" w:oddVBand="0" w:evenVBand="0" w:oddHBand="0" w:evenHBand="0" w:firstRowFirstColumn="0" w:firstRowLastColumn="0" w:lastRowFirstColumn="0" w:lastRowLastColumn="0"/>
+            <w:tcW w:w="7554" w:type="dxa"/>
+            <w:gridSpan w:val="2"/>
+            <w:tcBorders>
+              <w:top w:val="single" w:sz="4" w:space="0" w:color="auto"/>
+              <w:left w:val="single" w:sz="4" w:space="0" w:color="auto"/>
+              <w:bottom w:val="single" w:sz="4" w:space="0" w:color="auto"/>
+              <w:right w:val="single" w:sz="4" w:space="0" w:color="auto"/>
+            </w:tcBorders>
+            <w:shd w:val="clear" w:color="auto" w:fill="FFFFFF" w:themeFill="background1"/>
+            <w:vAlign w:val="center"/>
+            <w:hideMark/>
+          </w:tcPr>
+          <w:p>
+            <w:pPr>
+              <w:bidi/>
+              <w:jc w:val="both"/>
+              <w:rPr>
+                <w:b w:val="0"/>
+                <w:bCs w:val="0"/>
+                <w:color w:val="000000" w:themeColor="text1"/>
+                <w:sz w:val="28"/>
+                <w:szCs w:val="28"/>
+              </w:rPr>
+            </w:pPr>
+            <w:r>
+              <w:rPr>
+                <w:rFonts w:hint="cs"/>
+                <w:b w:val="0"/>
+                <w:bCs w:val="0"/>
+                <w:color w:val="000000" w:themeColor="text1"/>
+                <w:sz w:val="28"/>
+                <w:szCs w:val="28"/>
+                <w:rtl/>
+              </w:rPr>
+              <w:t>شخص دارای حساب کاربری در سیستم است و حداقل یک آلبوم دارد</w:t>
+            </w:r>
+          </w:p>
+        </w:tc>
+        <w:tc>
+          <w:tcPr>
+            <w:tcW w:w="2107" w:type="dxa"/>
+            <w:tcBorders>
+              <w:top w:val="single" w:sz="4" w:space="0" w:color="auto"/>
+              <w:left w:val="single" w:sz="4" w:space="0" w:color="auto"/>
+              <w:bottom w:val="single" w:sz="4" w:space="0" w:color="auto"/>
+              <w:right w:val="single" w:sz="4" w:space="0" w:color="auto"/>
+            </w:tcBorders>
+            <w:shd w:val="clear" w:color="auto" w:fill="08AC10"/>
+            <w:vAlign w:val="center"/>
+            <w:hideMark/>
+          </w:tcPr>
+          <w:p>
+            <w:pPr>
+              <w:jc w:val="center"/>
+              <w:cnfStyle w:val="000000010000" w:firstRow="0" w:lastRow="0" w:firstColumn="0" w:lastColumn="0" w:oddVBand="0" w:evenVBand="0" w:oddHBand="0" w:evenHBand="1" w:firstRowFirstColumn="0" w:firstRowLastColumn="0" w:lastRowFirstColumn="0" w:lastRowLastColumn="0"/>
+              <w:rPr>
+                <w:b/>
+                <w:bCs/>
+                <w:color w:val="000000" w:themeColor="text1"/>
+                <w:sz w:val="28"/>
+                <w:szCs w:val="28"/>
+              </w:rPr>
+            </w:pPr>
+            <w:r>
+              <w:rPr>
+                <w:rFonts w:hint="cs"/>
+                <w:b/>
+                <w:bCs/>
+                <w:color w:val="000000" w:themeColor="text1"/>
+                <w:sz w:val="28"/>
+                <w:szCs w:val="28"/>
+                <w:rtl/>
+              </w:rPr>
+              <w:t>پیش فرض</w:t>
+            </w:r>
+          </w:p>
+        </w:tc>
+      </w:tr>
+      <w:tr>
+        <w:trPr>
+          <w:cnfStyle w:val="000000100000" w:firstRow="0" w:lastRow="0" w:firstColumn="0" w:lastColumn="0" w:oddVBand="0" w:evenVBand="0" w:oddHBand="1" w:evenHBand="0" w:firstRowFirstColumn="0" w:firstRowLastColumn="0" w:lastRowFirstColumn="0" w:lastRowLastColumn="0"/>
+          <w:trHeight w:val="779"/>
+        </w:trPr>
+        <w:tc>
+          <w:tcPr>
+            <w:cnfStyle w:val="001000000000" w:firstRow="0" w:lastRow="0" w:firstColumn="1" w:lastColumn="0" w:oddVBand="0" w:evenVBand="0" w:oddHBand="0" w:evenHBand="0" w:firstRowFirstColumn="0" w:firstRowLastColumn="0" w:lastRowFirstColumn="0" w:lastRowLastColumn="0"/>
+            <w:tcW w:w="7554" w:type="dxa"/>
+            <w:gridSpan w:val="2"/>
+            <w:tcBorders>
+              <w:top w:val="single" w:sz="4" w:space="0" w:color="auto"/>
+              <w:left w:val="single" w:sz="4" w:space="0" w:color="auto"/>
+              <w:bottom w:val="single" w:sz="4" w:space="0" w:color="auto"/>
+              <w:right w:val="single" w:sz="4" w:space="0" w:color="auto"/>
+            </w:tcBorders>
+            <w:shd w:val="clear" w:color="auto" w:fill="FFFFFF" w:themeFill="background1"/>
+            <w:vAlign w:val="center"/>
+            <w:hideMark/>
+          </w:tcPr>
+          <w:p>
+            <w:pPr>
+              <w:bidi/>
+              <w:jc w:val="both"/>
+              <w:rPr>
+                <w:b w:val="0"/>
+                <w:bCs w:val="0"/>
+                <w:color w:val="000000" w:themeColor="text1"/>
+                <w:sz w:val="28"/>
+                <w:szCs w:val="28"/>
+              </w:rPr>
+            </w:pPr>
+            <w:r>
+              <w:rPr>
+                <w:rFonts w:hint="cs"/>
+                <w:b w:val="0"/>
+                <w:bCs w:val="0"/>
+                <w:color w:val="000000" w:themeColor="text1"/>
+                <w:sz w:val="28"/>
+                <w:szCs w:val="28"/>
+                <w:rtl/>
+              </w:rPr>
+              <w:t>آلبوم حذف شده است.</w:t>
+            </w:r>
+          </w:p>
+        </w:tc>
+        <w:tc>
+          <w:tcPr>
+            <w:tcW w:w="2107" w:type="dxa"/>
+            <w:tcBorders>
+              <w:top w:val="single" w:sz="4" w:space="0" w:color="auto"/>
+              <w:left w:val="single" w:sz="4" w:space="0" w:color="auto"/>
+              <w:bottom w:val="single" w:sz="4" w:space="0" w:color="auto"/>
+              <w:right w:val="single" w:sz="4" w:space="0" w:color="auto"/>
+            </w:tcBorders>
+            <w:shd w:val="clear" w:color="auto" w:fill="08AC10"/>
+            <w:vAlign w:val="center"/>
+            <w:hideMark/>
+          </w:tcPr>
+          <w:p>
+            <w:pPr>
+              <w:jc w:val="center"/>
+              <w:cnfStyle w:val="000000100000" w:firstRow="0" w:lastRow="0" w:firstColumn="0" w:lastColumn="0" w:oddVBand="0" w:evenVBand="0" w:oddHBand="1" w:evenHBand="0" w:firstRowFirstColumn="0" w:firstRowLastColumn="0" w:lastRowFirstColumn="0" w:lastRowLastColumn="0"/>
+              <w:rPr>
+                <w:b/>
+                <w:bCs/>
+                <w:color w:val="000000" w:themeColor="text1"/>
+                <w:sz w:val="28"/>
+                <w:szCs w:val="28"/>
+              </w:rPr>
+            </w:pPr>
+            <w:r>
+              <w:rPr>
+                <w:rFonts w:hint="cs"/>
+                <w:b/>
+                <w:bCs/>
+                <w:color w:val="000000" w:themeColor="text1"/>
+                <w:sz w:val="28"/>
+                <w:szCs w:val="28"/>
+                <w:rtl/>
+              </w:rPr>
+              <w:t>پس فرض</w:t>
+            </w:r>
+          </w:p>
+        </w:tc>
+      </w:tr>
+      <w:tr>
+        <w:trPr>
+          <w:cnfStyle w:val="000000010000" w:firstRow="0" w:lastRow="0" w:firstColumn="0" w:lastColumn="0" w:oddVBand="0" w:evenVBand="0" w:oddHBand="0" w:evenHBand="1" w:firstRowFirstColumn="0" w:firstRowLastColumn="0" w:lastRowFirstColumn="0" w:lastRowLastColumn="0"/>
+          <w:trHeight w:val="779"/>
+        </w:trPr>
+        <w:tc>
+          <w:tcPr>
+            <w:cnfStyle w:val="001000000000" w:firstRow="0" w:lastRow="0" w:firstColumn="1" w:lastColumn="0" w:oddVBand="0" w:evenVBand="0" w:oddHBand="0" w:evenHBand="0" w:firstRowFirstColumn="0" w:firstRowLastColumn="0" w:lastRowFirstColumn="0" w:lastRowLastColumn="0"/>
+            <w:tcW w:w="7554" w:type="dxa"/>
+            <w:gridSpan w:val="2"/>
+            <w:tcBorders>
+              <w:top w:val="single" w:sz="4" w:space="0" w:color="auto"/>
+              <w:left w:val="single" w:sz="4" w:space="0" w:color="auto"/>
+              <w:bottom w:val="single" w:sz="4" w:space="0" w:color="auto"/>
+              <w:right w:val="single" w:sz="4" w:space="0" w:color="auto"/>
+            </w:tcBorders>
+            <w:shd w:val="clear" w:color="auto" w:fill="FFFFFF" w:themeFill="background1"/>
+            <w:vAlign w:val="center"/>
+            <w:hideMark/>
+          </w:tcPr>
+          <w:p>
+            <w:pPr>
+              <w:bidi/>
+              <w:jc w:val="both"/>
+              <w:rPr>
+                <w:b w:val="0"/>
+                <w:bCs w:val="0"/>
+                <w:color w:val="000000" w:themeColor="text1"/>
+                <w:sz w:val="28"/>
+                <w:szCs w:val="28"/>
+                <w:rtl/>
+                <w:lang w:bidi="fa-IR"/>
+              </w:rPr>
+            </w:pPr>
+            <w:r>
+              <w:rPr>
+                <w:rFonts w:hint="cs"/>
+                <w:b w:val="0"/>
+                <w:bCs w:val="0"/>
+                <w:color w:val="000000" w:themeColor="text1"/>
+                <w:sz w:val="28"/>
+                <w:szCs w:val="28"/>
+                <w:rtl/>
+              </w:rPr>
+              <w:t xml:space="preserve">کاربر گزینه </w:t>
+            </w:r>
+            <w:r>
+              <w:rPr>
+                <w:b w:val="0"/>
+                <w:bCs w:val="0"/>
+                <w:color w:val="000000" w:themeColor="text1"/>
+                <w:sz w:val="28"/>
+                <w:szCs w:val="28"/>
+              </w:rPr>
+              <w:t xml:space="preserve">delete album </w:t>
+            </w:r>
+            <w:r>
+              <w:rPr>
+                <w:rFonts w:hint="cs"/>
+                <w:b w:val="0"/>
+                <w:bCs w:val="0"/>
+                <w:color w:val="000000" w:themeColor="text1"/>
+                <w:sz w:val="28"/>
+                <w:szCs w:val="28"/>
+                <w:rtl/>
+                <w:lang w:bidi="fa-IR"/>
+              </w:rPr>
+              <w:t xml:space="preserve"> را انتخاب میکند، سیستم آلبوم را حذف میکند و صفحه آلبوم ها را نمایش میدهد</w:t>
+            </w:r>
+            <w:r>
+              <w:rPr>
+                <w:rFonts w:hint="cs"/>
+                <w:b w:val="0"/>
+                <w:bCs w:val="0"/>
+                <w:color w:val="000000" w:themeColor="text1"/>
+                <w:sz w:val="28"/>
+                <w:szCs w:val="28"/>
+                <w:rtl/>
+              </w:rPr>
+              <w:t xml:space="preserve"> </w:t>
+            </w:r>
+            <w:r>
+              <w:rPr>
+                <w:rFonts w:hint="cs"/>
+                <w:b w:val="0"/>
+                <w:bCs w:val="0"/>
+                <w:color w:val="000000" w:themeColor="text1"/>
+                <w:sz w:val="28"/>
+                <w:szCs w:val="28"/>
+                <w:rtl/>
+                <w:lang w:bidi="fa-IR"/>
+              </w:rPr>
+              <w:t>.</w:t>
+            </w:r>
+          </w:p>
+        </w:tc>
+        <w:tc>
+          <w:tcPr>
+            <w:tcW w:w="2107" w:type="dxa"/>
+            <w:tcBorders>
+              <w:top w:val="single" w:sz="4" w:space="0" w:color="auto"/>
+              <w:left w:val="single" w:sz="4" w:space="0" w:color="auto"/>
+              <w:bottom w:val="single" w:sz="4" w:space="0" w:color="auto"/>
+              <w:right w:val="single" w:sz="4" w:space="0" w:color="auto"/>
+            </w:tcBorders>
+            <w:shd w:val="clear" w:color="auto" w:fill="08AC10"/>
+            <w:vAlign w:val="center"/>
+            <w:hideMark/>
+          </w:tcPr>
+          <w:p>
+            <w:pPr>
+              <w:jc w:val="center"/>
+              <w:cnfStyle w:val="000000010000" w:firstRow="0" w:lastRow="0" w:firstColumn="0" w:lastColumn="0" w:oddVBand="0" w:evenVBand="0" w:oddHBand="0" w:evenHBand="1" w:firstRowFirstColumn="0" w:firstRowLastColumn="0" w:lastRowFirstColumn="0" w:lastRowLastColumn="0"/>
+              <w:rPr>
+                <w:b/>
+                <w:bCs/>
+                <w:color w:val="000000" w:themeColor="text1"/>
+                <w:sz w:val="28"/>
+                <w:szCs w:val="28"/>
+              </w:rPr>
+            </w:pPr>
+            <w:r>
+              <w:rPr>
+                <w:rFonts w:hint="cs"/>
+                <w:b/>
+                <w:bCs/>
+                <w:color w:val="000000" w:themeColor="text1"/>
+                <w:sz w:val="28"/>
+                <w:szCs w:val="28"/>
+                <w:rtl/>
+              </w:rPr>
+              <w:t>شرح</w:t>
+            </w:r>
+          </w:p>
+        </w:tc>
+      </w:tr>
+      <w:tr>
+        <w:trPr>
+          <w:cnfStyle w:val="000000100000" w:firstRow="0" w:lastRow="0" w:firstColumn="0" w:lastColumn="0" w:oddVBand="0" w:evenVBand="0" w:oddHBand="1" w:evenHBand="0" w:firstRowFirstColumn="0" w:firstRowLastColumn="0" w:lastRowFirstColumn="0" w:lastRowLastColumn="0"/>
+          <w:trHeight w:val="779"/>
+        </w:trPr>
+        <w:tc>
+          <w:tcPr>
+            <w:cnfStyle w:val="001000000000" w:firstRow="0" w:lastRow="0" w:firstColumn="1" w:lastColumn="0" w:oddVBand="0" w:evenVBand="0" w:oddHBand="0" w:evenHBand="0" w:firstRowFirstColumn="0" w:firstRowLastColumn="0" w:lastRowFirstColumn="0" w:lastRowLastColumn="0"/>
+            <w:tcW w:w="7554" w:type="dxa"/>
+            <w:gridSpan w:val="2"/>
+            <w:tcBorders>
+              <w:top w:val="single" w:sz="4" w:space="0" w:color="auto"/>
+              <w:left w:val="single" w:sz="4" w:space="0" w:color="auto"/>
+              <w:bottom w:val="single" w:sz="4" w:space="0" w:color="auto"/>
+              <w:right w:val="single" w:sz="4" w:space="0" w:color="auto"/>
+            </w:tcBorders>
+            <w:shd w:val="clear" w:color="auto" w:fill="FFFFFF" w:themeFill="background1"/>
+            <w:vAlign w:val="center"/>
+          </w:tcPr>
+          <w:p>
+            <w:pPr>
+              <w:bidi/>
+              <w:jc w:val="both"/>
+              <w:rPr>
+                <w:b w:val="0"/>
+                <w:bCs w:val="0"/>
+                <w:color w:val="000000" w:themeColor="text1"/>
+                <w:sz w:val="28"/>
+                <w:szCs w:val="28"/>
+              </w:rPr>
+            </w:pPr>
+          </w:p>
+        </w:tc>
+        <w:tc>
+          <w:tcPr>
+            <w:tcW w:w="2107" w:type="dxa"/>
+            <w:tcBorders>
+              <w:top w:val="single" w:sz="4" w:space="0" w:color="auto"/>
+              <w:left w:val="single" w:sz="4" w:space="0" w:color="auto"/>
+              <w:bottom w:val="single" w:sz="4" w:space="0" w:color="auto"/>
+              <w:right w:val="single" w:sz="4" w:space="0" w:color="auto"/>
+            </w:tcBorders>
+            <w:shd w:val="clear" w:color="auto" w:fill="08AC10"/>
+            <w:vAlign w:val="center"/>
+            <w:hideMark/>
+          </w:tcPr>
+          <w:p>
+            <w:pPr>
+              <w:jc w:val="center"/>
+              <w:cnfStyle w:val="000000100000" w:firstRow="0" w:lastRow="0" w:firstColumn="0" w:lastColumn="0" w:oddVBand="0" w:evenVBand="0" w:oddHBand="1" w:evenHBand="0" w:firstRowFirstColumn="0" w:firstRowLastColumn="0" w:lastRowFirstColumn="0" w:lastRowLastColumn="0"/>
+              <w:rPr>
+                <w:b/>
+                <w:bCs/>
+                <w:color w:val="000000" w:themeColor="text1"/>
+                <w:sz w:val="28"/>
+                <w:szCs w:val="28"/>
+              </w:rPr>
+            </w:pPr>
+            <w:r>
+              <w:rPr>
+                <w:rFonts w:hint="cs"/>
+                <w:b/>
+                <w:bCs/>
+                <w:color w:val="000000" w:themeColor="text1"/>
+                <w:sz w:val="28"/>
+                <w:szCs w:val="28"/>
+                <w:rtl/>
+              </w:rPr>
+              <w:t>نیازها</w:t>
+            </w:r>
+          </w:p>
+        </w:tc>
+      </w:tr>
+      <w:tr>
+        <w:trPr>
+          <w:cnfStyle w:val="000000010000" w:firstRow="0" w:lastRow="0" w:firstColumn="0" w:lastColumn="0" w:oddVBand="0" w:evenVBand="0" w:oddHBand="0" w:evenHBand="1" w:firstRowFirstColumn="0" w:firstRowLastColumn="0" w:lastRowFirstColumn="0" w:lastRowLastColumn="0"/>
+          <w:trHeight w:val="825"/>
+        </w:trPr>
+        <w:tc>
+          <w:tcPr>
+            <w:cnfStyle w:val="001000000000" w:firstRow="0" w:lastRow="0" w:firstColumn="1" w:lastColumn="0" w:oddVBand="0" w:evenVBand="0" w:oddHBand="0" w:evenHBand="0" w:firstRowFirstColumn="0" w:firstRowLastColumn="0" w:lastRowFirstColumn="0" w:lastRowLastColumn="0"/>
+            <w:tcW w:w="4878" w:type="dxa"/>
+            <w:tcBorders>
+              <w:top w:val="single" w:sz="4" w:space="0" w:color="auto"/>
+              <w:left w:val="single" w:sz="4" w:space="0" w:color="auto"/>
+              <w:bottom w:val="single" w:sz="4" w:space="0" w:color="auto"/>
+              <w:right w:val="single" w:sz="4" w:space="0" w:color="auto"/>
+            </w:tcBorders>
+            <w:shd w:val="clear" w:color="auto" w:fill="08AC10"/>
+            <w:vAlign w:val="center"/>
+            <w:hideMark/>
+          </w:tcPr>
+          <w:p>
+            <w:pPr>
+              <w:jc w:val="center"/>
+              <w:rPr>
+                <w:sz w:val="28"/>
+                <w:szCs w:val="28"/>
+                <w:lang w:bidi="fa-IR"/>
+              </w:rPr>
+            </w:pPr>
+            <w:r>
+              <w:rPr>
+                <w:rFonts w:hint="cs"/>
+                <w:sz w:val="28"/>
+                <w:szCs w:val="28"/>
+                <w:rtl/>
+                <w:lang w:bidi="fa-IR"/>
+              </w:rPr>
+              <w:t>واکنش سیستم</w:t>
+            </w:r>
+          </w:p>
+        </w:tc>
+        <w:tc>
+          <w:tcPr>
+            <w:tcW w:w="4783" w:type="dxa"/>
+            <w:gridSpan w:val="2"/>
+            <w:tcBorders>
+              <w:top w:val="single" w:sz="4" w:space="0" w:color="auto"/>
+              <w:left w:val="single" w:sz="4" w:space="0" w:color="auto"/>
+              <w:bottom w:val="single" w:sz="4" w:space="0" w:color="auto"/>
+              <w:right w:val="single" w:sz="4" w:space="0" w:color="auto"/>
+            </w:tcBorders>
+            <w:shd w:val="clear" w:color="auto" w:fill="08AC10"/>
+            <w:vAlign w:val="center"/>
+            <w:hideMark/>
+          </w:tcPr>
+          <w:p>
+            <w:pPr>
+              <w:jc w:val="center"/>
+              <w:cnfStyle w:val="000000010000" w:firstRow="0" w:lastRow="0" w:firstColumn="0" w:lastColumn="0" w:oddVBand="0" w:evenVBand="0" w:oddHBand="0" w:evenHBand="1" w:firstRowFirstColumn="0" w:firstRowLastColumn="0" w:lastRowFirstColumn="0" w:lastRowLastColumn="0"/>
+              <w:rPr>
+                <w:b/>
+                <w:bCs/>
+                <w:color w:val="000000" w:themeColor="text1"/>
+                <w:sz w:val="28"/>
+                <w:szCs w:val="28"/>
+                <w:lang w:bidi="fa-IR"/>
+              </w:rPr>
+            </w:pPr>
+            <w:r>
+              <w:rPr>
+                <w:rFonts w:hint="cs"/>
+                <w:b/>
+                <w:bCs/>
+                <w:color w:val="000000" w:themeColor="text1"/>
+                <w:sz w:val="28"/>
+                <w:szCs w:val="28"/>
+                <w:rtl/>
+                <w:lang w:bidi="fa-IR"/>
+              </w:rPr>
+              <w:t>عمل بازیگر</w:t>
+            </w:r>
+          </w:p>
+        </w:tc>
+      </w:tr>
+      <w:tr>
+        <w:trPr>
+          <w:cnfStyle w:val="000000100000" w:firstRow="0" w:lastRow="0" w:firstColumn="0" w:lastColumn="0" w:oddVBand="0" w:evenVBand="0" w:oddHBand="1" w:evenHBand="0" w:firstRowFirstColumn="0" w:firstRowLastColumn="0" w:lastRowFirstColumn="0" w:lastRowLastColumn="0"/>
+          <w:trHeight w:val="762"/>
+        </w:trPr>
+        <w:tc>
+          <w:tcPr>
+            <w:cnfStyle w:val="001000000000" w:firstRow="0" w:lastRow="0" w:firstColumn="1" w:lastColumn="0" w:oddVBand="0" w:evenVBand="0" w:oddHBand="0" w:evenHBand="0" w:firstRowFirstColumn="0" w:firstRowLastColumn="0" w:lastRowFirstColumn="0" w:lastRowLastColumn="0"/>
+            <w:tcW w:w="4878" w:type="dxa"/>
+            <w:tcBorders>
+              <w:top w:val="single" w:sz="4" w:space="0" w:color="auto"/>
+              <w:left w:val="single" w:sz="4" w:space="0" w:color="auto"/>
+              <w:bottom w:val="single" w:sz="4" w:space="0" w:color="auto"/>
+              <w:right w:val="single" w:sz="4" w:space="0" w:color="auto"/>
+            </w:tcBorders>
+            <w:shd w:val="clear" w:color="auto" w:fill="FFFFFF" w:themeFill="background1"/>
+            <w:vAlign w:val="center"/>
+          </w:tcPr>
+          <w:p>
+            <w:pPr>
+              <w:bidi/>
+              <w:jc w:val="both"/>
+              <w:rPr>
+                <w:b w:val="0"/>
+                <w:bCs w:val="0"/>
+                <w:color w:val="000000" w:themeColor="text1"/>
+                <w:sz w:val="28"/>
+                <w:szCs w:val="28"/>
+                <w:lang w:bidi="fa-IR"/>
+              </w:rPr>
+            </w:pPr>
+          </w:p>
+        </w:tc>
+        <w:tc>
+          <w:tcPr>
+            <w:tcW w:w="4783" w:type="dxa"/>
+            <w:gridSpan w:val="2"/>
+            <w:tcBorders>
+              <w:top w:val="single" w:sz="4" w:space="0" w:color="auto"/>
+              <w:left w:val="single" w:sz="4" w:space="0" w:color="auto"/>
+              <w:bottom w:val="single" w:sz="4" w:space="0" w:color="auto"/>
+              <w:right w:val="single" w:sz="4" w:space="0" w:color="auto"/>
+            </w:tcBorders>
+            <w:shd w:val="clear" w:color="auto" w:fill="FFFFFF" w:themeFill="background1"/>
+            <w:vAlign w:val="center"/>
+            <w:hideMark/>
+          </w:tcPr>
+          <w:p>
+            <w:pPr>
+              <w:bidi/>
+              <w:jc w:val="both"/>
+              <w:cnfStyle w:val="000000100000" w:firstRow="0" w:lastRow="0" w:firstColumn="0" w:lastColumn="0" w:oddVBand="0" w:evenVBand="0" w:oddHBand="1" w:evenHBand="0" w:firstRowFirstColumn="0" w:firstRowLastColumn="0" w:lastRowFirstColumn="0" w:lastRowLastColumn="0"/>
+              <w:rPr>
+                <w:color w:val="000000" w:themeColor="text1"/>
+                <w:sz w:val="28"/>
+                <w:szCs w:val="28"/>
+                <w:lang w:bidi="fa-IR"/>
+              </w:rPr>
+            </w:pPr>
+            <w:r>
+              <w:rPr>
+                <w:rFonts w:hint="cs"/>
+                <w:color w:val="000000" w:themeColor="text1"/>
+                <w:sz w:val="28"/>
+                <w:szCs w:val="28"/>
+                <w:rtl/>
+                <w:lang w:bidi="fa-IR"/>
+              </w:rPr>
+              <w:t xml:space="preserve">1.کاربر گزینه </w:t>
+            </w:r>
+            <w:r>
+              <w:rPr>
+                <w:color w:val="000000" w:themeColor="text1"/>
+                <w:sz w:val="28"/>
+                <w:szCs w:val="28"/>
+                <w:lang w:bidi="fa-IR"/>
+              </w:rPr>
+              <w:t xml:space="preserve">delete </w:t>
+            </w:r>
+            <w:r>
+              <w:rPr>
+                <w:rFonts w:hint="cs"/>
+                <w:color w:val="000000" w:themeColor="text1"/>
+                <w:sz w:val="28"/>
+                <w:szCs w:val="28"/>
+                <w:rtl/>
+                <w:lang w:bidi="fa-IR"/>
+              </w:rPr>
+              <w:t xml:space="preserve"> را کلیک میکند</w:t>
+            </w:r>
+          </w:p>
+        </w:tc>
+      </w:tr>
+      <w:tr>
+        <w:trPr>
+          <w:cnfStyle w:val="000000010000" w:firstRow="0" w:lastRow="0" w:firstColumn="0" w:lastColumn="0" w:oddVBand="0" w:evenVBand="0" w:oddHBand="0" w:evenHBand="1" w:firstRowFirstColumn="0" w:firstRowLastColumn="0" w:lastRowFirstColumn="0" w:lastRowLastColumn="0"/>
+          <w:trHeight w:val="762"/>
+        </w:trPr>
+        <w:tc>
+          <w:tcPr>
+            <w:cnfStyle w:val="001000000000" w:firstRow="0" w:lastRow="0" w:firstColumn="1" w:lastColumn="0" w:oddVBand="0" w:evenVBand="0" w:oddHBand="0" w:evenHBand="0" w:firstRowFirstColumn="0" w:firstRowLastColumn="0" w:lastRowFirstColumn="0" w:lastRowLastColumn="0"/>
+            <w:tcW w:w="4878" w:type="dxa"/>
+            <w:tcBorders>
+              <w:top w:val="single" w:sz="4" w:space="0" w:color="auto"/>
+              <w:left w:val="single" w:sz="4" w:space="0" w:color="auto"/>
+              <w:bottom w:val="single" w:sz="4" w:space="0" w:color="auto"/>
+              <w:right w:val="single" w:sz="4" w:space="0" w:color="auto"/>
+            </w:tcBorders>
+            <w:shd w:val="clear" w:color="auto" w:fill="FFFFFF" w:themeFill="background1"/>
+            <w:vAlign w:val="center"/>
+            <w:hideMark/>
+          </w:tcPr>
+          <w:p>
+            <w:pPr>
+              <w:bidi/>
+              <w:jc w:val="both"/>
+              <w:rPr>
+                <w:b w:val="0"/>
+                <w:bCs w:val="0"/>
+                <w:color w:val="000000" w:themeColor="text1"/>
+                <w:sz w:val="28"/>
+                <w:szCs w:val="28"/>
+                <w:lang w:bidi="fa-IR"/>
+              </w:rPr>
+            </w:pPr>
+            <w:r>
+              <w:rPr>
+                <w:rFonts w:hint="cs"/>
+                <w:b w:val="0"/>
+                <w:bCs w:val="0"/>
+                <w:sz w:val="28"/>
+                <w:szCs w:val="28"/>
+                <w:rtl/>
+                <w:lang w:bidi="fa-IR"/>
+              </w:rPr>
+              <w:t>2.سیستم البوم را حذف کرده و صفحه آلبومها را نمایش میدهد.</w:t>
+            </w:r>
+          </w:p>
+        </w:tc>
+        <w:tc>
+          <w:tcPr>
+            <w:tcW w:w="4783" w:type="dxa"/>
+            <w:gridSpan w:val="2"/>
+            <w:tcBorders>
+              <w:top w:val="single" w:sz="4" w:space="0" w:color="auto"/>
+              <w:left w:val="single" w:sz="4" w:space="0" w:color="auto"/>
+              <w:bottom w:val="single" w:sz="4" w:space="0" w:color="auto"/>
+              <w:right w:val="single" w:sz="4" w:space="0" w:color="auto"/>
+            </w:tcBorders>
+            <w:shd w:val="clear" w:color="auto" w:fill="FFFFFF" w:themeFill="background1"/>
+            <w:vAlign w:val="center"/>
+          </w:tcPr>
+          <w:p>
+            <w:pPr>
+              <w:bidi/>
+              <w:jc w:val="both"/>
+              <w:cnfStyle w:val="000000010000" w:firstRow="0" w:lastRow="0" w:firstColumn="0" w:lastColumn="0" w:oddVBand="0" w:evenVBand="0" w:oddHBand="0" w:evenHBand="1" w:firstRowFirstColumn="0" w:firstRowLastColumn="0" w:lastRowFirstColumn="0" w:lastRowLastColumn="0"/>
+              <w:rPr>
+                <w:color w:val="000000" w:themeColor="text1"/>
+                <w:sz w:val="28"/>
+                <w:szCs w:val="28"/>
+                <w:lang w:bidi="fa-IR"/>
+              </w:rPr>
+            </w:pPr>
+          </w:p>
+        </w:tc>
+      </w:tr>
+    </w:tbl>
+    <w:p>
+      <w:pPr>
+        <w:bidi/>
+        <w:rPr>
+          <w:sz w:val="28"/>
+          <w:szCs w:val="28"/>
+          <w:rtl/>
+          <w:lang w:bidi="fa-IR"/>
+        </w:rPr>
+      </w:pPr>
+    </w:p>
+    <w:p>
+      <w:pPr>
+        <w:bidi/>
+        <w:rPr>
+          <w:sz w:val="28"/>
+          <w:szCs w:val="28"/>
           <w:rtl/>
           <w:lang w:bidi="fa-IR"/>
         </w:rPr>
@@ -18308,7 +22521,7 @@
 </file>
 
 <file path=word/numbering.xml><?xml version="1.0" encoding="utf-8"?>
-<w:numbering xmlns:wpc="http://schemas.microsoft.com/office/word/2010/wordprocessingCanvas" xmlns:mc="http://schemas.openxmlformats.org/markup-compatibility/2006" xmlns:o="urn:schemas-microsoft-com:office:office" xmlns:r="http://schemas.openxmlformats.org/officeDocument/2006/relationships" xmlns:m="http://schemas.openxmlformats.org/officeDocument/2006/math" xmlns:v="urn:schemas-microsoft-com:vml" xmlns:wp14="http://schemas.microsoft.com/office/word/2010/wordprocessingDrawing" xmlns:wp="http://schemas.openxmlformats.org/drawingml/2006/wordprocessingDrawing" xmlns:w10="urn:schemas-microsoft-com:office:word" xmlns:w="http://schemas.openxmlformats.org/wordprocessingml/2006/main" xmlns:w14="http://schemas.microsoft.com/office/word/2010/wordml" xmlns:w15="http://schemas.microsoft.com/office/word/2012/wordml" xmlns:wpg="http://schemas.microsoft.com/office/word/2010/wordprocessingGroup" xmlns:wpi="http://schemas.microsoft.com/office/word/2010/wordprocessingInk" xmlns:wne="http://schemas.microsoft.com/office/word/2006/wordml" xmlns:wps="http://schemas.microsoft.com/office/word/2010/wordprocessingShape" mc:Ignorable="w14 w15 wp14">
+<w:numbering xmlns:wpc="http://schemas.microsoft.com/office/word/2010/wordprocessingCanvas" xmlns:mc="http://schemas.openxmlformats.org/markup-compatibility/2006" xmlns:o="urn:schemas-microsoft-com:office:office" xmlns:r="http://schemas.openxmlformats.org/officeDocument/2006/relationships" xmlns:m="http://schemas.openxmlformats.org/officeDocument/2006/math" xmlns:v="urn:schemas-microsoft-com:vml" xmlns:wp14="http://schemas.microsoft.com/office/word/2010/wordprocessingDrawing" xmlns:wp="http://schemas.openxmlformats.org/drawingml/2006/wordprocessingDrawing" xmlns:w10="urn:schemas-microsoft-com:office:word" xmlns:w="http://schemas.openxmlformats.org/wordprocessingml/2006/main" xmlns:w14="http://schemas.microsoft.com/office/word/2010/wordml" xmlns:wpg="http://schemas.microsoft.com/office/word/2010/wordprocessingGroup" xmlns:wpi="http://schemas.microsoft.com/office/word/2010/wordprocessingInk" xmlns:wne="http://schemas.microsoft.com/office/word/2006/wordml" xmlns:wps="http://schemas.microsoft.com/office/word/2010/wordprocessingShape" mc:Ignorable="w14 wp14">
   <w:abstractNum w:abstractNumId="0">
     <w:nsid w:val="01CF1F38"/>
     <w:multiLevelType w:val="hybridMultilevel"/>
@@ -19387,7 +23600,7 @@
 </file>
 
 <file path=word/styles.xml><?xml version="1.0" encoding="utf-8"?>
-<w:styles xmlns:mc="http://schemas.openxmlformats.org/markup-compatibility/2006" xmlns:r="http://schemas.openxmlformats.org/officeDocument/2006/relationships" xmlns:w="http://schemas.openxmlformats.org/wordprocessingml/2006/main" xmlns:w14="http://schemas.microsoft.com/office/word/2010/wordml" xmlns:w15="http://schemas.microsoft.com/office/word/2012/wordml" mc:Ignorable="w14 w15">
+<w:styles xmlns:mc="http://schemas.openxmlformats.org/markup-compatibility/2006" xmlns:r="http://schemas.openxmlformats.org/officeDocument/2006/relationships" xmlns:w="http://schemas.openxmlformats.org/wordprocessingml/2006/main" xmlns:w14="http://schemas.microsoft.com/office/word/2010/wordml" mc:Ignorable="w14">
   <w:docDefaults>
     <w:rPrDefault>
       <w:rPr>
@@ -19403,378 +23616,144 @@
       </w:pPr>
     </w:pPrDefault>
   </w:docDefaults>
-  <w:latentStyles w:defLockedState="0" w:defUIPriority="99" w:defSemiHidden="0" w:defUnhideWhenUsed="0" w:defQFormat="0" w:count="371">
-    <w:lsdException w:name="Normal" w:uiPriority="0" w:qFormat="1"/>
-    <w:lsdException w:name="heading 1" w:uiPriority="9" w:qFormat="1"/>
-    <w:lsdException w:name="heading 2" w:semiHidden="1" w:uiPriority="9" w:unhideWhenUsed="1" w:qFormat="1"/>
-    <w:lsdException w:name="heading 3" w:semiHidden="1" w:uiPriority="9" w:unhideWhenUsed="1" w:qFormat="1"/>
-    <w:lsdException w:name="heading 4" w:semiHidden="1" w:uiPriority="9" w:unhideWhenUsed="1" w:qFormat="1"/>
-    <w:lsdException w:name="heading 5" w:semiHidden="1" w:uiPriority="9" w:unhideWhenUsed="1" w:qFormat="1"/>
-    <w:lsdException w:name="heading 6" w:semiHidden="1" w:uiPriority="9" w:unhideWhenUsed="1" w:qFormat="1"/>
-    <w:lsdException w:name="heading 7" w:semiHidden="1" w:uiPriority="9" w:unhideWhenUsed="1" w:qFormat="1"/>
-    <w:lsdException w:name="heading 8" w:semiHidden="1" w:uiPriority="9" w:unhideWhenUsed="1" w:qFormat="1"/>
-    <w:lsdException w:name="heading 9" w:semiHidden="1" w:uiPriority="9" w:unhideWhenUsed="1" w:qFormat="1"/>
-    <w:lsdException w:name="index 1" w:semiHidden="1" w:unhideWhenUsed="1"/>
-    <w:lsdException w:name="index 2" w:semiHidden="1" w:unhideWhenUsed="1"/>
-    <w:lsdException w:name="index 3" w:semiHidden="1" w:unhideWhenUsed="1"/>
-    <w:lsdException w:name="index 4" w:semiHidden="1" w:unhideWhenUsed="1"/>
-    <w:lsdException w:name="index 5" w:semiHidden="1" w:unhideWhenUsed="1"/>
-    <w:lsdException w:name="index 6" w:semiHidden="1" w:unhideWhenUsed="1"/>
-    <w:lsdException w:name="index 7" w:semiHidden="1" w:unhideWhenUsed="1"/>
-    <w:lsdException w:name="index 8" w:semiHidden="1" w:unhideWhenUsed="1"/>
-    <w:lsdException w:name="index 9" w:semiHidden="1" w:unhideWhenUsed="1"/>
-    <w:lsdException w:name="toc 1" w:semiHidden="1" w:uiPriority="39" w:unhideWhenUsed="1"/>
-    <w:lsdException w:name="toc 2" w:semiHidden="1" w:uiPriority="39" w:unhideWhenUsed="1"/>
-    <w:lsdException w:name="toc 3" w:semiHidden="1" w:uiPriority="39" w:unhideWhenUsed="1"/>
-    <w:lsdException w:name="toc 4" w:semiHidden="1" w:uiPriority="39" w:unhideWhenUsed="1"/>
-    <w:lsdException w:name="toc 5" w:semiHidden="1" w:uiPriority="39" w:unhideWhenUsed="1"/>
-    <w:lsdException w:name="toc 6" w:semiHidden="1" w:uiPriority="39" w:unhideWhenUsed="1"/>
-    <w:lsdException w:name="toc 7" w:semiHidden="1" w:uiPriority="39" w:unhideWhenUsed="1"/>
-    <w:lsdException w:name="toc 8" w:semiHidden="1" w:uiPriority="39" w:unhideWhenUsed="1"/>
-    <w:lsdException w:name="toc 9" w:semiHidden="1" w:uiPriority="39" w:unhideWhenUsed="1"/>
-    <w:lsdException w:name="Normal Indent" w:semiHidden="1" w:unhideWhenUsed="1"/>
-    <w:lsdException w:name="footnote text" w:semiHidden="1" w:unhideWhenUsed="1"/>
-    <w:lsdException w:name="annotation text" w:semiHidden="1" w:unhideWhenUsed="1"/>
-    <w:lsdException w:name="header" w:semiHidden="1" w:unhideWhenUsed="1"/>
-    <w:lsdException w:name="footer" w:semiHidden="1" w:unhideWhenUsed="1"/>
-    <w:lsdException w:name="index heading" w:semiHidden="1" w:unhideWhenUsed="1"/>
-    <w:lsdException w:name="caption" w:semiHidden="1" w:uiPriority="35" w:unhideWhenUsed="1" w:qFormat="1"/>
-    <w:lsdException w:name="table of figures" w:semiHidden="1" w:unhideWhenUsed="1"/>
-    <w:lsdException w:name="envelope address" w:semiHidden="1" w:unhideWhenUsed="1"/>
-    <w:lsdException w:name="envelope return" w:semiHidden="1" w:unhideWhenUsed="1"/>
-    <w:lsdException w:name="footnote reference" w:semiHidden="1" w:unhideWhenUsed="1"/>
-    <w:lsdException w:name="annotation reference" w:semiHidden="1" w:unhideWhenUsed="1"/>
-    <w:lsdException w:name="line number" w:semiHidden="1" w:unhideWhenUsed="1"/>
-    <w:lsdException w:name="page number" w:semiHidden="1" w:unhideWhenUsed="1"/>
-    <w:lsdException w:name="endnote reference" w:semiHidden="1" w:unhideWhenUsed="1"/>
-    <w:lsdException w:name="endnote text" w:semiHidden="1" w:unhideWhenUsed="1"/>
-    <w:lsdException w:name="table of authorities" w:semiHidden="1" w:unhideWhenUsed="1"/>
-    <w:lsdException w:name="macro" w:semiHidden="1" w:unhideWhenUsed="1"/>
-    <w:lsdException w:name="toa heading" w:semiHidden="1" w:unhideWhenUsed="1"/>
-    <w:lsdException w:name="List" w:semiHidden="1" w:unhideWhenUsed="1"/>
-    <w:lsdException w:name="List Bullet" w:semiHidden="1" w:unhideWhenUsed="1"/>
-    <w:lsdException w:name="List Number" w:semiHidden="1" w:unhideWhenUsed="1"/>
-    <w:lsdException w:name="List 2" w:semiHidden="1" w:unhideWhenUsed="1"/>
-    <w:lsdException w:name="List 3" w:semiHidden="1" w:unhideWhenUsed="1"/>
-    <w:lsdException w:name="List 4" w:semiHidden="1" w:unhideWhenUsed="1"/>
-    <w:lsdException w:name="List 5" w:semiHidden="1" w:unhideWhenUsed="1"/>
-    <w:lsdException w:name="List Bullet 2" w:semiHidden="1" w:unhideWhenUsed="1"/>
-    <w:lsdException w:name="List Bullet 3" w:semiHidden="1" w:unhideWhenUsed="1"/>
-    <w:lsdException w:name="List Bullet 4" w:semiHidden="1" w:unhideWhenUsed="1"/>
-    <w:lsdException w:name="List Bullet 5" w:semiHidden="1" w:unhideWhenUsed="1"/>
-    <w:lsdException w:name="List Number 2" w:semiHidden="1" w:unhideWhenUsed="1"/>
-    <w:lsdException w:name="List Number 3" w:semiHidden="1" w:unhideWhenUsed="1"/>
-    <w:lsdException w:name="List Number 4" w:semiHidden="1" w:unhideWhenUsed="1"/>
-    <w:lsdException w:name="List Number 5" w:semiHidden="1" w:unhideWhenUsed="1"/>
-    <w:lsdException w:name="Title" w:uiPriority="10" w:qFormat="1"/>
-    <w:lsdException w:name="Closing" w:semiHidden="1" w:unhideWhenUsed="1"/>
-    <w:lsdException w:name="Signature" w:semiHidden="1" w:unhideWhenUsed="1"/>
-    <w:lsdException w:name="Default Paragraph Font" w:semiHidden="1" w:uiPriority="1" w:unhideWhenUsed="1"/>
-    <w:lsdException w:name="Body Text" w:semiHidden="1" w:unhideWhenUsed="1"/>
-    <w:lsdException w:name="Body Text Indent" w:semiHidden="1" w:unhideWhenUsed="1"/>
-    <w:lsdException w:name="List Continue" w:semiHidden="1" w:unhideWhenUsed="1"/>
-    <w:lsdException w:name="List Continue 2" w:semiHidden="1" w:unhideWhenUsed="1"/>
-    <w:lsdException w:name="List Continue 3" w:semiHidden="1" w:unhideWhenUsed="1"/>
-    <w:lsdException w:name="List Continue 4" w:semiHidden="1" w:unhideWhenUsed="1"/>
-    <w:lsdException w:name="List Continue 5" w:semiHidden="1" w:unhideWhenUsed="1"/>
-    <w:lsdException w:name="Message Header" w:semiHidden="1" w:unhideWhenUsed="1"/>
-    <w:lsdException w:name="Subtitle" w:uiPriority="11" w:qFormat="1"/>
-    <w:lsdException w:name="Salutation" w:semiHidden="1" w:unhideWhenUsed="1"/>
-    <w:lsdException w:name="Date" w:semiHidden="1" w:unhideWhenUsed="1"/>
-    <w:lsdException w:name="Body Text First Indent" w:semiHidden="1" w:unhideWhenUsed="1"/>
-    <w:lsdException w:name="Body Text First Indent 2" w:semiHidden="1" w:unhideWhenUsed="1"/>
-    <w:lsdException w:name="Note Heading" w:semiHidden="1" w:unhideWhenUsed="1"/>
-    <w:lsdException w:name="Body Text 2" w:semiHidden="1" w:unhideWhenUsed="1"/>
-    <w:lsdException w:name="Body Text 3" w:semiHidden="1" w:unhideWhenUsed="1"/>
-    <w:lsdException w:name="Body Text Indent 2" w:semiHidden="1" w:unhideWhenUsed="1"/>
-    <w:lsdException w:name="Body Text Indent 3" w:semiHidden="1" w:unhideWhenUsed="1"/>
-    <w:lsdException w:name="Block Text" w:semiHidden="1" w:unhideWhenUsed="1"/>
-    <w:lsdException w:name="Hyperlink" w:semiHidden="1" w:unhideWhenUsed="1"/>
-    <w:lsdException w:name="FollowedHyperlink" w:semiHidden="1" w:unhideWhenUsed="1"/>
-    <w:lsdException w:name="Strong" w:uiPriority="22" w:qFormat="1"/>
-    <w:lsdException w:name="Emphasis" w:uiPriority="20" w:qFormat="1"/>
-    <w:lsdException w:name="Document Map" w:semiHidden="1" w:unhideWhenUsed="1"/>
-    <w:lsdException w:name="Plain Text" w:semiHidden="1" w:unhideWhenUsed="1"/>
-    <w:lsdException w:name="E-mail Signature" w:semiHidden="1" w:unhideWhenUsed="1"/>
-    <w:lsdException w:name="HTML Top of Form" w:semiHidden="1" w:unhideWhenUsed="1"/>
-    <w:lsdException w:name="HTML Bottom of Form" w:semiHidden="1" w:unhideWhenUsed="1"/>
-    <w:lsdException w:name="Normal (Web)" w:semiHidden="1" w:unhideWhenUsed="1"/>
-    <w:lsdException w:name="HTML Acronym" w:semiHidden="1" w:unhideWhenUsed="1"/>
-    <w:lsdException w:name="HTML Address" w:semiHidden="1" w:unhideWhenUsed="1"/>
-    <w:lsdException w:name="HTML Cite" w:semiHidden="1" w:unhideWhenUsed="1"/>
-    <w:lsdException w:name="HTML Code" w:semiHidden="1" w:unhideWhenUsed="1"/>
-    <w:lsdException w:name="HTML Definition" w:semiHidden="1" w:unhideWhenUsed="1"/>
-    <w:lsdException w:name="HTML Keyboard" w:semiHidden="1" w:unhideWhenUsed="1"/>
-    <w:lsdException w:name="HTML Preformatted" w:semiHidden="1" w:unhideWhenUsed="1"/>
-    <w:lsdException w:name="HTML Sample" w:semiHidden="1" w:unhideWhenUsed="1"/>
-    <w:lsdException w:name="HTML Typewriter" w:semiHidden="1" w:unhideWhenUsed="1"/>
-    <w:lsdException w:name="HTML Variable" w:semiHidden="1" w:unhideWhenUsed="1"/>
-    <w:lsdException w:name="Normal Table" w:semiHidden="1" w:unhideWhenUsed="1"/>
-    <w:lsdException w:name="annotation subject" w:semiHidden="1" w:unhideWhenUsed="1"/>
-    <w:lsdException w:name="No List" w:semiHidden="1" w:unhideWhenUsed="1"/>
-    <w:lsdException w:name="Outline List 1" w:semiHidden="1" w:unhideWhenUsed="1"/>
-    <w:lsdException w:name="Outline List 2" w:semiHidden="1" w:unhideWhenUsed="1"/>
-    <w:lsdException w:name="Outline List 3" w:semiHidden="1" w:unhideWhenUsed="1"/>
-    <w:lsdException w:name="Table Simple 1" w:semiHidden="1" w:unhideWhenUsed="1"/>
-    <w:lsdException w:name="Table Simple 2" w:semiHidden="1" w:unhideWhenUsed="1"/>
-    <w:lsdException w:name="Table Simple 3" w:semiHidden="1" w:unhideWhenUsed="1"/>
-    <w:lsdException w:name="Table Classic 1" w:semiHidden="1" w:unhideWhenUsed="1"/>
-    <w:lsdException w:name="Table Classic 2" w:semiHidden="1" w:unhideWhenUsed="1"/>
-    <w:lsdException w:name="Table Classic 3" w:semiHidden="1" w:unhideWhenUsed="1"/>
-    <w:lsdException w:name="Table Classic 4" w:semiHidden="1" w:unhideWhenUsed="1"/>
-    <w:lsdException w:name="Table Colorful 1" w:semiHidden="1" w:unhideWhenUsed="1"/>
-    <w:lsdException w:name="Table Colorful 2" w:semiHidden="1" w:unhideWhenUsed="1"/>
-    <w:lsdException w:name="Table Colorful 3" w:semiHidden="1" w:unhideWhenUsed="1"/>
-    <w:lsdException w:name="Table Columns 1" w:semiHidden="1" w:unhideWhenUsed="1"/>
-    <w:lsdException w:name="Table Columns 2" w:semiHidden="1" w:unhideWhenUsed="1"/>
-    <w:lsdException w:name="Table Columns 3" w:semiHidden="1" w:unhideWhenUsed="1"/>
-    <w:lsdException w:name="Table Columns 4" w:semiHidden="1" w:unhideWhenUsed="1"/>
-    <w:lsdException w:name="Table Columns 5" w:semiHidden="1" w:unhideWhenUsed="1"/>
-    <w:lsdException w:name="Table Grid 1" w:semiHidden="1" w:unhideWhenUsed="1"/>
-    <w:lsdException w:name="Table Grid 2" w:semiHidden="1" w:unhideWhenUsed="1"/>
-    <w:lsdException w:name="Table Grid 3" w:semiHidden="1" w:unhideWhenUsed="1"/>
-    <w:lsdException w:name="Table Grid 4" w:semiHidden="1" w:unhideWhenUsed="1"/>
-    <w:lsdException w:name="Table Grid 5" w:semiHidden="1" w:unhideWhenUsed="1"/>
-    <w:lsdException w:name="Table Grid 6" w:semiHidden="1" w:unhideWhenUsed="1"/>
-    <w:lsdException w:name="Table Grid 7" w:semiHidden="1" w:unhideWhenUsed="1"/>
-    <w:lsdException w:name="Table Grid 8" w:semiHidden="1" w:unhideWhenUsed="1"/>
-    <w:lsdException w:name="Table List 1" w:semiHidden="1" w:unhideWhenUsed="1"/>
-    <w:lsdException w:name="Table List 2" w:semiHidden="1" w:unhideWhenUsed="1"/>
-    <w:lsdException w:name="Table List 3" w:semiHidden="1" w:unhideWhenUsed="1"/>
-    <w:lsdException w:name="Table List 4" w:semiHidden="1" w:unhideWhenUsed="1"/>
-    <w:lsdException w:name="Table List 5" w:semiHidden="1" w:unhideWhenUsed="1"/>
-    <w:lsdException w:name="Table List 6" w:semiHidden="1" w:unhideWhenUsed="1"/>
-    <w:lsdException w:name="Table List 7" w:semiHidden="1" w:unhideWhenUsed="1"/>
-    <w:lsdException w:name="Table List 8" w:semiHidden="1" w:unhideWhenUsed="1"/>
-    <w:lsdException w:name="Table 3D effects 1" w:semiHidden="1" w:unhideWhenUsed="1"/>
-    <w:lsdException w:name="Table 3D effects 2" w:semiHidden="1" w:unhideWhenUsed="1"/>
-    <w:lsdException w:name="Table 3D effects 3" w:semiHidden="1" w:unhideWhenUsed="1"/>
-    <w:lsdException w:name="Table Contemporary" w:semiHidden="1" w:unhideWhenUsed="1"/>
-    <w:lsdException w:name="Table Elegant" w:semiHidden="1" w:unhideWhenUsed="1"/>
-    <w:lsdException w:name="Table Professional" w:semiHidden="1" w:unhideWhenUsed="1"/>
-    <w:lsdException w:name="Table Subtle 1" w:semiHidden="1" w:unhideWhenUsed="1"/>
-    <w:lsdException w:name="Table Subtle 2" w:semiHidden="1" w:unhideWhenUsed="1"/>
-    <w:lsdException w:name="Table Web 1" w:semiHidden="1" w:unhideWhenUsed="1"/>
-    <w:lsdException w:name="Table Web 2" w:semiHidden="1" w:unhideWhenUsed="1"/>
-    <w:lsdException w:name="Table Web 3" w:semiHidden="1" w:unhideWhenUsed="1"/>
-    <w:lsdException w:name="Balloon Text" w:semiHidden="1" w:unhideWhenUsed="1"/>
-    <w:lsdException w:name="Table Grid" w:uiPriority="59"/>
-    <w:lsdException w:name="Table Theme" w:semiHidden="1" w:unhideWhenUsed="1"/>
-    <w:lsdException w:name="Placeholder Text" w:semiHidden="1"/>
-    <w:lsdException w:name="No Spacing" w:uiPriority="1" w:qFormat="1"/>
-    <w:lsdException w:name="Light Shading" w:uiPriority="60"/>
-    <w:lsdException w:name="Light List" w:uiPriority="61"/>
-    <w:lsdException w:name="Light Grid" w:uiPriority="62"/>
-    <w:lsdException w:name="Medium Shading 1" w:uiPriority="63"/>
-    <w:lsdException w:name="Medium Shading 2" w:uiPriority="64"/>
-    <w:lsdException w:name="Medium List 1" w:uiPriority="65"/>
-    <w:lsdException w:name="Medium List 2" w:uiPriority="66"/>
-    <w:lsdException w:name="Medium Grid 1" w:uiPriority="67"/>
-    <w:lsdException w:name="Medium Grid 2" w:uiPriority="68"/>
-    <w:lsdException w:name="Medium Grid 3" w:uiPriority="69"/>
-    <w:lsdException w:name="Dark List" w:uiPriority="70"/>
-    <w:lsdException w:name="Colorful Shading" w:uiPriority="71"/>
-    <w:lsdException w:name="Colorful List" w:uiPriority="72"/>
-    <w:lsdException w:name="Colorful Grid" w:uiPriority="73"/>
-    <w:lsdException w:name="Light Shading Accent 1" w:uiPriority="60"/>
-    <w:lsdException w:name="Light List Accent 1" w:uiPriority="61"/>
-    <w:lsdException w:name="Light Grid Accent 1" w:uiPriority="62"/>
-    <w:lsdException w:name="Medium Shading 1 Accent 1" w:uiPriority="63"/>
-    <w:lsdException w:name="Medium Shading 2 Accent 1" w:uiPriority="64"/>
-    <w:lsdException w:name="Medium List 1 Accent 1" w:uiPriority="65"/>
-    <w:lsdException w:name="Revision" w:semiHidden="1"/>
-    <w:lsdException w:name="List Paragraph" w:uiPriority="34" w:qFormat="1"/>
-    <w:lsdException w:name="Quote" w:uiPriority="29" w:qFormat="1"/>
-    <w:lsdException w:name="Intense Quote" w:uiPriority="30" w:qFormat="1"/>
-    <w:lsdException w:name="Medium List 2 Accent 1" w:uiPriority="66"/>
-    <w:lsdException w:name="Medium Grid 1 Accent 1" w:uiPriority="67"/>
-    <w:lsdException w:name="Medium Grid 2 Accent 1" w:uiPriority="68"/>
-    <w:lsdException w:name="Medium Grid 3 Accent 1" w:uiPriority="69"/>
-    <w:lsdException w:name="Dark List Accent 1" w:uiPriority="70"/>
-    <w:lsdException w:name="Colorful Shading Accent 1" w:uiPriority="71"/>
-    <w:lsdException w:name="Colorful List Accent 1" w:uiPriority="72"/>
-    <w:lsdException w:name="Colorful Grid Accent 1" w:uiPriority="73"/>
-    <w:lsdException w:name="Light Shading Accent 2" w:uiPriority="60"/>
-    <w:lsdException w:name="Light List Accent 2" w:uiPriority="61"/>
-    <w:lsdException w:name="Light Grid Accent 2" w:uiPriority="62"/>
-    <w:lsdException w:name="Medium Shading 1 Accent 2" w:uiPriority="63"/>
-    <w:lsdException w:name="Medium Shading 2 Accent 2" w:uiPriority="64"/>
-    <w:lsdException w:name="Medium List 1 Accent 2" w:uiPriority="65"/>
-    <w:lsdException w:name="Medium List 2 Accent 2" w:uiPriority="66"/>
-    <w:lsdException w:name="Medium Grid 1 Accent 2" w:uiPriority="67"/>
-    <w:lsdException w:name="Medium Grid 2 Accent 2" w:uiPriority="68"/>
-    <w:lsdException w:name="Medium Grid 3 Accent 2" w:uiPriority="69"/>
-    <w:lsdException w:name="Dark List Accent 2" w:uiPriority="70"/>
-    <w:lsdException w:name="Colorful Shading Accent 2" w:uiPriority="71"/>
-    <w:lsdException w:name="Colorful List Accent 2" w:uiPriority="72"/>
-    <w:lsdException w:name="Colorful Grid Accent 2" w:uiPriority="73"/>
-    <w:lsdException w:name="Light Shading Accent 3" w:uiPriority="60"/>
-    <w:lsdException w:name="Light List Accent 3" w:uiPriority="61"/>
-    <w:lsdException w:name="Light Grid Accent 3" w:uiPriority="62"/>
-    <w:lsdException w:name="Medium Shading 1 Accent 3" w:uiPriority="63"/>
-    <w:lsdException w:name="Medium Shading 2 Accent 3" w:uiPriority="64"/>
-    <w:lsdException w:name="Medium List 1 Accent 3" w:uiPriority="65"/>
-    <w:lsdException w:name="Medium List 2 Accent 3" w:uiPriority="66"/>
-    <w:lsdException w:name="Medium Grid 1 Accent 3" w:uiPriority="67"/>
-    <w:lsdException w:name="Medium Grid 2 Accent 3" w:uiPriority="68"/>
-    <w:lsdException w:name="Medium Grid 3 Accent 3" w:uiPriority="69"/>
-    <w:lsdException w:name="Dark List Accent 3" w:uiPriority="70"/>
-    <w:lsdException w:name="Colorful Shading Accent 3" w:uiPriority="71"/>
-    <w:lsdException w:name="Colorful List Accent 3" w:uiPriority="72"/>
-    <w:lsdException w:name="Colorful Grid Accent 3" w:uiPriority="73"/>
-    <w:lsdException w:name="Light Shading Accent 4" w:uiPriority="60"/>
-    <w:lsdException w:name="Light List Accent 4" w:uiPriority="61"/>
-    <w:lsdException w:name="Light Grid Accent 4" w:uiPriority="62"/>
-    <w:lsdException w:name="Medium Shading 1 Accent 4" w:uiPriority="63"/>
-    <w:lsdException w:name="Medium Shading 2 Accent 4" w:uiPriority="64"/>
-    <w:lsdException w:name="Medium List 1 Accent 4" w:uiPriority="65"/>
-    <w:lsdException w:name="Medium List 2 Accent 4" w:uiPriority="66"/>
-    <w:lsdException w:name="Medium Grid 1 Accent 4" w:uiPriority="67"/>
-    <w:lsdException w:name="Medium Grid 2 Accent 4" w:uiPriority="68"/>
-    <w:lsdException w:name="Medium Grid 3 Accent 4" w:uiPriority="69"/>
-    <w:lsdException w:name="Dark List Accent 4" w:uiPriority="70"/>
-    <w:lsdException w:name="Colorful Shading Accent 4" w:uiPriority="71"/>
-    <w:lsdException w:name="Colorful List Accent 4" w:uiPriority="72"/>
-    <w:lsdException w:name="Colorful Grid Accent 4" w:uiPriority="73"/>
-    <w:lsdException w:name="Light Shading Accent 5" w:uiPriority="60"/>
-    <w:lsdException w:name="Light List Accent 5" w:uiPriority="61"/>
-    <w:lsdException w:name="Light Grid Accent 5" w:uiPriority="62"/>
-    <w:lsdException w:name="Medium Shading 1 Accent 5" w:uiPriority="63"/>
-    <w:lsdException w:name="Medium Shading 2 Accent 5" w:uiPriority="64"/>
-    <w:lsdException w:name="Medium List 1 Accent 5" w:uiPriority="65"/>
-    <w:lsdException w:name="Medium List 2 Accent 5" w:uiPriority="66"/>
-    <w:lsdException w:name="Medium Grid 1 Accent 5" w:uiPriority="67"/>
-    <w:lsdException w:name="Medium Grid 2 Accent 5" w:uiPriority="68"/>
-    <w:lsdException w:name="Medium Grid 3 Accent 5" w:uiPriority="69"/>
-    <w:lsdException w:name="Dark List Accent 5" w:uiPriority="70"/>
-    <w:lsdException w:name="Colorful Shading Accent 5" w:uiPriority="71"/>
-    <w:lsdException w:name="Colorful List Accent 5" w:uiPriority="72"/>
-    <w:lsdException w:name="Colorful Grid Accent 5" w:uiPriority="73"/>
-    <w:lsdException w:name="Light Shading Accent 6" w:uiPriority="60"/>
-    <w:lsdException w:name="Light List Accent 6" w:uiPriority="61"/>
-    <w:lsdException w:name="Light Grid Accent 6" w:uiPriority="62"/>
-    <w:lsdException w:name="Medium Shading 1 Accent 6" w:uiPriority="63"/>
-    <w:lsdException w:name="Medium Shading 2 Accent 6" w:uiPriority="64"/>
-    <w:lsdException w:name="Medium List 1 Accent 6" w:uiPriority="65"/>
-    <w:lsdException w:name="Medium List 2 Accent 6" w:uiPriority="66"/>
-    <w:lsdException w:name="Medium Grid 1 Accent 6" w:uiPriority="67"/>
-    <w:lsdException w:name="Medium Grid 2 Accent 6" w:uiPriority="68"/>
-    <w:lsdException w:name="Medium Grid 3 Accent 6" w:uiPriority="69"/>
-    <w:lsdException w:name="Dark List Accent 6" w:uiPriority="70"/>
-    <w:lsdException w:name="Colorful Shading Accent 6" w:uiPriority="71"/>
-    <w:lsdException w:name="Colorful List Accent 6" w:uiPriority="72"/>
-    <w:lsdException w:name="Colorful Grid Accent 6" w:uiPriority="73"/>
-    <w:lsdException w:name="Subtle Emphasis" w:uiPriority="19" w:qFormat="1"/>
-    <w:lsdException w:name="Intense Emphasis" w:uiPriority="21" w:qFormat="1"/>
-    <w:lsdException w:name="Subtle Reference" w:uiPriority="31" w:qFormat="1"/>
-    <w:lsdException w:name="Intense Reference" w:uiPriority="32" w:qFormat="1"/>
-    <w:lsdException w:name="Book Title" w:uiPriority="33" w:qFormat="1"/>
-    <w:lsdException w:name="Bibliography" w:semiHidden="1" w:uiPriority="37" w:unhideWhenUsed="1"/>
-    <w:lsdException w:name="TOC Heading" w:semiHidden="1" w:uiPriority="39" w:unhideWhenUsed="1" w:qFormat="1"/>
-    <w:lsdException w:name="Plain Table 1" w:uiPriority="41"/>
-    <w:lsdException w:name="Plain Table 2" w:uiPriority="42"/>
-    <w:lsdException w:name="Plain Table 3" w:uiPriority="43"/>
-    <w:lsdException w:name="Plain Table 4" w:uiPriority="44"/>
-    <w:lsdException w:name="Plain Table 5" w:uiPriority="45"/>
-    <w:lsdException w:name="Grid Table Light" w:uiPriority="40"/>
-    <w:lsdException w:name="Grid Table 1 Light" w:uiPriority="46"/>
-    <w:lsdException w:name="Grid Table 2" w:uiPriority="47"/>
-    <w:lsdException w:name="Grid Table 3" w:uiPriority="48"/>
-    <w:lsdException w:name="Grid Table 4" w:uiPriority="49"/>
-    <w:lsdException w:name="Grid Table 5 Dark" w:uiPriority="50"/>
-    <w:lsdException w:name="Grid Table 6 Colorful" w:uiPriority="51"/>
-    <w:lsdException w:name="Grid Table 7 Colorful" w:uiPriority="52"/>
-    <w:lsdException w:name="Grid Table 1 Light Accent 1" w:uiPriority="46"/>
-    <w:lsdException w:name="Grid Table 2 Accent 1" w:uiPriority="47"/>
-    <w:lsdException w:name="Grid Table 3 Accent 1" w:uiPriority="48"/>
-    <w:lsdException w:name="Grid Table 4 Accent 1" w:uiPriority="49"/>
-    <w:lsdException w:name="Grid Table 5 Dark Accent 1" w:uiPriority="50"/>
-    <w:lsdException w:name="Grid Table 6 Colorful Accent 1" w:uiPriority="51"/>
-    <w:lsdException w:name="Grid Table 7 Colorful Accent 1" w:uiPriority="52"/>
-    <w:lsdException w:name="Grid Table 1 Light Accent 2" w:uiPriority="46"/>
-    <w:lsdException w:name="Grid Table 2 Accent 2" w:uiPriority="47"/>
-    <w:lsdException w:name="Grid Table 3 Accent 2" w:uiPriority="48"/>
-    <w:lsdException w:name="Grid Table 4 Accent 2" w:uiPriority="49"/>
-    <w:lsdException w:name="Grid Table 5 Dark Accent 2" w:uiPriority="50"/>
-    <w:lsdException w:name="Grid Table 6 Colorful Accent 2" w:uiPriority="51"/>
-    <w:lsdException w:name="Grid Table 7 Colorful Accent 2" w:uiPriority="52"/>
-    <w:lsdException w:name="Grid Table 1 Light Accent 3" w:uiPriority="46"/>
-    <w:lsdException w:name="Grid Table 2 Accent 3" w:uiPriority="47"/>
-    <w:lsdException w:name="Grid Table 3 Accent 3" w:uiPriority="48"/>
-    <w:lsdException w:name="Grid Table 4 Accent 3" w:uiPriority="49"/>
-    <w:lsdException w:name="Grid Table 5 Dark Accent 3" w:uiPriority="50"/>
-    <w:lsdException w:name="Grid Table 6 Colorful Accent 3" w:uiPriority="51"/>
-    <w:lsdException w:name="Grid Table 7 Colorful Accent 3" w:uiPriority="52"/>
-    <w:lsdException w:name="Grid Table 1 Light Accent 4" w:uiPriority="46"/>
-    <w:lsdException w:name="Grid Table 2 Accent 4" w:uiPriority="47"/>
-    <w:lsdException w:name="Grid Table 3 Accent 4" w:uiPriority="48"/>
-    <w:lsdException w:name="Grid Table 4 Accent 4" w:uiPriority="49"/>
-    <w:lsdException w:name="Grid Table 5 Dark Accent 4" w:uiPriority="50"/>
-    <w:lsdException w:name="Grid Table 6 Colorful Accent 4" w:uiPriority="51"/>
-    <w:lsdException w:name="Grid Table 7 Colorful Accent 4" w:uiPriority="52"/>
-    <w:lsdException w:name="Grid Table 1 Light Accent 5" w:uiPriority="46"/>
-    <w:lsdException w:name="Grid Table 2 Accent 5" w:uiPriority="47"/>
-    <w:lsdException w:name="Grid Table 3 Accent 5" w:uiPriority="48"/>
-    <w:lsdException w:name="Grid Table 4 Accent 5" w:uiPriority="49"/>
-    <w:lsdException w:name="Grid Table 5 Dark Accent 5" w:uiPriority="50"/>
-    <w:lsdException w:name="Grid Table 6 Colorful Accent 5" w:uiPriority="51"/>
-    <w:lsdException w:name="Grid Table 7 Colorful Accent 5" w:uiPriority="52"/>
-    <w:lsdException w:name="Grid Table 1 Light Accent 6" w:uiPriority="46"/>
-    <w:lsdException w:name="Grid Table 2 Accent 6" w:uiPriority="47"/>
-    <w:lsdException w:name="Grid Table 3 Accent 6" w:uiPriority="48"/>
-    <w:lsdException w:name="Grid Table 4 Accent 6" w:uiPriority="49"/>
-    <w:lsdException w:name="Grid Table 5 Dark Accent 6" w:uiPriority="50"/>
-    <w:lsdException w:name="Grid Table 6 Colorful Accent 6" w:uiPriority="51"/>
-    <w:lsdException w:name="Grid Table 7 Colorful Accent 6" w:uiPriority="52"/>
-    <w:lsdException w:name="List Table 1 Light" w:uiPriority="46"/>
-    <w:lsdException w:name="List Table 2" w:uiPriority="47"/>
-    <w:lsdException w:name="List Table 3" w:uiPriority="48"/>
-    <w:lsdException w:name="List Table 4" w:uiPriority="49"/>
-    <w:lsdException w:name="List Table 5 Dark" w:uiPriority="50"/>
-    <w:lsdException w:name="List Table 6 Colorful" w:uiPriority="51"/>
-    <w:lsdException w:name="List Table 7 Colorful" w:uiPriority="52"/>
-    <w:lsdException w:name="List Table 1 Light Accent 1" w:uiPriority="46"/>
-    <w:lsdException w:name="List Table 2 Accent 1" w:uiPriority="47"/>
-    <w:lsdException w:name="List Table 3 Accent 1" w:uiPriority="48"/>
-    <w:lsdException w:name="List Table 4 Accent 1" w:uiPriority="49"/>
-    <w:lsdException w:name="List Table 5 Dark Accent 1" w:uiPriority="50"/>
-    <w:lsdException w:name="List Table 6 Colorful Accent 1" w:uiPriority="51"/>
-    <w:lsdException w:name="List Table 7 Colorful Accent 1" w:uiPriority="52"/>
-    <w:lsdException w:name="List Table 1 Light Accent 2" w:uiPriority="46"/>
-    <w:lsdException w:name="List Table 2 Accent 2" w:uiPriority="47"/>
-    <w:lsdException w:name="List Table 3 Accent 2" w:uiPriority="48"/>
-    <w:lsdException w:name="List Table 4 Accent 2" w:uiPriority="49"/>
-    <w:lsdException w:name="List Table 5 Dark Accent 2" w:uiPriority="50"/>
-    <w:lsdException w:name="List Table 6 Colorful Accent 2" w:uiPriority="51"/>
-    <w:lsdException w:name="List Table 7 Colorful Accent 2" w:uiPriority="52"/>
-    <w:lsdException w:name="List Table 1 Light Accent 3" w:uiPriority="46"/>
-    <w:lsdException w:name="List Table 2 Accent 3" w:uiPriority="47"/>
-    <w:lsdException w:name="List Table 3 Accent 3" w:uiPriority="48"/>
-    <w:lsdException w:name="List Table 4 Accent 3" w:uiPriority="49"/>
-    <w:lsdException w:name="List Table 5 Dark Accent 3" w:uiPriority="50"/>
-    <w:lsdException w:name="List Table 6 Colorful Accent 3" w:uiPriority="51"/>
-    <w:lsdException w:name="List Table 7 Colorful Accent 3" w:uiPriority="52"/>
-    <w:lsdException w:name="List Table 1 Light Accent 4" w:uiPriority="46"/>
-    <w:lsdException w:name="List Table 2 Accent 4" w:uiPriority="47"/>
-    <w:lsdException w:name="List Table 3 Accent 4" w:uiPriority="48"/>
-    <w:lsdException w:name="List Table 4 Accent 4" w:uiPriority="49"/>
-    <w:lsdException w:name="List Table 5 Dark Accent 4" w:uiPriority="50"/>
-    <w:lsdException w:name="List Table 6 Colorful Accent 4" w:uiPriority="51"/>
-    <w:lsdException w:name="List Table 7 Colorful Accent 4" w:uiPriority="52"/>
-    <w:lsdException w:name="List Table 1 Light Accent 5" w:uiPriority="46"/>
-    <w:lsdException w:name="List Table 2 Accent 5" w:uiPriority="47"/>
-    <w:lsdException w:name="List Table 3 Accent 5" w:uiPriority="48"/>
-    <w:lsdException w:name="List Table 4 Accent 5" w:uiPriority="49"/>
-    <w:lsdException w:name="List Table 5 Dark Accent 5" w:uiPriority="50"/>
-    <w:lsdException w:name="List Table 6 Colorful Accent 5" w:uiPriority="51"/>
-    <w:lsdException w:name="List Table 7 Colorful Accent 5" w:uiPriority="52"/>
-    <w:lsdException w:name="List Table 1 Light Accent 6" w:uiPriority="46"/>
-    <w:lsdException w:name="List Table 2 Accent 6" w:uiPriority="47"/>
-    <w:lsdException w:name="List Table 3 Accent 6" w:uiPriority="48"/>
-    <w:lsdException w:name="List Table 4 Accent 6" w:uiPriority="49"/>
-    <w:lsdException w:name="List Table 5 Dark Accent 6" w:uiPriority="50"/>
-    <w:lsdException w:name="List Table 6 Colorful Accent 6" w:uiPriority="51"/>
-    <w:lsdException w:name="List Table 7 Colorful Accent 6" w:uiPriority="52"/>
+  <w:latentStyles w:defLockedState="0" w:defUIPriority="99" w:defSemiHidden="1" w:defUnhideWhenUsed="1" w:defQFormat="0" w:count="267">
+    <w:lsdException w:name="Normal" w:semiHidden="0" w:uiPriority="0" w:unhideWhenUsed="0" w:qFormat="1"/>
+    <w:lsdException w:name="heading 1" w:semiHidden="0" w:uiPriority="9" w:unhideWhenUsed="0" w:qFormat="1"/>
+    <w:lsdException w:name="heading 2" w:uiPriority="9" w:qFormat="1"/>
+    <w:lsdException w:name="heading 3" w:uiPriority="9" w:qFormat="1"/>
+    <w:lsdException w:name="heading 4" w:uiPriority="9" w:qFormat="1"/>
+    <w:lsdException w:name="heading 5" w:uiPriority="9" w:qFormat="1"/>
+    <w:lsdException w:name="heading 6" w:uiPriority="9" w:qFormat="1"/>
+    <w:lsdException w:name="heading 7" w:uiPriority="9" w:qFormat="1"/>
+    <w:lsdException w:name="heading 8" w:uiPriority="9" w:qFormat="1"/>
+    <w:lsdException w:name="heading 9" w:uiPriority="9" w:qFormat="1"/>
+    <w:lsdException w:name="toc 1" w:uiPriority="39"/>
+    <w:lsdException w:name="toc 2" w:uiPriority="39"/>
+    <w:lsdException w:name="toc 3" w:uiPriority="39"/>
+    <w:lsdException w:name="toc 4" w:uiPriority="39"/>
+    <w:lsdException w:name="toc 5" w:uiPriority="39"/>
+    <w:lsdException w:name="toc 6" w:uiPriority="39"/>
+    <w:lsdException w:name="toc 7" w:uiPriority="39"/>
+    <w:lsdException w:name="toc 8" w:uiPriority="39"/>
+    <w:lsdException w:name="toc 9" w:uiPriority="39"/>
+    <w:lsdException w:name="caption" w:uiPriority="35" w:qFormat="1"/>
+    <w:lsdException w:name="Title" w:semiHidden="0" w:uiPriority="10" w:unhideWhenUsed="0" w:qFormat="1"/>
+    <w:lsdException w:name="Default Paragraph Font" w:uiPriority="1"/>
+    <w:lsdException w:name="Subtitle" w:semiHidden="0" w:uiPriority="11" w:unhideWhenUsed="0" w:qFormat="1"/>
+    <w:lsdException w:name="Strong" w:semiHidden="0" w:uiPriority="22" w:unhideWhenUsed="0" w:qFormat="1"/>
+    <w:lsdException w:name="Emphasis" w:semiHidden="0" w:uiPriority="20" w:unhideWhenUsed="0" w:qFormat="1"/>
+    <w:lsdException w:name="Table Grid" w:semiHidden="0" w:uiPriority="59" w:unhideWhenUsed="0"/>
+    <w:lsdException w:name="Placeholder Text" w:unhideWhenUsed="0"/>
+    <w:lsdException w:name="No Spacing" w:semiHidden="0" w:uiPriority="1" w:unhideWhenUsed="0" w:qFormat="1"/>
+    <w:lsdException w:name="Light Shading" w:semiHidden="0" w:uiPriority="60" w:unhideWhenUsed="0"/>
+    <w:lsdException w:name="Light List" w:semiHidden="0" w:uiPriority="61" w:unhideWhenUsed="0"/>
+    <w:lsdException w:name="Light Grid" w:semiHidden="0" w:uiPriority="62" w:unhideWhenUsed="0"/>
+    <w:lsdException w:name="Medium Shading 1" w:semiHidden="0" w:uiPriority="63" w:unhideWhenUsed="0"/>
+    <w:lsdException w:name="Medium Shading 2" w:semiHidden="0" w:uiPriority="64" w:unhideWhenUsed="0"/>
+    <w:lsdException w:name="Medium List 1" w:semiHidden="0" w:uiPriority="65" w:unhideWhenUsed="0"/>
+    <w:lsdException w:name="Medium List 2" w:semiHidden="0" w:uiPriority="66" w:unhideWhenUsed="0"/>
+    <w:lsdException w:name="Medium Grid 1" w:semiHidden="0" w:uiPriority="67" w:unhideWhenUsed="0"/>
+    <w:lsdException w:name="Medium Grid 2" w:semiHidden="0" w:uiPriority="68" w:unhideWhenUsed="0"/>
+    <w:lsdException w:name="Medium Grid 3" w:semiHidden="0" w:uiPriority="69" w:unhideWhenUsed="0"/>
+    <w:lsdException w:name="Dark List" w:semiHidden="0" w:uiPriority="70" w:unhideWhenUsed="0"/>
+    <w:lsdException w:name="Colorful Shading" w:semiHidden="0" w:uiPriority="71" w:unhideWhenUsed="0"/>
+    <w:lsdException w:name="Colorful List" w:semiHidden="0" w:uiPriority="72" w:unhideWhenUsed="0"/>
+    <w:lsdException w:name="Colorful Grid" w:semiHidden="0" w:uiPriority="73" w:unhideWhenUsed="0"/>
+    <w:lsdException w:name="Light Shading Accent 1" w:semiHidden="0" w:uiPriority="60" w:unhideWhenUsed="0"/>
+    <w:lsdException w:name="Light List Accent 1" w:semiHidden="0" w:uiPriority="61" w:unhideWhenUsed="0"/>
+    <w:lsdException w:name="Light Grid Accent 1" w:semiHidden="0" w:uiPriority="62" w:unhideWhenUsed="0"/>
+    <w:lsdException w:name="Medium Shading 1 Accent 1" w:semiHidden="0" w:uiPriority="63" w:unhideWhenUsed="0"/>
+    <w:lsdException w:name="Medium Shading 2 Accent 1" w:semiHidden="0" w:uiPriority="64" w:unhideWhenUsed="0"/>
+    <w:lsdException w:name="Medium List 1 Accent 1" w:semiHidden="0" w:uiPriority="65" w:unhideWhenUsed="0"/>
+    <w:lsdException w:name="Revision" w:unhideWhenUsed="0"/>
+    <w:lsdException w:name="List Paragraph" w:semiHidden="0" w:uiPriority="34" w:unhideWhenUsed="0" w:qFormat="1"/>
+    <w:lsdException w:name="Quote" w:semiHidden="0" w:uiPriority="29" w:unhideWhenUsed="0" w:qFormat="1"/>
+    <w:lsdException w:name="Intense Quote" w:semiHidden="0" w:uiPriority="30" w:unhideWhenUsed="0" w:qFormat="1"/>
+    <w:lsdException w:name="Medium List 2 Accent 1" w:semiHidden="0" w:uiPriority="66" w:unhideWhenUsed="0"/>
+    <w:lsdException w:name="Medium Grid 1 Accent 1" w:semiHidden="0" w:uiPriority="67" w:unhideWhenUsed="0"/>
+    <w:lsdException w:name="Medium Grid 2 Accent 1" w:semiHidden="0" w:uiPriority="68" w:unhideWhenUsed="0"/>
+    <w:lsdException w:name="Medium Grid 3 Accent 1" w:semiHidden="0" w:uiPriority="69" w:unhideWhenUsed="0"/>
+    <w:lsdException w:name="Dark List Accent 1" w:semiHidden="0" w:uiPriority="70" w:unhideWhenUsed="0"/>
+    <w:lsdException w:name="Colorful Shading Accent 1" w:semiHidden="0" w:uiPriority="71" w:unhideWhenUsed="0"/>
+    <w:lsdException w:name="Colorful List Accent 1" w:semiHidden="0" w:uiPriority="72" w:unhideWhenUsed="0"/>
+    <w:lsdException w:name="Colorful Grid Accent 1" w:semiHidden="0" w:uiPriority="73" w:unhideWhenUsed="0"/>
+    <w:lsdException w:name="Light Shading Accent 2" w:semiHidden="0" w:uiPriority="60" w:unhideWhenUsed="0"/>
+    <w:lsdException w:name="Light List Accent 2" w:semiHidden="0" w:uiPriority="61" w:unhideWhenUsed="0"/>
+    <w:lsdException w:name="Light Grid Accent 2" w:semiHidden="0" w:uiPriority="62" w:unhideWhenUsed="0"/>
+    <w:lsdException w:name="Medium Shading 1 Accent 2" w:semiHidden="0" w:uiPriority="63" w:unhideWhenUsed="0"/>
+    <w:lsdException w:name="Medium Shading 2 Accent 2" w:semiHidden="0" w:uiPriority="64" w:unhideWhenUsed="0"/>
+    <w:lsdException w:name="Medium List 1 Accent 2" w:semiHidden="0" w:uiPriority="65" w:unhideWhenUsed="0"/>
+    <w:lsdException w:name="Medium List 2 Accent 2" w:semiHidden="0" w:uiPriority="66" w:unhideWhenUsed="0"/>
+    <w:lsdException w:name="Medium Grid 1 Accent 2" w:semiHidden="0" w:uiPriority="67" w:unhideWhenUsed="0"/>
+    <w:lsdException w:name="Medium Grid 2 Accent 2" w:semiHidden="0" w:uiPriority="68" w:unhideWhenUsed="0"/>
+    <w:lsdException w:name="Medium Grid 3 Accent 2" w:semiHidden="0" w:uiPriority="69" w:unhideWhenUsed="0"/>
+    <w:lsdException w:name="Dark List Accent 2" w:semiHidden="0" w:uiPriority="70" w:unhideWhenUsed="0"/>
+    <w:lsdException w:name="Colorful Shading Accent 2" w:semiHidden="0" w:uiPriority="71" w:unhideWhenUsed="0"/>
+    <w:lsdException w:name="Colorful List Accent 2" w:semiHidden="0" w:uiPriority="72" w:unhideWhenUsed="0"/>
+    <w:lsdException w:name="Colorful Grid Accent 2" w:semiHidden="0" w:uiPriority="73" w:unhideWhenUsed="0"/>
+    <w:lsdException w:name="Light Shading Accent 3" w:semiHidden="0" w:uiPriority="60" w:unhideWhenUsed="0"/>
+    <w:lsdException w:name="Light List Accent 3" w:semiHidden="0" w:uiPriority="61" w:unhideWhenUsed="0"/>
+    <w:lsdException w:name="Light Grid Accent 3" w:semiHidden="0" w:uiPriority="62" w:unhideWhenUsed="0"/>
+    <w:lsdException w:name="Medium Shading 1 Accent 3" w:semiHidden="0" w:uiPriority="63" w:unhideWhenUsed="0"/>
+    <w:lsdException w:name="Medium Shading 2 Accent 3" w:semiHidden="0" w:uiPriority="64" w:unhideWhenUsed="0"/>
+    <w:lsdException w:name="Medium List 1 Accent 3" w:semiHidden="0" w:uiPriority="65" w:unhideWhenUsed="0"/>
+    <w:lsdException w:name="Medium List 2 Accent 3" w:semiHidden="0" w:uiPriority="66" w:unhideWhenUsed="0"/>
+    <w:lsdException w:name="Medium Grid 1 Accent 3" w:semiHidden="0" w:uiPriority="67" w:unhideWhenUsed="0"/>
+    <w:lsdException w:name="Medium Grid 2 Accent 3" w:semiHidden="0" w:uiPriority="68" w:unhideWhenUsed="0"/>
+    <w:lsdException w:name="Medium Grid 3 Accent 3" w:semiHidden="0" w:uiPriority="69" w:unhideWhenUsed="0"/>
+    <w:lsdException w:name="Dark List Accent 3" w:semiHidden="0" w:uiPriority="70" w:unhideWhenUsed="0"/>
+    <w:lsdException w:name="Colorful Shading Accent 3" w:semiHidden="0" w:uiPriority="71" w:unhideWhenUsed="0"/>
+    <w:lsdException w:name="Colorful List Accent 3" w:semiHidden="0" w:uiPriority="72" w:unhideWhenUsed="0"/>
+    <w:lsdException w:name="Colorful Grid Accent 3" w:semiHidden="0" w:uiPriority="73" w:unhideWhenUsed="0"/>
+    <w:lsdException w:name="Light Shading Accent 4" w:semiHidden="0" w:uiPriority="60" w:unhideWhenUsed="0"/>
+    <w:lsdException w:name="Light List Accent 4" w:semiHidden="0" w:uiPriority="61" w:unhideWhenUsed="0"/>
+    <w:lsdException w:name="Light Grid Accent 4" w:semiHidden="0" w:uiPriority="62" w:unhideWhenUsed="0"/>
+    <w:lsdException w:name="Medium Shading 1 Accent 4" w:semiHidden="0" w:uiPriority="63" w:unhideWhenUsed="0"/>
+    <w:lsdException w:name="Medium Shading 2 Accent 4" w:semiHidden="0" w:uiPriority="64" w:unhideWhenUsed="0"/>
+    <w:lsdException w:name="Medium List 1 Accent 4" w:semiHidden="0" w:uiPriority="65" w:unhideWhenUsed="0"/>
+    <w:lsdException w:name="Medium List 2 Accent 4" w:semiHidden="0" w:uiPriority="66" w:unhideWhenUsed="0"/>
+    <w:lsdException w:name="Medium Grid 1 Accent 4" w:semiHidden="0" w:uiPriority="67" w:unhideWhenUsed="0"/>
+    <w:lsdException w:name="Medium Grid 2 Accent 4" w:semiHidden="0" w:uiPriority="68" w:unhideWhenUsed="0"/>
+    <w:lsdException w:name="Medium Grid 3 Accent 4" w:semiHidden="0" w:uiPriority="69" w:unhideWhenUsed="0"/>
+    <w:lsdException w:name="Dark List Accent 4" w:semiHidden="0" w:uiPriority="70" w:unhideWhenUsed="0"/>
+    <w:lsdException w:name="Colorful Shading Accent 4" w:semiHidden="0" w:uiPriority="71" w:unhideWhenUsed="0"/>
+    <w:lsdException w:name="Colorful List Accent 4" w:semiHidden="0" w:uiPriority="72" w:unhideWhenUsed="0"/>
+    <w:lsdException w:name="Colorful Grid Accent 4" w:semiHidden="0" w:uiPriority="73" w:unhideWhenUsed="0"/>
+    <w:lsdException w:name="Light Shading Accent 5" w:semiHidden="0" w:uiPriority="60" w:unhideWhenUsed="0"/>
+    <w:lsdException w:name="Light List Accent 5" w:semiHidden="0" w:uiPriority="61" w:unhideWhenUsed="0"/>
+    <w:lsdException w:name="Light Grid Accent 5" w:semiHidden="0" w:uiPriority="62" w:unhideWhenUsed="0"/>
+    <w:lsdException w:name="Medium Shading 1 Accent 5" w:semiHidden="0" w:uiPriority="63" w:unhideWhenUsed="0"/>
+    <w:lsdException w:name="Medium Shading 2 Accent 5" w:semiHidden="0" w:uiPriority="64" w:unhideWhenUsed="0"/>
+    <w:lsdException w:name="Medium List 1 Accent 5" w:semiHidden="0" w:uiPriority="65" w:unhideWhenUsed="0"/>
+    <w:lsdException w:name="Medium List 2 Accent 5" w:semiHidden="0" w:uiPriority="66" w:unhideWhenUsed="0"/>
+    <w:lsdException w:name="Medium Grid 1 Accent 5" w:semiHidden="0" w:uiPriority="67" w:unhideWhenUsed="0"/>
+    <w:lsdException w:name="Medium Grid 2 Accent 5" w:semiHidden="0" w:uiPriority="68" w:unhideWhenUsed="0"/>
+    <w:lsdException w:name="Medium Grid 3 Accent 5" w:semiHidden="0" w:uiPriority="69" w:unhideWhenUsed="0"/>
+    <w:lsdException w:name="Dark List Accent 5" w:semiHidden="0" w:uiPriority="70" w:unhideWhenUsed="0"/>
+    <w:lsdException w:name="Colorful Shading Accent 5" w:semiHidden="0" w:uiPriority="71" w:unhideWhenUsed="0"/>
+    <w:lsdException w:name="Colorful List Accent 5" w:semiHidden="0" w:uiPriority="72" w:unhideWhenUsed="0"/>
+    <w:lsdException w:name="Colorful Grid Accent 5" w:semiHidden="0" w:uiPriority="73" w:unhideWhenUsed="0"/>
+    <w:lsdException w:name="Light Shading Accent 6" w:semiHidden="0" w:uiPriority="60" w:unhideWhenUsed="0"/>
+    <w:lsdException w:name="Light List Accent 6" w:semiHidden="0" w:uiPriority="61" w:unhideWhenUsed="0"/>
+    <w:lsdException w:name="Light Grid Accent 6" w:semiHidden="0" w:uiPriority="62" w:unhideWhenUsed="0"/>
+    <w:lsdException w:name="Medium Shading 1 Accent 6" w:semiHidden="0" w:uiPriority="63" w:unhideWhenUsed="0"/>
+    <w:lsdException w:name="Medium Shading 2 Accent 6" w:semiHidden="0" w:uiPriority="64" w:unhideWhenUsed="0"/>
+    <w:lsdException w:name="Medium List 1 Accent 6" w:semiHidden="0" w:uiPriority="65" w:unhideWhenUsed="0"/>
+    <w:lsdException w:name="Medium List 2 Accent 6" w:semiHidden="0" w:uiPriority="66" w:unhideWhenUsed="0"/>
+    <w:lsdException w:name="Medium Grid 1 Accent 6" w:semiHidden="0" w:uiPriority="67" w:unhideWhenUsed="0"/>
+    <w:lsdException w:name="Medium Grid 2 Accent 6" w:semiHidden="0" w:uiPriority="68" w:unhideWhenUsed="0"/>
+    <w:lsdException w:name="Medium Grid 3 Accent 6" w:semiHidden="0" w:uiPriority="69" w:unhideWhenUsed="0"/>
+    <w:lsdException w:name="Dark List Accent 6" w:semiHidden="0" w:uiPriority="70" w:unhideWhenUsed="0"/>
+    <w:lsdException w:name="Colorful Shading Accent 6" w:semiHidden="0" w:uiPriority="71" w:unhideWhenUsed="0"/>
+    <w:lsdException w:name="Colorful List Accent 6" w:semiHidden="0" w:uiPriority="72" w:unhideWhenUsed="0"/>
+    <w:lsdException w:name="Colorful Grid Accent 6" w:semiHidden="0" w:uiPriority="73" w:unhideWhenUsed="0"/>
+    <w:lsdException w:name="Subtle Emphasis" w:semiHidden="0" w:uiPriority="19" w:unhideWhenUsed="0" w:qFormat="1"/>
+    <w:lsdException w:name="Intense Emphasis" w:semiHidden="0" w:uiPriority="21" w:unhideWhenUsed="0" w:qFormat="1"/>
+    <w:lsdException w:name="Subtle Reference" w:semiHidden="0" w:uiPriority="31" w:unhideWhenUsed="0" w:qFormat="1"/>
+    <w:lsdException w:name="Intense Reference" w:semiHidden="0" w:uiPriority="32" w:unhideWhenUsed="0" w:qFormat="1"/>
+    <w:lsdException w:name="Book Title" w:semiHidden="0" w:uiPriority="33" w:unhideWhenUsed="0" w:qFormat="1"/>
+    <w:lsdException w:name="Bibliography" w:uiPriority="37"/>
+    <w:lsdException w:name="TOC Heading" w:uiPriority="39" w:qFormat="1"/>
   </w:latentStyles>
   <w:style w:type="paragraph" w:default="1" w:styleId="Normal">
     <w:name w:val="Normal"/>
@@ -19970,6 +23949,196 @@
       <w:ind w:left="720"/>
       <w:contextualSpacing/>
     </w:pPr>
+  </w:style>
+</w:styles>
+</file>
+
+<file path=word/stylesWithEffects.xml><?xml version="1.0" encoding="utf-8"?>
+<w:styles xmlns:wpc="http://schemas.microsoft.com/office/word/2010/wordprocessingCanvas" xmlns:mc="http://schemas.openxmlformats.org/markup-compatibility/2006" xmlns:o="urn:schemas-microsoft-com:office:office" xmlns:r="http://schemas.openxmlformats.org/officeDocument/2006/relationships" xmlns:m="http://schemas.openxmlformats.org/officeDocument/2006/math" xmlns:v="urn:schemas-microsoft-com:vml" xmlns:wp14="http://schemas.microsoft.com/office/word/2010/wordprocessingDrawing" xmlns:wp="http://schemas.openxmlformats.org/drawingml/2006/wordprocessingDrawing" xmlns:w10="urn:schemas-microsoft-com:office:word" xmlns:w="http://schemas.openxmlformats.org/wordprocessingml/2006/main" xmlns:w14="http://schemas.microsoft.com/office/word/2010/wordml" xmlns:wpg="http://schemas.microsoft.com/office/word/2010/wordprocessingGroup" xmlns:wpi="http://schemas.microsoft.com/office/word/2010/wordprocessingInk" xmlns:wne="http://schemas.microsoft.com/office/word/2006/wordml" xmlns:wps="http://schemas.microsoft.com/office/word/2010/wordprocessingShape" mc:Ignorable="w14 wp14">
+  <w:docDefaults>
+    <w:rPrDefault>
+      <w:rPr>
+        <w:rFonts w:asciiTheme="minorHAnsi" w:eastAsiaTheme="minorEastAsia" w:hAnsiTheme="minorHAnsi" w:cstheme="minorBidi"/>
+        <w:sz w:val="22"/>
+        <w:szCs w:val="22"/>
+        <w:lang w:val="en-US" w:eastAsia="en-US" w:bidi="ar-SA"/>
+      </w:rPr>
+    </w:rPrDefault>
+    <w:pPrDefault>
+      <w:pPr>
+        <w:spacing w:after="200" w:line="276" w:lineRule="auto"/>
+      </w:pPr>
+    </w:pPrDefault>
+  </w:docDefaults>
+  <w:latentStyles w:defLockedState="0" w:defUIPriority="99" w:defSemiHidden="1" w:defUnhideWhenUsed="1" w:defQFormat="0" w:count="267">
+    <w:lsdException w:name="Normal" w:semiHidden="0" w:uiPriority="0" w:unhideWhenUsed="0" w:qFormat="1"/>
+    <w:lsdException w:name="heading 1" w:semiHidden="0" w:uiPriority="9" w:unhideWhenUsed="0" w:qFormat="1"/>
+    <w:lsdException w:name="heading 2" w:uiPriority="9" w:qFormat="1"/>
+    <w:lsdException w:name="heading 3" w:uiPriority="9" w:qFormat="1"/>
+    <w:lsdException w:name="heading 4" w:uiPriority="9" w:qFormat="1"/>
+    <w:lsdException w:name="heading 5" w:uiPriority="9" w:qFormat="1"/>
+    <w:lsdException w:name="heading 6" w:uiPriority="9" w:qFormat="1"/>
+    <w:lsdException w:name="heading 7" w:uiPriority="9" w:qFormat="1"/>
+    <w:lsdException w:name="heading 8" w:uiPriority="9" w:qFormat="1"/>
+    <w:lsdException w:name="heading 9" w:uiPriority="9" w:qFormat="1"/>
+    <w:lsdException w:name="toc 1" w:uiPriority="39"/>
+    <w:lsdException w:name="toc 2" w:uiPriority="39"/>
+    <w:lsdException w:name="toc 3" w:uiPriority="39"/>
+    <w:lsdException w:name="toc 4" w:uiPriority="39"/>
+    <w:lsdException w:name="toc 5" w:uiPriority="39"/>
+    <w:lsdException w:name="toc 6" w:uiPriority="39"/>
+    <w:lsdException w:name="toc 7" w:uiPriority="39"/>
+    <w:lsdException w:name="toc 8" w:uiPriority="39"/>
+    <w:lsdException w:name="toc 9" w:uiPriority="39"/>
+    <w:lsdException w:name="caption" w:uiPriority="35" w:qFormat="1"/>
+    <w:lsdException w:name="Title" w:semiHidden="0" w:uiPriority="10" w:unhideWhenUsed="0" w:qFormat="1"/>
+    <w:lsdException w:name="Default Paragraph Font" w:uiPriority="1"/>
+    <w:lsdException w:name="Subtitle" w:semiHidden="0" w:uiPriority="11" w:unhideWhenUsed="0" w:qFormat="1"/>
+    <w:lsdException w:name="Strong" w:semiHidden="0" w:uiPriority="22" w:unhideWhenUsed="0" w:qFormat="1"/>
+    <w:lsdException w:name="Emphasis" w:semiHidden="0" w:uiPriority="20" w:unhideWhenUsed="0" w:qFormat="1"/>
+    <w:lsdException w:name="Table Grid" w:semiHidden="0" w:uiPriority="59" w:unhideWhenUsed="0"/>
+    <w:lsdException w:name="Placeholder Text" w:unhideWhenUsed="0"/>
+    <w:lsdException w:name="No Spacing" w:semiHidden="0" w:uiPriority="1" w:unhideWhenUsed="0" w:qFormat="1"/>
+    <w:lsdException w:name="Light Shading" w:semiHidden="0" w:uiPriority="60" w:unhideWhenUsed="0"/>
+    <w:lsdException w:name="Light List" w:semiHidden="0" w:uiPriority="61" w:unhideWhenUsed="0"/>
+    <w:lsdException w:name="Light Grid" w:semiHidden="0" w:uiPriority="62" w:unhideWhenUsed="0"/>
+    <w:lsdException w:name="Medium Shading 1" w:semiHidden="0" w:uiPriority="63" w:unhideWhenUsed="0"/>
+    <w:lsdException w:name="Medium Shading 2" w:semiHidden="0" w:uiPriority="64" w:unhideWhenUsed="0"/>
+    <w:lsdException w:name="Medium List 1" w:semiHidden="0" w:uiPriority="65" w:unhideWhenUsed="0"/>
+    <w:lsdException w:name="Medium List 2" w:semiHidden="0" w:uiPriority="66" w:unhideWhenUsed="0"/>
+    <w:lsdException w:name="Medium Grid 1" w:semiHidden="0" w:uiPriority="67" w:unhideWhenUsed="0"/>
+    <w:lsdException w:name="Medium Grid 2" w:semiHidden="0" w:uiPriority="68" w:unhideWhenUsed="0"/>
+    <w:lsdException w:name="Medium Grid 3" w:semiHidden="0" w:uiPriority="69" w:unhideWhenUsed="0"/>
+    <w:lsdException w:name="Dark List" w:semiHidden="0" w:uiPriority="70" w:unhideWhenUsed="0"/>
+    <w:lsdException w:name="Colorful Shading" w:semiHidden="0" w:uiPriority="71" w:unhideWhenUsed="0"/>
+    <w:lsdException w:name="Colorful List" w:semiHidden="0" w:uiPriority="72" w:unhideWhenUsed="0"/>
+    <w:lsdException w:name="Colorful Grid" w:semiHidden="0" w:uiPriority="73" w:unhideWhenUsed="0"/>
+    <w:lsdException w:name="Light Shading Accent 1" w:semiHidden="0" w:uiPriority="60" w:unhideWhenUsed="0"/>
+    <w:lsdException w:name="Light List Accent 1" w:semiHidden="0" w:uiPriority="61" w:unhideWhenUsed="0"/>
+    <w:lsdException w:name="Light Grid Accent 1" w:semiHidden="0" w:uiPriority="62" w:unhideWhenUsed="0"/>
+    <w:lsdException w:name="Medium Shading 1 Accent 1" w:semiHidden="0" w:uiPriority="63" w:unhideWhenUsed="0"/>
+    <w:lsdException w:name="Medium Shading 2 Accent 1" w:semiHidden="0" w:uiPriority="64" w:unhideWhenUsed="0"/>
+    <w:lsdException w:name="Medium List 1 Accent 1" w:semiHidden="0" w:uiPriority="65" w:unhideWhenUsed="0"/>
+    <w:lsdException w:name="Revision" w:unhideWhenUsed="0"/>
+    <w:lsdException w:name="List Paragraph" w:semiHidden="0" w:uiPriority="34" w:unhideWhenUsed="0" w:qFormat="1"/>
+    <w:lsdException w:name="Quote" w:semiHidden="0" w:uiPriority="29" w:unhideWhenUsed="0" w:qFormat="1"/>
+    <w:lsdException w:name="Intense Quote" w:semiHidden="0" w:uiPriority="30" w:unhideWhenUsed="0" w:qFormat="1"/>
+    <w:lsdException w:name="Medium List 2 Accent 1" w:semiHidden="0" w:uiPriority="66" w:unhideWhenUsed="0"/>
+    <w:lsdException w:name="Medium Grid 1 Accent 1" w:semiHidden="0" w:uiPriority="67" w:unhideWhenUsed="0"/>
+    <w:lsdException w:name="Medium Grid 2 Accent 1" w:semiHidden="0" w:uiPriority="68" w:unhideWhenUsed="0"/>
+    <w:lsdException w:name="Medium Grid 3 Accent 1" w:semiHidden="0" w:uiPriority="69" w:unhideWhenUsed="0"/>
+    <w:lsdException w:name="Dark List Accent 1" w:semiHidden="0" w:uiPriority="70" w:unhideWhenUsed="0"/>
+    <w:lsdException w:name="Colorful Shading Accent 1" w:semiHidden="0" w:uiPriority="71" w:unhideWhenUsed="0"/>
+    <w:lsdException w:name="Colorful List Accent 1" w:semiHidden="0" w:uiPriority="72" w:unhideWhenUsed="0"/>
+    <w:lsdException w:name="Colorful Grid Accent 1" w:semiHidden="0" w:uiPriority="73" w:unhideWhenUsed="0"/>
+    <w:lsdException w:name="Light Shading Accent 2" w:semiHidden="0" w:uiPriority="60" w:unhideWhenUsed="0"/>
+    <w:lsdException w:name="Light List Accent 2" w:semiHidden="0" w:uiPriority="61" w:unhideWhenUsed="0"/>
+    <w:lsdException w:name="Light Grid Accent 2" w:semiHidden="0" w:uiPriority="62" w:unhideWhenUsed="0"/>
+    <w:lsdException w:name="Medium Shading 1 Accent 2" w:semiHidden="0" w:uiPriority="63" w:unhideWhenUsed="0"/>
+    <w:lsdException w:name="Medium Shading 2 Accent 2" w:semiHidden="0" w:uiPriority="64" w:unhideWhenUsed="0"/>
+    <w:lsdException w:name="Medium List 1 Accent 2" w:semiHidden="0" w:uiPriority="65" w:unhideWhenUsed="0"/>
+    <w:lsdException w:name="Medium List 2 Accent 2" w:semiHidden="0" w:uiPriority="66" w:unhideWhenUsed="0"/>
+    <w:lsdException w:name="Medium Grid 1 Accent 2" w:semiHidden="0" w:uiPriority="67" w:unhideWhenUsed="0"/>
+    <w:lsdException w:name="Medium Grid 2 Accent 2" w:semiHidden="0" w:uiPriority="68" w:unhideWhenUsed="0"/>
+    <w:lsdException w:name="Medium Grid 3 Accent 2" w:semiHidden="0" w:uiPriority="69" w:unhideWhenUsed="0"/>
+    <w:lsdException w:name="Dark List Accent 2" w:semiHidden="0" w:uiPriority="70" w:unhideWhenUsed="0"/>
+    <w:lsdException w:name="Colorful Shading Accent 2" w:semiHidden="0" w:uiPriority="71" w:unhideWhenUsed="0"/>
+    <w:lsdException w:name="Colorful List Accent 2" w:semiHidden="0" w:uiPriority="72" w:unhideWhenUsed="0"/>
+    <w:lsdException w:name="Colorful Grid Accent 2" w:semiHidden="0" w:uiPriority="73" w:unhideWhenUsed="0"/>
+    <w:lsdException w:name="Light Shading Accent 3" w:semiHidden="0" w:uiPriority="60" w:unhideWhenUsed="0"/>
+    <w:lsdException w:name="Light List Accent 3" w:semiHidden="0" w:uiPriority="61" w:unhideWhenUsed="0"/>
+    <w:lsdException w:name="Light Grid Accent 3" w:semiHidden="0" w:uiPriority="62" w:unhideWhenUsed="0"/>
+    <w:lsdException w:name="Medium Shading 1 Accent 3" w:semiHidden="0" w:uiPriority="63" w:unhideWhenUsed="0"/>
+    <w:lsdException w:name="Medium Shading 2 Accent 3" w:semiHidden="0" w:uiPriority="64" w:unhideWhenUsed="0"/>
+    <w:lsdException w:name="Medium List 1 Accent 3" w:semiHidden="0" w:uiPriority="65" w:unhideWhenUsed="0"/>
+    <w:lsdException w:name="Medium List 2 Accent 3" w:semiHidden="0" w:uiPriority="66" w:unhideWhenUsed="0"/>
+    <w:lsdException w:name="Medium Grid 1 Accent 3" w:semiHidden="0" w:uiPriority="67" w:unhideWhenUsed="0"/>
+    <w:lsdException w:name="Medium Grid 2 Accent 3" w:semiHidden="0" w:uiPriority="68" w:unhideWhenUsed="0"/>
+    <w:lsdException w:name="Medium Grid 3 Accent 3" w:semiHidden="0" w:uiPriority="69" w:unhideWhenUsed="0"/>
+    <w:lsdException w:name="Dark List Accent 3" w:semiHidden="0" w:uiPriority="70" w:unhideWhenUsed="0"/>
+    <w:lsdException w:name="Colorful Shading Accent 3" w:semiHidden="0" w:uiPriority="71" w:unhideWhenUsed="0"/>
+    <w:lsdException w:name="Colorful List Accent 3" w:semiHidden="0" w:uiPriority="72" w:unhideWhenUsed="0"/>
+    <w:lsdException w:name="Colorful Grid Accent 3" w:semiHidden="0" w:uiPriority="73" w:unhideWhenUsed="0"/>
+    <w:lsdException w:name="Light Shading Accent 4" w:semiHidden="0" w:uiPriority="60" w:unhideWhenUsed="0"/>
+    <w:lsdException w:name="Light List Accent 4" w:semiHidden="0" w:uiPriority="61" w:unhideWhenUsed="0"/>
+    <w:lsdException w:name="Light Grid Accent 4" w:semiHidden="0" w:uiPriority="62" w:unhideWhenUsed="0"/>
+    <w:lsdException w:name="Medium Shading 1 Accent 4" w:semiHidden="0" w:uiPriority="63" w:unhideWhenUsed="0"/>
+    <w:lsdException w:name="Medium Shading 2 Accent 4" w:semiHidden="0" w:uiPriority="64" w:unhideWhenUsed="0"/>
+    <w:lsdException w:name="Medium List 1 Accent 4" w:semiHidden="0" w:uiPriority="65" w:unhideWhenUsed="0"/>
+    <w:lsdException w:name="Medium List 2 Accent 4" w:semiHidden="0" w:uiPriority="66" w:unhideWhenUsed="0"/>
+    <w:lsdException w:name="Medium Grid 1 Accent 4" w:semiHidden="0" w:uiPriority="67" w:unhideWhenUsed="0"/>
+    <w:lsdException w:name="Medium Grid 2 Accent 4" w:semiHidden="0" w:uiPriority="68" w:unhideWhenUsed="0"/>
+    <w:lsdException w:name="Medium Grid 3 Accent 4" w:semiHidden="0" w:uiPriority="69" w:unhideWhenUsed="0"/>
+    <w:lsdException w:name="Dark List Accent 4" w:semiHidden="0" w:uiPriority="70" w:unhideWhenUsed="0"/>
+    <w:lsdException w:name="Colorful Shading Accent 4" w:semiHidden="0" w:uiPriority="71" w:unhideWhenUsed="0"/>
+    <w:lsdException w:name="Colorful List Accent 4" w:semiHidden="0" w:uiPriority="72" w:unhideWhenUsed="0"/>
+    <w:lsdException w:name="Colorful Grid Accent 4" w:semiHidden="0" w:uiPriority="73" w:unhideWhenUsed="0"/>
+    <w:lsdException w:name="Light Shading Accent 5" w:semiHidden="0" w:uiPriority="60" w:unhideWhenUsed="0"/>
+    <w:lsdException w:name="Light List Accent 5" w:semiHidden="0" w:uiPriority="61" w:unhideWhenUsed="0"/>
+    <w:lsdException w:name="Light Grid Accent 5" w:semiHidden="0" w:uiPriority="62" w:unhideWhenUsed="0"/>
+    <w:lsdException w:name="Medium Shading 1 Accent 5" w:semiHidden="0" w:uiPriority="63" w:unhideWhenUsed="0"/>
+    <w:lsdException w:name="Medium Shading 2 Accent 5" w:semiHidden="0" w:uiPriority="64" w:unhideWhenUsed="0"/>
+    <w:lsdException w:name="Medium List 1 Accent 5" w:semiHidden="0" w:uiPriority="65" w:unhideWhenUsed="0"/>
+    <w:lsdException w:name="Medium List 2 Accent 5" w:semiHidden="0" w:uiPriority="66" w:unhideWhenUsed="0"/>
+    <w:lsdException w:name="Medium Grid 1 Accent 5" w:semiHidden="0" w:uiPriority="67" w:unhideWhenUsed="0"/>
+    <w:lsdException w:name="Medium Grid 2 Accent 5" w:semiHidden="0" w:uiPriority="68" w:unhideWhenUsed="0"/>
+    <w:lsdException w:name="Medium Grid 3 Accent 5" w:semiHidden="0" w:uiPriority="69" w:unhideWhenUsed="0"/>
+    <w:lsdException w:name="Dark List Accent 5" w:semiHidden="0" w:uiPriority="70" w:unhideWhenUsed="0"/>
+    <w:lsdException w:name="Colorful Shading Accent 5" w:semiHidden="0" w:uiPriority="71" w:unhideWhenUsed="0"/>
+    <w:lsdException w:name="Colorful List Accent 5" w:semiHidden="0" w:uiPriority="72" w:unhideWhenUsed="0"/>
+    <w:lsdException w:name="Colorful Grid Accent 5" w:semiHidden="0" w:uiPriority="73" w:unhideWhenUsed="0"/>
+    <w:lsdException w:name="Light Shading Accent 6" w:semiHidden="0" w:uiPriority="60" w:unhideWhenUsed="0"/>
+    <w:lsdException w:name="Light List Accent 6" w:semiHidden="0" w:uiPriority="61" w:unhideWhenUsed="0"/>
+    <w:lsdException w:name="Light Grid Accent 6" w:semiHidden="0" w:uiPriority="62" w:unhideWhenUsed="0"/>
+    <w:lsdException w:name="Medium Shading 1 Accent 6" w:semiHidden="0" w:uiPriority="63" w:unhideWhenUsed="0"/>
+    <w:lsdException w:name="Medium Shading 2 Accent 6" w:semiHidden="0" w:uiPriority="64" w:unhideWhenUsed="0"/>
+    <w:lsdException w:name="Medium List 1 Accent 6" w:semiHidden="0" w:uiPriority="65" w:unhideWhenUsed="0"/>
+    <w:lsdException w:name="Medium List 2 Accent 6" w:semiHidden="0" w:uiPriority="66" w:unhideWhenUsed="0"/>
+    <w:lsdException w:name="Medium Grid 1 Accent 6" w:semiHidden="0" w:uiPriority="67" w:unhideWhenUsed="0"/>
+    <w:lsdException w:name="Medium Grid 2 Accent 6" w:semiHidden="0" w:uiPriority="68" w:unhideWhenUsed="0"/>
+    <w:lsdException w:name="Medium Grid 3 Accent 6" w:semiHidden="0" w:uiPriority="69" w:unhideWhenUsed="0"/>
+    <w:lsdException w:name="Dark List Accent 6" w:semiHidden="0" w:uiPriority="70" w:unhideWhenUsed="0"/>
+    <w:lsdException w:name="Colorful Shading Accent 6" w:semiHidden="0" w:uiPriority="71" w:unhideWhenUsed="0"/>
+    <w:lsdException w:name="Colorful List Accent 6" w:semiHidden="0" w:uiPriority="72" w:unhideWhenUsed="0"/>
+    <w:lsdException w:name="Colorful Grid Accent 6" w:semiHidden="0" w:uiPriority="73" w:unhideWhenUsed="0"/>
+    <w:lsdException w:name="Subtle Emphasis" w:semiHidden="0" w:uiPriority="19" w:unhideWhenUsed="0" w:qFormat="1"/>
+    <w:lsdException w:name="Intense Emphasis" w:semiHidden="0" w:uiPriority="21" w:unhideWhenUsed="0" w:qFormat="1"/>
+    <w:lsdException w:name="Subtle Reference" w:semiHidden="0" w:uiPriority="31" w:unhideWhenUsed="0" w:qFormat="1"/>
+    <w:lsdException w:name="Intense Reference" w:semiHidden="0" w:uiPriority="32" w:unhideWhenUsed="0" w:qFormat="1"/>
+    <w:lsdException w:name="Book Title" w:semiHidden="0" w:uiPriority="33" w:unhideWhenUsed="0" w:qFormat="1"/>
+    <w:lsdException w:name="Bibliography" w:uiPriority="37"/>
+    <w:lsdException w:name="TOC Heading" w:uiPriority="39" w:qFormat="1"/>
+  </w:latentStyles>
+  <w:style w:type="paragraph" w:default="1" w:styleId="Normal">
+    <w:name w:val="Normal"/>
+    <w:qFormat/>
+  </w:style>
+  <w:style w:type="character" w:default="1" w:styleId="DefaultParagraphFont">
+    <w:name w:val="Default Paragraph Font"/>
+    <w:uiPriority w:val="1"/>
+    <w:semiHidden/>
+    <w:unhideWhenUsed/>
+  </w:style>
+  <w:style w:type="table" w:default="1" w:styleId="TableNormal">
+    <w:name w:val="Normal Table"/>
+    <w:uiPriority w:val="99"/>
+    <w:semiHidden/>
+    <w:unhideWhenUsed/>
+    <w:tblPr>
+      <w:tblInd w:w="0" w:type="dxa"/>
+      <w:tblCellMar>
+        <w:top w:w="0" w:type="dxa"/>
+        <w:left w:w="108" w:type="dxa"/>
+        <w:bottom w:w="0" w:type="dxa"/>
+        <w:right w:w="108" w:type="dxa"/>
+      </w:tblCellMar>
+    </w:tblPr>
+  </w:style>
+  <w:style w:type="numbering" w:default="1" w:styleId="NoList">
+    <w:name w:val="No List"/>
+    <w:uiPriority w:val="99"/>
+    <w:semiHidden/>
+    <w:unhideWhenUsed/>
   </w:style>
 </w:styles>
 </file>
@@ -20264,7 +24433,7 @@
 </file>
 
 <file path=customXml/itemProps1.xml><?xml version="1.0" encoding="utf-8"?>
-<ds:datastoreItem xmlns:ds="http://schemas.openxmlformats.org/officeDocument/2006/customXml" ds:itemID="{2E7A2454-EA12-4BB9-92A3-623BF6BF7561}">
+<ds:datastoreItem xmlns:ds="http://schemas.openxmlformats.org/officeDocument/2006/customXml" ds:itemID="{382252D2-27AB-4244-853F-EB1973F1C7C8}">
   <ds:schemaRefs>
     <ds:schemaRef ds:uri="http://schemas.openxmlformats.org/officeDocument/2006/bibliography"/>
   </ds:schemaRefs>

</xml_diff>